<commit_message>
Adding Software context Diagram
</commit_message>
<xml_diff>
--- a/Software Specification/Architecture/CDD/PO2EBL_ELECTRIC_BLENDER_CDD.docx
+++ b/Software Specification/Architecture/CDD/PO2EBL_ELECTRIC_BLENDER_CDD.docx
@@ -515,18 +515,8 @@
                 <w:sz w:val="28"/>
                 <w:szCs w:val="28"/>
               </w:rPr>
-              <w:t xml:space="preserve">May </w:t>
-            </w:r>
-            <w:proofErr w:type="spellStart"/>
-            <w:r>
-              <w:rPr>
-                <w:rFonts w:asciiTheme="minorHAnsi" w:hAnsiTheme="minorHAnsi" w:cstheme="minorHAnsi"/>
-                <w:sz w:val="28"/>
-                <w:szCs w:val="28"/>
-              </w:rPr>
-              <w:t>Alaa</w:t>
-            </w:r>
-            <w:proofErr w:type="spellEnd"/>
+              <w:t>May Alaa</w:t>
+            </w:r>
           </w:p>
         </w:tc>
       </w:tr>
@@ -963,19 +953,8 @@
                 <w:sz w:val="28"/>
                 <w:szCs w:val="28"/>
               </w:rPr>
-              <w:t xml:space="preserve">May </w:t>
-            </w:r>
-            <w:proofErr w:type="spellStart"/>
-            <w:r>
-              <w:rPr>
-                <w:rFonts w:asciiTheme="minorHAnsi" w:hAnsiTheme="minorHAnsi" w:cstheme="minorHAnsi"/>
-                <w:b/>
-                <w:sz w:val="28"/>
-                <w:szCs w:val="28"/>
-              </w:rPr>
-              <w:t>Alaa</w:t>
-            </w:r>
-            <w:proofErr w:type="spellEnd"/>
+              <w:t>May Alaa</w:t>
+            </w:r>
           </w:p>
         </w:tc>
         <w:tc>
@@ -2712,20 +2691,100 @@
       <w:bookmarkEnd w:id="14"/>
     </w:p>
     <w:p>
+      <w:r>
+        <w:rPr>
+          <w:noProof/>
+          <w:lang w:eastAsia="ja-JP"/>
+        </w:rPr>
+        <w:drawing>
+          <wp:inline distT="0" distB="0" distL="0" distR="0" wp14:anchorId="5817DD0F" wp14:editId="6B8F62DC">
+            <wp:extent cx="5943600" cy="2124075"/>
+            <wp:effectExtent l="0" t="0" r="0" b="9525"/>
+            <wp:docPr id="3" name="Picture 3"/>
+            <wp:cNvGraphicFramePr>
+              <a:graphicFrameLocks xmlns:a="http://schemas.openxmlformats.org/drawingml/2006/main" noChangeAspect="1"/>
+            </wp:cNvGraphicFramePr>
+            <a:graphic xmlns:a="http://schemas.openxmlformats.org/drawingml/2006/main">
+              <a:graphicData uri="http://schemas.openxmlformats.org/drawingml/2006/picture">
+                <pic:pic xmlns:pic="http://schemas.openxmlformats.org/drawingml/2006/picture">
+                  <pic:nvPicPr>
+                    <pic:cNvPr id="3" name="Untitled Diagram.jpg"/>
+                    <pic:cNvPicPr/>
+                  </pic:nvPicPr>
+                  <pic:blipFill>
+                    <a:blip r:embed="rId8">
+                      <a:extLst>
+                        <a:ext uri="{28A0092B-C50C-407E-A947-70E740481C1C}">
+                          <a14:useLocalDpi xmlns:a14="http://schemas.microsoft.com/office/drawing/2010/main" val="0"/>
+                        </a:ext>
+                      </a:extLst>
+                    </a:blip>
+                    <a:stretch>
+                      <a:fillRect/>
+                    </a:stretch>
+                  </pic:blipFill>
+                  <pic:spPr>
+                    <a:xfrm>
+                      <a:off x="0" y="0"/>
+                      <a:ext cx="5943600" cy="2124075"/>
+                    </a:xfrm>
+                    <a:prstGeom prst="rect">
+                      <a:avLst/>
+                    </a:prstGeom>
+                  </pic:spPr>
+                </pic:pic>
+              </a:graphicData>
+            </a:graphic>
+          </wp:inline>
+        </w:drawing>
+      </w:r>
+    </w:p>
+    <w:p>
       <w:pPr>
         <w:pStyle w:val="Heading1"/>
         <w:rPr>
           <w:rFonts w:asciiTheme="minorHAnsi" w:hAnsiTheme="minorHAnsi" w:cstheme="minorHAnsi"/>
         </w:rPr>
       </w:pPr>
-      <w:bookmarkStart w:id="15" w:name="_Toc33831412"/>
+    </w:p>
+    <w:p>
+      <w:pPr>
+        <w:pStyle w:val="Heading1"/>
+        <w:rPr>
+          <w:rFonts w:asciiTheme="minorHAnsi" w:hAnsiTheme="minorHAnsi" w:cstheme="minorHAnsi"/>
+        </w:rPr>
+      </w:pPr>
+      <w:bookmarkStart w:id="15" w:name="_GoBack"/>
+      <w:bookmarkEnd w:id="15"/>
+      <w:r>
+        <w:rPr>
+          <w:rFonts w:asciiTheme="minorHAnsi" w:hAnsiTheme="minorHAnsi" w:cstheme="minorHAnsi"/>
+        </w:rPr>
+        <w:t>Configuration</w:t>
+      </w:r>
+      <w:r>
+        <w:rPr>
+          <w:rFonts w:asciiTheme="minorHAnsi" w:hAnsiTheme="minorHAnsi" w:cstheme="minorHAnsi"/>
+        </w:rPr>
+        <w:t>:</w:t>
+      </w:r>
+    </w:p>
+    <w:p/>
+    <w:p>
+      <w:pPr>
+        <w:pStyle w:val="Heading1"/>
+        <w:rPr>
+          <w:rFonts w:asciiTheme="minorHAnsi" w:hAnsiTheme="minorHAnsi" w:cstheme="minorHAnsi"/>
+        </w:rPr>
+      </w:pPr>
+      <w:bookmarkStart w:id="16" w:name="_Toc33831412"/>
       <w:r>
         <w:rPr>
           <w:rFonts w:asciiTheme="minorHAnsi" w:hAnsiTheme="minorHAnsi" w:cstheme="minorHAnsi"/>
         </w:rPr>
         <w:t>Input Output signals</w:t>
       </w:r>
-      <w:bookmarkEnd w:id="15"/>
+      <w:bookmarkEnd w:id="16"/>
     </w:p>
     <w:p>
       <w:pPr>
@@ -2760,7 +2819,7 @@
           <w:rFonts w:asciiTheme="minorHAnsi" w:hAnsiTheme="minorHAnsi" w:cstheme="minorHAnsi"/>
         </w:rPr>
       </w:pPr>
-      <w:bookmarkStart w:id="16" w:name="_Toc33271668"/>
+      <w:bookmarkStart w:id="17" w:name="_Toc33271668"/>
     </w:p>
     <w:p>
       <w:pPr>
@@ -2879,7 +2938,7 @@
         </w:rPr>
       </w:pPr>
     </w:p>
-    <w:bookmarkEnd w:id="16"/>
+    <w:bookmarkEnd w:id="17"/>
     <w:p>
       <w:pPr>
         <w:rPr>
@@ -2943,14 +3002,14 @@
           <w:rFonts w:asciiTheme="minorHAnsi" w:hAnsiTheme="minorHAnsi" w:cstheme="minorHAnsi"/>
         </w:rPr>
       </w:pPr>
-      <w:bookmarkStart w:id="17" w:name="_Toc33831413"/>
+      <w:bookmarkStart w:id="18" w:name="_Toc33831413"/>
       <w:r>
         <w:rPr>
           <w:rFonts w:asciiTheme="minorHAnsi" w:hAnsiTheme="minorHAnsi" w:cstheme="minorHAnsi"/>
         </w:rPr>
         <w:t>Software features</w:t>
       </w:r>
-      <w:bookmarkEnd w:id="17"/>
+      <w:bookmarkEnd w:id="18"/>
       <w:r>
         <w:rPr>
           <w:rFonts w:asciiTheme="minorHAnsi" w:hAnsiTheme="minorHAnsi" w:cstheme="minorHAnsi"/>
@@ -3217,14 +3276,14 @@
           <w:rFonts w:asciiTheme="minorHAnsi" w:hAnsiTheme="minorHAnsi" w:cstheme="minorHAnsi"/>
         </w:rPr>
       </w:pPr>
-      <w:bookmarkStart w:id="18" w:name="_Toc33831414"/>
+      <w:bookmarkStart w:id="19" w:name="_Toc33831414"/>
       <w:r>
         <w:rPr>
           <w:rFonts w:asciiTheme="minorHAnsi" w:hAnsiTheme="minorHAnsi" w:cstheme="minorHAnsi"/>
         </w:rPr>
         <w:t>Static Architecture</w:t>
       </w:r>
-      <w:bookmarkEnd w:id="18"/>
+      <w:bookmarkEnd w:id="19"/>
     </w:p>
     <w:p>
       <w:pPr>
@@ -3446,8 +3505,6 @@
           <w:szCs w:val="28"/>
         </w:rPr>
       </w:pPr>
-      <w:bookmarkStart w:id="19" w:name="_GoBack"/>
-      <w:bookmarkEnd w:id="19"/>
     </w:p>
     <w:p>
       <w:pPr>
@@ -3612,8 +3669,8 @@
       </w:pPr>
     </w:p>
     <w:sectPr>
-      <w:headerReference w:type="default" r:id="rId8"/>
-      <w:footerReference w:type="default" r:id="rId9"/>
+      <w:headerReference w:type="default" r:id="rId9"/>
+      <w:footerReference w:type="default" r:id="rId10"/>
       <w:pgSz w:w="12240" w:h="15840"/>
       <w:pgMar w:top="1440" w:right="1440" w:bottom="1440" w:left="1440" w:header="720" w:footer="720" w:gutter="0"/>
       <w:cols w:space="720"/>

</xml_diff>

<commit_message>
Adding switch flow chart
Signed-off-by: Mohammmedibra96 <mohammedibra96@gmail.com>
</commit_message>
<xml_diff>
--- a/Software Specification/Architecture/CDD/PO2EBL_ELECTRIC_BLENDER_CDD.docx
+++ b/Software Specification/Architecture/CDD/PO2EBL_ELECTRIC_BLENDER_CDD.docx
@@ -1,6 +1,6 @@
 
 <file path=word/document.xml><?xml version="1.0" encoding="utf-8"?>
-<w:document xmlns:wpc="http://schemas.microsoft.com/office/word/2010/wordprocessingCanvas" xmlns:mc="http://schemas.openxmlformats.org/markup-compatibility/2006" xmlns:o="urn:schemas-microsoft-com:office:office" xmlns:r="http://schemas.openxmlformats.org/officeDocument/2006/relationships" xmlns:m="http://schemas.openxmlformats.org/officeDocument/2006/math" xmlns:v="urn:schemas-microsoft-com:vml" xmlns:wp14="http://schemas.microsoft.com/office/word/2010/wordprocessingDrawing" xmlns:wp="http://schemas.openxmlformats.org/drawingml/2006/wordprocessingDrawing" xmlns:w10="urn:schemas-microsoft-com:office:word" xmlns:w="http://schemas.openxmlformats.org/wordprocessingml/2006/main" xmlns:w14="http://schemas.microsoft.com/office/word/2010/wordml" xmlns:w15="http://schemas.microsoft.com/office/word/2012/wordml" xmlns:wpg="http://schemas.microsoft.com/office/word/2010/wordprocessingGroup" xmlns:wpi="http://schemas.microsoft.com/office/word/2010/wordprocessingInk" xmlns:wne="http://schemas.microsoft.com/office/word/2006/wordml" xmlns:wps="http://schemas.microsoft.com/office/word/2010/wordprocessingShape" mc:Ignorable="w14 w15 wp14">
+<w:document xmlns:wpc="http://schemas.microsoft.com/office/word/2010/wordprocessingCanvas" xmlns:cx="http://schemas.microsoft.com/office/drawing/2014/chartex" xmlns:cx1="http://schemas.microsoft.com/office/drawing/2015/9/8/chartex" xmlns:mc="http://schemas.openxmlformats.org/markup-compatibility/2006" xmlns:o="urn:schemas-microsoft-com:office:office" xmlns:r="http://schemas.openxmlformats.org/officeDocument/2006/relationships" xmlns:m="http://schemas.openxmlformats.org/officeDocument/2006/math" xmlns:v="urn:schemas-microsoft-com:vml" xmlns:wp14="http://schemas.microsoft.com/office/word/2010/wordprocessingDrawing" xmlns:wp="http://schemas.openxmlformats.org/drawingml/2006/wordprocessingDrawing" xmlns:w10="urn:schemas-microsoft-com:office:word" xmlns:w="http://schemas.openxmlformats.org/wordprocessingml/2006/main" xmlns:w14="http://schemas.microsoft.com/office/word/2010/wordml" xmlns:w15="http://schemas.microsoft.com/office/word/2012/wordml" xmlns:w16se="http://schemas.microsoft.com/office/word/2015/wordml/symex" xmlns:wpg="http://schemas.microsoft.com/office/word/2010/wordprocessingGroup" xmlns:wpi="http://schemas.microsoft.com/office/word/2010/wordprocessingInk" xmlns:wne="http://schemas.microsoft.com/office/word/2006/wordml" xmlns:wps="http://schemas.microsoft.com/office/word/2010/wordprocessingShape" mc:Ignorable="w14 w15 w16se wp14">
   <w:body>
     <w:p>
       <w:pPr>
@@ -105,24 +105,32 @@
           <w:b/>
           <w:sz w:val="36"/>
         </w:rPr>
-        <w:t>.0</w:t>
+        <w:t>.</w:t>
       </w:r>
-    </w:p>
-    <w:p>
-      <w:pPr>
-        <w:jc w:val="center"/>
+      <w:r>
         <w:rPr>
           <w:rFonts w:asciiTheme="minorHAnsi" w:hAnsiTheme="minorHAnsi" w:cstheme="minorHAnsi"/>
           <w:b/>
           <w:sz w:val="36"/>
         </w:rPr>
-      </w:pPr>
-      <w:r>
+        <w:t>1</w:t>
+      </w:r>
+    </w:p>
+    <w:p>
+      <w:pPr>
+        <w:jc w:val="center"/>
         <w:rPr>
           <w:rFonts w:asciiTheme="minorHAnsi" w:hAnsiTheme="minorHAnsi" w:cstheme="minorHAnsi"/>
           <w:b/>
           <w:sz w:val="36"/>
         </w:rPr>
+      </w:pPr>
+      <w:r>
+        <w:rPr>
+          <w:rFonts w:asciiTheme="minorHAnsi" w:hAnsiTheme="minorHAnsi" w:cstheme="minorHAnsi"/>
+          <w:b/>
+          <w:sz w:val="36"/>
+        </w:rPr>
         <w:t>Draft</w:t>
       </w:r>
     </w:p>
@@ -243,7 +251,7 @@
       </w:pPr>
       <w:bookmarkStart w:id="0" w:name="_Toc31615425"/>
       <w:bookmarkStart w:id="1" w:name="_Toc33618287"/>
-      <w:bookmarkStart w:id="2" w:name="_Toc33831406"/>
+      <w:bookmarkStart w:id="2" w:name="_Toc34144828"/>
       <w:r>
         <w:rPr>
           <w:rFonts w:asciiTheme="minorHAnsi" w:hAnsiTheme="minorHAnsi" w:cstheme="minorHAnsi"/>
@@ -424,7 +432,15 @@
                 <w:sz w:val="28"/>
                 <w:szCs w:val="28"/>
               </w:rPr>
-              <w:t>02</w:t>
+              <w:t>0</w:t>
+            </w:r>
+            <w:r>
+              <w:rPr>
+                <w:rFonts w:asciiTheme="minorHAnsi" w:hAnsiTheme="minorHAnsi" w:cstheme="minorHAnsi"/>
+                <w:sz w:val="28"/>
+                <w:szCs w:val="28"/>
+              </w:rPr>
+              <w:t>3</w:t>
             </w:r>
             <w:r>
               <w:rPr>
@@ -470,7 +486,16 @@
                 <w:szCs w:val="28"/>
                 <w:lang w:val="de-DE"/>
               </w:rPr>
-              <w:t>.0</w:t>
+              <w:t>.</w:t>
+            </w:r>
+            <w:r>
+              <w:rPr>
+                <w:rFonts w:asciiTheme="minorHAnsi" w:hAnsiTheme="minorHAnsi" w:cstheme="minorHAnsi"/>
+                <w:sz w:val="28"/>
+                <w:szCs w:val="28"/>
+                <w:lang w:val="de-DE"/>
+              </w:rPr>
+              <w:t>1</w:t>
             </w:r>
           </w:p>
         </w:tc>
@@ -515,7 +540,7 @@
                 <w:sz w:val="28"/>
                 <w:szCs w:val="28"/>
               </w:rPr>
-              <w:t>May Alaa</w:t>
+              <w:t>Mohamed Ibrahem</w:t>
             </w:r>
           </w:p>
         </w:tc>
@@ -739,7 +764,7 @@
           <w:rFonts w:asciiTheme="minorHAnsi" w:hAnsiTheme="minorHAnsi" w:cstheme="minorHAnsi"/>
         </w:rPr>
       </w:pPr>
-      <w:bookmarkStart w:id="3" w:name="_Toc33831407"/>
+      <w:bookmarkStart w:id="3" w:name="_Toc34144829"/>
       <w:r>
         <w:rPr>
           <w:rFonts w:asciiTheme="minorHAnsi" w:hAnsiTheme="minorHAnsi" w:cstheme="minorHAnsi"/>
@@ -789,7 +814,7 @@
               <w:jc w:val="center"/>
               <w:rPr>
                 <w:rFonts w:asciiTheme="minorHAnsi" w:hAnsiTheme="minorHAnsi" w:cstheme="minorHAnsi"/>
-                <w:b/>
+                <w:bCs/>
                 <w:sz w:val="28"/>
                 <w:szCs w:val="28"/>
               </w:rPr>
@@ -797,7 +822,7 @@
             <w:r>
               <w:rPr>
                 <w:rFonts w:asciiTheme="minorHAnsi" w:hAnsiTheme="minorHAnsi" w:cstheme="minorHAnsi"/>
-                <w:b/>
+                <w:bCs/>
                 <w:sz w:val="28"/>
                 <w:szCs w:val="28"/>
               </w:rPr>
@@ -814,7 +839,7 @@
               <w:jc w:val="center"/>
               <w:rPr>
                 <w:rFonts w:asciiTheme="minorHAnsi" w:hAnsiTheme="minorHAnsi" w:cstheme="minorHAnsi"/>
-                <w:b/>
+                <w:bCs/>
                 <w:sz w:val="28"/>
                 <w:szCs w:val="28"/>
               </w:rPr>
@@ -822,7 +847,7 @@
             <w:r>
               <w:rPr>
                 <w:rFonts w:asciiTheme="minorHAnsi" w:hAnsiTheme="minorHAnsi" w:cstheme="minorHAnsi"/>
-                <w:b/>
+                <w:bCs/>
                 <w:sz w:val="28"/>
                 <w:szCs w:val="28"/>
               </w:rPr>
@@ -839,7 +864,7 @@
               <w:jc w:val="center"/>
               <w:rPr>
                 <w:rFonts w:asciiTheme="minorHAnsi" w:hAnsiTheme="minorHAnsi" w:cstheme="minorHAnsi"/>
-                <w:b/>
+                <w:bCs/>
                 <w:sz w:val="28"/>
                 <w:szCs w:val="28"/>
               </w:rPr>
@@ -847,7 +872,7 @@
             <w:r>
               <w:rPr>
                 <w:rFonts w:asciiTheme="minorHAnsi" w:hAnsiTheme="minorHAnsi" w:cstheme="minorHAnsi"/>
-                <w:b/>
+                <w:bCs/>
                 <w:sz w:val="28"/>
                 <w:szCs w:val="28"/>
               </w:rPr>
@@ -864,7 +889,7 @@
               <w:jc w:val="center"/>
               <w:rPr>
                 <w:rFonts w:asciiTheme="minorHAnsi" w:hAnsiTheme="minorHAnsi" w:cstheme="minorHAnsi"/>
-                <w:b/>
+                <w:bCs/>
                 <w:sz w:val="28"/>
                 <w:szCs w:val="28"/>
               </w:rPr>
@@ -872,7 +897,7 @@
             <w:r>
               <w:rPr>
                 <w:rFonts w:asciiTheme="minorHAnsi" w:hAnsiTheme="minorHAnsi" w:cstheme="minorHAnsi"/>
-                <w:b/>
+                <w:bCs/>
                 <w:sz w:val="28"/>
                 <w:szCs w:val="28"/>
               </w:rPr>
@@ -891,7 +916,7 @@
               <w:jc w:val="center"/>
               <w:rPr>
                 <w:rFonts w:asciiTheme="minorHAnsi" w:hAnsiTheme="minorHAnsi" w:cstheme="minorHAnsi"/>
-                <w:b/>
+                <w:bCs/>
                 <w:sz w:val="28"/>
                 <w:szCs w:val="28"/>
               </w:rPr>
@@ -899,7 +924,7 @@
             <w:r>
               <w:rPr>
                 <w:rFonts w:asciiTheme="minorHAnsi" w:hAnsiTheme="minorHAnsi" w:cstheme="minorHAnsi"/>
-                <w:b/>
+                <w:bCs/>
                 <w:sz w:val="28"/>
                 <w:szCs w:val="28"/>
               </w:rPr>
@@ -916,7 +941,7 @@
               <w:jc w:val="center"/>
               <w:rPr>
                 <w:rFonts w:asciiTheme="minorHAnsi" w:hAnsiTheme="minorHAnsi" w:cstheme="minorHAnsi"/>
-                <w:b/>
+                <w:bCs/>
                 <w:sz w:val="28"/>
                 <w:szCs w:val="28"/>
               </w:rPr>
@@ -924,11 +949,38 @@
             <w:r>
               <w:rPr>
                 <w:rFonts w:asciiTheme="minorHAnsi" w:hAnsiTheme="minorHAnsi" w:cstheme="minorHAnsi"/>
-                <w:b/>
+                <w:bCs/>
                 <w:sz w:val="28"/>
                 <w:szCs w:val="28"/>
               </w:rPr>
-              <w:t>2/3/20</w:t>
+              <w:t>0</w:t>
+            </w:r>
+            <w:r>
+              <w:rPr>
+                <w:rFonts w:asciiTheme="minorHAnsi" w:hAnsiTheme="minorHAnsi" w:cstheme="minorHAnsi"/>
+                <w:bCs/>
+                <w:sz w:val="28"/>
+                <w:szCs w:val="28"/>
+              </w:rPr>
+              <w:t>2/</w:t>
+            </w:r>
+            <w:r>
+              <w:rPr>
+                <w:rFonts w:asciiTheme="minorHAnsi" w:hAnsiTheme="minorHAnsi" w:cstheme="minorHAnsi"/>
+                <w:bCs/>
+                <w:sz w:val="28"/>
+                <w:szCs w:val="28"/>
+              </w:rPr>
+              <w:t>0</w:t>
+            </w:r>
+            <w:r>
+              <w:rPr>
+                <w:rFonts w:asciiTheme="minorHAnsi" w:hAnsiTheme="minorHAnsi" w:cstheme="minorHAnsi"/>
+                <w:bCs/>
+                <w:sz w:val="28"/>
+                <w:szCs w:val="28"/>
+              </w:rPr>
+              <w:t>3/20</w:t>
             </w:r>
           </w:p>
         </w:tc>
@@ -941,7 +993,7 @@
               <w:jc w:val="center"/>
               <w:rPr>
                 <w:rFonts w:asciiTheme="minorHAnsi" w:hAnsiTheme="minorHAnsi" w:cstheme="minorHAnsi"/>
-                <w:b/>
+                <w:bCs/>
                 <w:sz w:val="28"/>
                 <w:szCs w:val="28"/>
               </w:rPr>
@@ -949,7 +1001,7 @@
             <w:r>
               <w:rPr>
                 <w:rFonts w:asciiTheme="minorHAnsi" w:hAnsiTheme="minorHAnsi" w:cstheme="minorHAnsi"/>
-                <w:b/>
+                <w:bCs/>
                 <w:sz w:val="28"/>
                 <w:szCs w:val="28"/>
               </w:rPr>
@@ -963,10 +1015,9 @@
           </w:tcPr>
           <w:p>
             <w:pPr>
-              <w:jc w:val="center"/>
               <w:rPr>
                 <w:rFonts w:asciiTheme="minorHAnsi" w:hAnsiTheme="minorHAnsi" w:cstheme="minorHAnsi"/>
-                <w:b/>
+                <w:bCs/>
                 <w:sz w:val="28"/>
                 <w:szCs w:val="28"/>
               </w:rPr>
@@ -974,7 +1025,7 @@
             <w:r>
               <w:rPr>
                 <w:rFonts w:asciiTheme="minorHAnsi" w:hAnsiTheme="minorHAnsi" w:cstheme="minorHAnsi"/>
-                <w:b/>
+                <w:bCs/>
                 <w:sz w:val="28"/>
                 <w:szCs w:val="28"/>
               </w:rPr>
@@ -994,10 +1045,20 @@
               <w:jc w:val="center"/>
               <w:rPr>
                 <w:rFonts w:asciiTheme="minorHAnsi" w:hAnsiTheme="minorHAnsi" w:cstheme="minorHAnsi"/>
+                <w:bCs/>
                 <w:sz w:val="28"/>
                 <w:szCs w:val="28"/>
               </w:rPr>
             </w:pPr>
+            <w:r>
+              <w:rPr>
+                <w:rFonts w:asciiTheme="minorHAnsi" w:hAnsiTheme="minorHAnsi" w:cstheme="minorHAnsi"/>
+                <w:bCs/>
+                <w:sz w:val="28"/>
+                <w:szCs w:val="28"/>
+              </w:rPr>
+              <w:t>1.1</w:t>
+            </w:r>
           </w:p>
         </w:tc>
         <w:tc>
@@ -1009,10 +1070,29 @@
               <w:jc w:val="left"/>
               <w:rPr>
                 <w:rFonts w:asciiTheme="minorHAnsi" w:hAnsiTheme="minorHAnsi" w:cstheme="minorHAnsi"/>
+                <w:bCs/>
                 <w:sz w:val="28"/>
                 <w:szCs w:val="28"/>
               </w:rPr>
             </w:pPr>
+            <w:r>
+              <w:rPr>
+                <w:rFonts w:asciiTheme="minorHAnsi" w:hAnsiTheme="minorHAnsi" w:cstheme="minorHAnsi"/>
+                <w:bCs/>
+                <w:sz w:val="28"/>
+                <w:szCs w:val="28"/>
+              </w:rPr>
+              <w:t xml:space="preserve"> </w:t>
+            </w:r>
+            <w:r>
+              <w:rPr>
+                <w:rFonts w:asciiTheme="minorHAnsi" w:hAnsiTheme="minorHAnsi" w:cstheme="minorHAnsi"/>
+                <w:bCs/>
+                <w:sz w:val="28"/>
+                <w:szCs w:val="28"/>
+              </w:rPr>
+              <w:t>03/03/20</w:t>
+            </w:r>
           </w:p>
         </w:tc>
         <w:tc>
@@ -1024,10 +1104,20 @@
               <w:jc w:val="left"/>
               <w:rPr>
                 <w:rFonts w:asciiTheme="minorHAnsi" w:hAnsiTheme="minorHAnsi" w:cstheme="minorHAnsi"/>
+                <w:bCs/>
                 <w:sz w:val="28"/>
                 <w:szCs w:val="28"/>
               </w:rPr>
             </w:pPr>
+            <w:r>
+              <w:rPr>
+                <w:rFonts w:asciiTheme="minorHAnsi" w:hAnsiTheme="minorHAnsi" w:cstheme="minorHAnsi"/>
+                <w:bCs/>
+                <w:sz w:val="28"/>
+                <w:szCs w:val="28"/>
+              </w:rPr>
+              <w:t xml:space="preserve">Mohamed Ibrahem </w:t>
+            </w:r>
           </w:p>
         </w:tc>
         <w:tc>
@@ -1039,10 +1129,20 @@
               <w:jc w:val="left"/>
               <w:rPr>
                 <w:rFonts w:asciiTheme="minorHAnsi" w:hAnsiTheme="minorHAnsi" w:cstheme="minorHAnsi"/>
+                <w:bCs/>
                 <w:sz w:val="28"/>
                 <w:szCs w:val="28"/>
               </w:rPr>
             </w:pPr>
+            <w:r>
+              <w:rPr>
+                <w:rFonts w:asciiTheme="minorHAnsi" w:hAnsiTheme="minorHAnsi" w:cstheme="minorHAnsi"/>
+                <w:bCs/>
+                <w:sz w:val="28"/>
+                <w:szCs w:val="28"/>
+              </w:rPr>
+              <w:t xml:space="preserve">Adding switch flow chart  </w:t>
+            </w:r>
           </w:p>
         </w:tc>
       </w:tr>
@@ -1347,6 +1447,8 @@
             </w:rPr>
             <w:t>Contents</w:t>
           </w:r>
+          <w:bookmarkStart w:id="4" w:name="_GoBack"/>
+          <w:bookmarkEnd w:id="4"/>
         </w:p>
         <w:p>
           <w:pPr>
@@ -1355,7 +1457,6 @@
               <w:rFonts w:asciiTheme="minorHAnsi" w:eastAsiaTheme="minorEastAsia" w:hAnsiTheme="minorHAnsi" w:cstheme="minorBidi"/>
               <w:sz w:val="22"/>
               <w:szCs w:val="22"/>
-              <w:lang w:eastAsia="ja-JP"/>
             </w:rPr>
           </w:pPr>
           <w:r>
@@ -1376,7 +1477,7 @@
             </w:rPr>
             <w:fldChar w:fldCharType="separate"/>
           </w:r>
-          <w:hyperlink w:anchor="_Toc33831406" w:history="1">
+          <w:hyperlink w:anchor="_Toc34144828" w:history="1">
             <w:r>
               <w:rPr>
                 <w:rStyle w:val="Hyperlink"/>
@@ -1400,7 +1501,7 @@
               <w:rPr>
                 <w:webHidden/>
               </w:rPr>
-              <w:instrText xml:space="preserve"> PAGEREF _Toc33831406 \h </w:instrText>
+              <w:instrText xml:space="preserve"> PAGEREF _Toc34144828 \h </w:instrText>
             </w:r>
             <w:r>
               <w:rPr>
@@ -1434,10 +1535,9 @@
               <w:rFonts w:asciiTheme="minorHAnsi" w:eastAsiaTheme="minorEastAsia" w:hAnsiTheme="minorHAnsi" w:cstheme="minorBidi"/>
               <w:sz w:val="22"/>
               <w:szCs w:val="22"/>
-              <w:lang w:eastAsia="ja-JP"/>
             </w:rPr>
           </w:pPr>
-          <w:hyperlink w:anchor="_Toc33831407" w:history="1">
+          <w:hyperlink w:anchor="_Toc34144829" w:history="1">
             <w:r>
               <w:rPr>
                 <w:rStyle w:val="Hyperlink"/>
@@ -1461,7 +1561,7 @@
               <w:rPr>
                 <w:webHidden/>
               </w:rPr>
-              <w:instrText xml:space="preserve"> PAGEREF _Toc33831407 \h </w:instrText>
+              <w:instrText xml:space="preserve"> PAGEREF _Toc34144829 \h </w:instrText>
             </w:r>
             <w:r>
               <w:rPr>
@@ -1495,10 +1595,68 @@
               <w:rFonts w:asciiTheme="minorHAnsi" w:eastAsiaTheme="minorEastAsia" w:hAnsiTheme="minorHAnsi" w:cstheme="minorBidi"/>
               <w:sz w:val="22"/>
               <w:szCs w:val="22"/>
-              <w:lang w:eastAsia="ja-JP"/>
             </w:rPr>
           </w:pPr>
-          <w:hyperlink w:anchor="_Toc33831408" w:history="1">
+          <w:hyperlink w:anchor="_Toc34144830" w:history="1">
+            <w:r>
+              <w:rPr>
+                <w:rStyle w:val="Hyperlink"/>
+              </w:rPr>
+              <w:t>Table of figures:</w:t>
+            </w:r>
+            <w:r>
+              <w:rPr>
+                <w:webHidden/>
+              </w:rPr>
+              <w:tab/>
+            </w:r>
+            <w:r>
+              <w:rPr>
+                <w:webHidden/>
+              </w:rPr>
+              <w:fldChar w:fldCharType="begin"/>
+            </w:r>
+            <w:r>
+              <w:rPr>
+                <w:webHidden/>
+              </w:rPr>
+              <w:instrText xml:space="preserve"> PAGEREF _Toc34144830 \h </w:instrText>
+            </w:r>
+            <w:r>
+              <w:rPr>
+                <w:webHidden/>
+              </w:rPr>
+            </w:r>
+            <w:r>
+              <w:rPr>
+                <w:webHidden/>
+              </w:rPr>
+              <w:fldChar w:fldCharType="separate"/>
+            </w:r>
+            <w:r>
+              <w:rPr>
+                <w:webHidden/>
+              </w:rPr>
+              <w:t>4</w:t>
+            </w:r>
+            <w:r>
+              <w:rPr>
+                <w:webHidden/>
+              </w:rPr>
+              <w:fldChar w:fldCharType="end"/>
+            </w:r>
+          </w:hyperlink>
+        </w:p>
+        <w:p>
+          <w:pPr>
+            <w:pStyle w:val="TOC1"/>
+            <w:rPr>
+              <w:rFonts w:asciiTheme="minorHAnsi" w:eastAsiaTheme="minorEastAsia" w:hAnsiTheme="minorHAnsi" w:cstheme="minorBidi"/>
+              <w:sz w:val="22"/>
+              <w:szCs w:val="22"/>
+            </w:rPr>
+          </w:pPr>
+          <w:hyperlink w:anchor="_Toc34144831" w:history="1">
             <w:r>
               <w:rPr>
                 <w:rStyle w:val="Hyperlink"/>
@@ -1522,7 +1680,7 @@
               <w:rPr>
                 <w:webHidden/>
               </w:rPr>
-              <w:instrText xml:space="preserve"> PAGEREF _Toc33831408 \h </w:instrText>
+              <w:instrText xml:space="preserve"> PAGEREF _Toc34144831 \h </w:instrText>
             </w:r>
             <w:r>
               <w:rPr>
@@ -1539,7 +1697,7 @@
               <w:rPr>
                 <w:webHidden/>
               </w:rPr>
-              <w:t>6</w:t>
+              <w:t>5</w:t>
             </w:r>
             <w:r>
               <w:rPr>
@@ -1560,10 +1718,9 @@
               <w:noProof/>
               <w:sz w:val="22"/>
               <w:szCs w:val="22"/>
-              <w:lang w:eastAsia="ja-JP"/>
             </w:rPr>
           </w:pPr>
-          <w:hyperlink w:anchor="_Toc33831409" w:history="1">
+          <w:hyperlink w:anchor="_Toc34144832" w:history="1">
             <w:r>
               <w:rPr>
                 <w:rStyle w:val="Hyperlink"/>
@@ -1592,7 +1749,7 @@
                 <w:noProof/>
                 <w:webHidden/>
               </w:rPr>
-              <w:instrText xml:space="preserve"> PAGEREF _Toc33831409 \h </w:instrText>
+              <w:instrText xml:space="preserve"> PAGEREF _Toc34144832 \h </w:instrText>
             </w:r>
             <w:r>
               <w:rPr>
@@ -1612,7 +1769,7 @@
                 <w:noProof/>
                 <w:webHidden/>
               </w:rPr>
-              <w:t>6</w:t>
+              <w:t>5</w:t>
             </w:r>
             <w:r>
               <w:rPr>
@@ -1634,10 +1791,9 @@
               <w:noProof/>
               <w:sz w:val="22"/>
               <w:szCs w:val="22"/>
-              <w:lang w:eastAsia="ja-JP"/>
             </w:rPr>
           </w:pPr>
-          <w:hyperlink w:anchor="_Toc33831410" w:history="1">
+          <w:hyperlink w:anchor="_Toc34144833" w:history="1">
             <w:r>
               <w:rPr>
                 <w:rStyle w:val="Hyperlink"/>
@@ -1666,7 +1822,7 @@
                 <w:noProof/>
                 <w:webHidden/>
               </w:rPr>
-              <w:instrText xml:space="preserve"> PAGEREF _Toc33831410 \h </w:instrText>
+              <w:instrText xml:space="preserve"> PAGEREF _Toc34144833 \h </w:instrText>
             </w:r>
             <w:r>
               <w:rPr>
@@ -1686,7 +1842,7 @@
                 <w:noProof/>
                 <w:webHidden/>
               </w:rPr>
-              <w:t>6</w:t>
+              <w:t>5</w:t>
             </w:r>
             <w:r>
               <w:rPr>
@@ -1704,10 +1860,9 @@
               <w:rFonts w:asciiTheme="minorHAnsi" w:eastAsiaTheme="minorEastAsia" w:hAnsiTheme="minorHAnsi" w:cstheme="minorBidi"/>
               <w:sz w:val="22"/>
               <w:szCs w:val="22"/>
-              <w:lang w:eastAsia="ja-JP"/>
             </w:rPr>
           </w:pPr>
-          <w:hyperlink w:anchor="_Toc33831411" w:history="1">
+          <w:hyperlink w:anchor="_Toc34144834" w:history="1">
             <w:r>
               <w:rPr>
                 <w:rStyle w:val="Hyperlink"/>
@@ -1731,7 +1886,7 @@
               <w:rPr>
                 <w:webHidden/>
               </w:rPr>
-              <w:instrText xml:space="preserve"> PAGEREF _Toc33831411 \h </w:instrText>
+              <w:instrText xml:space="preserve"> PAGEREF _Toc34144834 \h </w:instrText>
             </w:r>
             <w:r>
               <w:rPr>
@@ -1748,7 +1903,7 @@
               <w:rPr>
                 <w:webHidden/>
               </w:rPr>
-              <w:t>7</w:t>
+              <w:t>6</w:t>
             </w:r>
             <w:r>
               <w:rPr>
@@ -1765,16 +1920,15 @@
               <w:rFonts w:asciiTheme="minorHAnsi" w:eastAsiaTheme="minorEastAsia" w:hAnsiTheme="minorHAnsi" w:cstheme="minorBidi"/>
               <w:sz w:val="22"/>
               <w:szCs w:val="22"/>
-              <w:lang w:eastAsia="ja-JP"/>
             </w:rPr>
           </w:pPr>
-          <w:hyperlink w:anchor="_Toc33831412" w:history="1">
+          <w:hyperlink w:anchor="_Toc34144835" w:history="1">
             <w:r>
               <w:rPr>
                 <w:rStyle w:val="Hyperlink"/>
                 <w:rFonts w:cstheme="minorHAnsi"/>
               </w:rPr>
-              <w:t>Input Output signals</w:t>
+              <w:t>Configuration:</w:t>
             </w:r>
             <w:r>
               <w:rPr>
@@ -1792,7 +1946,7 @@
               <w:rPr>
                 <w:webHidden/>
               </w:rPr>
-              <w:instrText xml:space="preserve"> PAGEREF _Toc33831412 \h </w:instrText>
+              <w:instrText xml:space="preserve"> PAGEREF _Toc34144835 \h </w:instrText>
             </w:r>
             <w:r>
               <w:rPr>
@@ -1809,7 +1963,7 @@
               <w:rPr>
                 <w:webHidden/>
               </w:rPr>
-              <w:t>7</w:t>
+              <w:t>6</w:t>
             </w:r>
             <w:r>
               <w:rPr>
@@ -1826,16 +1980,15 @@
               <w:rFonts w:asciiTheme="minorHAnsi" w:eastAsiaTheme="minorEastAsia" w:hAnsiTheme="minorHAnsi" w:cstheme="minorBidi"/>
               <w:sz w:val="22"/>
               <w:szCs w:val="22"/>
-              <w:lang w:eastAsia="ja-JP"/>
             </w:rPr>
           </w:pPr>
-          <w:hyperlink w:anchor="_Toc33831413" w:history="1">
+          <w:hyperlink w:anchor="_Toc34144836" w:history="1">
             <w:r>
               <w:rPr>
                 <w:rStyle w:val="Hyperlink"/>
                 <w:rFonts w:cstheme="minorHAnsi"/>
               </w:rPr>
-              <w:t>Software features</w:t>
+              <w:t>Input Output signals</w:t>
             </w:r>
             <w:r>
               <w:rPr>
@@ -1853,7 +2006,7 @@
               <w:rPr>
                 <w:webHidden/>
               </w:rPr>
-              <w:instrText xml:space="preserve"> PAGEREF _Toc33831413 \h </w:instrText>
+              <w:instrText xml:space="preserve"> PAGEREF _Toc34144836 \h </w:instrText>
             </w:r>
             <w:r>
               <w:rPr>
@@ -1870,7 +2023,7 @@
               <w:rPr>
                 <w:webHidden/>
               </w:rPr>
-              <w:t>8</w:t>
+              <w:t>6</w:t>
             </w:r>
             <w:r>
               <w:rPr>
@@ -1887,16 +2040,14 @@
               <w:rFonts w:asciiTheme="minorHAnsi" w:eastAsiaTheme="minorEastAsia" w:hAnsiTheme="minorHAnsi" w:cstheme="minorBidi"/>
               <w:sz w:val="22"/>
               <w:szCs w:val="22"/>
-              <w:lang w:eastAsia="ja-JP"/>
             </w:rPr>
           </w:pPr>
-          <w:hyperlink w:anchor="_Toc33831414" w:history="1">
+          <w:hyperlink w:anchor="_Toc34144837" w:history="1">
             <w:r>
               <w:rPr>
                 <w:rStyle w:val="Hyperlink"/>
-                <w:rFonts w:cstheme="minorHAnsi"/>
-              </w:rPr>
-              <w:t>Static Architecture</w:t>
+              </w:rPr>
+              <w:t>Flow Chart for switch Initialization</w:t>
             </w:r>
             <w:r>
               <w:rPr>
@@ -1914,7 +2065,7 @@
               <w:rPr>
                 <w:webHidden/>
               </w:rPr>
-              <w:instrText xml:space="preserve"> PAGEREF _Toc33831414 \h </w:instrText>
+              <w:instrText xml:space="preserve"> PAGEREF _Toc34144837 \h </w:instrText>
             </w:r>
             <w:r>
               <w:rPr>
@@ -1931,7 +2082,7 @@
               <w:rPr>
                 <w:webHidden/>
               </w:rPr>
-              <w:t>9</w:t>
+              <w:t>7</w:t>
             </w:r>
             <w:r>
               <w:rPr>
@@ -1948,10 +2099,188 @@
               <w:rFonts w:asciiTheme="minorHAnsi" w:eastAsiaTheme="minorEastAsia" w:hAnsiTheme="minorHAnsi" w:cstheme="minorBidi"/>
               <w:sz w:val="22"/>
               <w:szCs w:val="22"/>
-              <w:lang w:eastAsia="ja-JP"/>
             </w:rPr>
           </w:pPr>
-          <w:hyperlink w:anchor="_Toc33831415" w:history="1">
+          <w:hyperlink w:anchor="_Toc34144838" w:history="1">
+            <w:r>
+              <w:rPr>
+                <w:rStyle w:val="Hyperlink"/>
+              </w:rPr>
+              <w:t>Flow Chart for switch Get switch value</w:t>
+            </w:r>
+            <w:r>
+              <w:rPr>
+                <w:webHidden/>
+              </w:rPr>
+              <w:tab/>
+            </w:r>
+            <w:r>
+              <w:rPr>
+                <w:webHidden/>
+              </w:rPr>
+              <w:fldChar w:fldCharType="begin"/>
+            </w:r>
+            <w:r>
+              <w:rPr>
+                <w:webHidden/>
+              </w:rPr>
+              <w:instrText xml:space="preserve"> PAGEREF _Toc34144838 \h </w:instrText>
+            </w:r>
+            <w:r>
+              <w:rPr>
+                <w:webHidden/>
+              </w:rPr>
+            </w:r>
+            <w:r>
+              <w:rPr>
+                <w:webHidden/>
+              </w:rPr>
+              <w:fldChar w:fldCharType="separate"/>
+            </w:r>
+            <w:r>
+              <w:rPr>
+                <w:webHidden/>
+              </w:rPr>
+              <w:t>7</w:t>
+            </w:r>
+            <w:r>
+              <w:rPr>
+                <w:webHidden/>
+              </w:rPr>
+              <w:fldChar w:fldCharType="end"/>
+            </w:r>
+          </w:hyperlink>
+        </w:p>
+        <w:p>
+          <w:pPr>
+            <w:pStyle w:val="TOC1"/>
+            <w:rPr>
+              <w:rFonts w:asciiTheme="minorHAnsi" w:eastAsiaTheme="minorEastAsia" w:hAnsiTheme="minorHAnsi" w:cstheme="minorBidi"/>
+              <w:sz w:val="22"/>
+              <w:szCs w:val="22"/>
+            </w:rPr>
+          </w:pPr>
+          <w:hyperlink w:anchor="_Toc34144839" w:history="1">
+            <w:r>
+              <w:rPr>
+                <w:rStyle w:val="Hyperlink"/>
+                <w:rFonts w:cstheme="minorHAnsi"/>
+              </w:rPr>
+              <w:t>Software features</w:t>
+            </w:r>
+            <w:r>
+              <w:rPr>
+                <w:webHidden/>
+              </w:rPr>
+              <w:tab/>
+            </w:r>
+            <w:r>
+              <w:rPr>
+                <w:webHidden/>
+              </w:rPr>
+              <w:fldChar w:fldCharType="begin"/>
+            </w:r>
+            <w:r>
+              <w:rPr>
+                <w:webHidden/>
+              </w:rPr>
+              <w:instrText xml:space="preserve"> PAGEREF _Toc34144839 \h </w:instrText>
+            </w:r>
+            <w:r>
+              <w:rPr>
+                <w:webHidden/>
+              </w:rPr>
+            </w:r>
+            <w:r>
+              <w:rPr>
+                <w:webHidden/>
+              </w:rPr>
+              <w:fldChar w:fldCharType="separate"/>
+            </w:r>
+            <w:r>
+              <w:rPr>
+                <w:webHidden/>
+              </w:rPr>
+              <w:t>8</w:t>
+            </w:r>
+            <w:r>
+              <w:rPr>
+                <w:webHidden/>
+              </w:rPr>
+              <w:fldChar w:fldCharType="end"/>
+            </w:r>
+          </w:hyperlink>
+        </w:p>
+        <w:p>
+          <w:pPr>
+            <w:pStyle w:val="TOC1"/>
+            <w:rPr>
+              <w:rFonts w:asciiTheme="minorHAnsi" w:eastAsiaTheme="minorEastAsia" w:hAnsiTheme="minorHAnsi" w:cstheme="minorBidi"/>
+              <w:sz w:val="22"/>
+              <w:szCs w:val="22"/>
+            </w:rPr>
+          </w:pPr>
+          <w:hyperlink w:anchor="_Toc34144840" w:history="1">
+            <w:r>
+              <w:rPr>
+                <w:rStyle w:val="Hyperlink"/>
+                <w:rFonts w:cstheme="minorHAnsi"/>
+              </w:rPr>
+              <w:t>Static Architecture</w:t>
+            </w:r>
+            <w:r>
+              <w:rPr>
+                <w:webHidden/>
+              </w:rPr>
+              <w:tab/>
+            </w:r>
+            <w:r>
+              <w:rPr>
+                <w:webHidden/>
+              </w:rPr>
+              <w:fldChar w:fldCharType="begin"/>
+            </w:r>
+            <w:r>
+              <w:rPr>
+                <w:webHidden/>
+              </w:rPr>
+              <w:instrText xml:space="preserve"> PAGEREF _Toc34144840 \h </w:instrText>
+            </w:r>
+            <w:r>
+              <w:rPr>
+                <w:webHidden/>
+              </w:rPr>
+            </w:r>
+            <w:r>
+              <w:rPr>
+                <w:webHidden/>
+              </w:rPr>
+              <w:fldChar w:fldCharType="separate"/>
+            </w:r>
+            <w:r>
+              <w:rPr>
+                <w:webHidden/>
+              </w:rPr>
+              <w:t>9</w:t>
+            </w:r>
+            <w:r>
+              <w:rPr>
+                <w:webHidden/>
+              </w:rPr>
+              <w:fldChar w:fldCharType="end"/>
+            </w:r>
+          </w:hyperlink>
+        </w:p>
+        <w:p>
+          <w:pPr>
+            <w:pStyle w:val="TOC1"/>
+            <w:rPr>
+              <w:rFonts w:asciiTheme="minorHAnsi" w:eastAsiaTheme="minorEastAsia" w:hAnsiTheme="minorHAnsi" w:cstheme="minorBidi"/>
+              <w:sz w:val="22"/>
+              <w:szCs w:val="22"/>
+            </w:rPr>
+          </w:pPr>
+          <w:hyperlink w:anchor="_Toc34144841" w:history="1">
             <w:r>
               <w:rPr>
                 <w:rStyle w:val="Hyperlink"/>
@@ -1976,7 +2305,7 @@
               <w:rPr>
                 <w:webHidden/>
               </w:rPr>
-              <w:instrText xml:space="preserve"> PAGEREF _Toc33831415 \h </w:instrText>
+              <w:instrText xml:space="preserve"> PAGEREF _Toc34144841 \h </w:instrText>
             </w:r>
             <w:r>
               <w:rPr>
@@ -1993,7 +2322,7 @@
               <w:rPr>
                 <w:webHidden/>
               </w:rPr>
-              <w:t>11</w:t>
+              <w:t>10</w:t>
             </w:r>
             <w:r>
               <w:rPr>
@@ -2075,141 +2404,6 @@
     </w:p>
     <w:p>
       <w:pPr>
-        <w:pStyle w:val="TOCHeading"/>
-        <w:rPr>
-          <w:rFonts w:asciiTheme="minorHAnsi" w:eastAsia="Times New Roman" w:hAnsiTheme="minorHAnsi" w:cstheme="minorHAnsi"/>
-          <w:b w:val="0"/>
-          <w:bCs/>
-          <w:color w:val="000000" w:themeColor="text1"/>
-          <w:sz w:val="20"/>
-          <w:szCs w:val="48"/>
-        </w:rPr>
-      </w:pPr>
-    </w:p>
-    <w:p>
-      <w:pPr>
-        <w:pStyle w:val="TOCHeading"/>
-        <w:rPr>
-          <w:rFonts w:asciiTheme="minorHAnsi" w:eastAsia="Times New Roman" w:hAnsiTheme="minorHAnsi" w:cstheme="minorHAnsi"/>
-          <w:b w:val="0"/>
-          <w:bCs/>
-          <w:color w:val="000000" w:themeColor="text1"/>
-          <w:sz w:val="20"/>
-          <w:szCs w:val="48"/>
-        </w:rPr>
-      </w:pPr>
-    </w:p>
-    <w:p>
-      <w:pPr>
-        <w:pStyle w:val="TOCHeading"/>
-        <w:rPr>
-          <w:rFonts w:asciiTheme="minorHAnsi" w:eastAsia="Times New Roman" w:hAnsiTheme="minorHAnsi" w:cstheme="minorHAnsi"/>
-          <w:b w:val="0"/>
-          <w:bCs/>
-          <w:color w:val="000000" w:themeColor="text1"/>
-          <w:sz w:val="20"/>
-          <w:szCs w:val="48"/>
-        </w:rPr>
-      </w:pPr>
-    </w:p>
-    <w:p>
-      <w:pPr>
-        <w:pStyle w:val="TOCHeading"/>
-        <w:rPr>
-          <w:rFonts w:asciiTheme="minorHAnsi" w:eastAsia="Times New Roman" w:hAnsiTheme="minorHAnsi" w:cstheme="minorHAnsi"/>
-          <w:b w:val="0"/>
-          <w:bCs/>
-          <w:color w:val="000000" w:themeColor="text1"/>
-          <w:sz w:val="20"/>
-          <w:szCs w:val="48"/>
-        </w:rPr>
-      </w:pPr>
-    </w:p>
-    <w:p>
-      <w:pPr>
-        <w:pStyle w:val="TOCHeading"/>
-        <w:rPr>
-          <w:rFonts w:asciiTheme="minorHAnsi" w:eastAsia="Times New Roman" w:hAnsiTheme="minorHAnsi" w:cstheme="minorHAnsi"/>
-          <w:b w:val="0"/>
-          <w:bCs/>
-          <w:color w:val="000000" w:themeColor="text1"/>
-          <w:sz w:val="20"/>
-          <w:szCs w:val="48"/>
-        </w:rPr>
-      </w:pPr>
-    </w:p>
-    <w:p>
-      <w:pPr>
-        <w:rPr>
-          <w:rFonts w:asciiTheme="minorHAnsi" w:hAnsiTheme="minorHAnsi" w:cstheme="minorHAnsi"/>
-        </w:rPr>
-      </w:pPr>
-    </w:p>
-    <w:p>
-      <w:pPr>
-        <w:rPr>
-          <w:rFonts w:asciiTheme="minorHAnsi" w:hAnsiTheme="minorHAnsi" w:cstheme="minorHAnsi"/>
-        </w:rPr>
-      </w:pPr>
-    </w:p>
-    <w:p>
-      <w:pPr>
-        <w:rPr>
-          <w:rFonts w:asciiTheme="minorHAnsi" w:hAnsiTheme="minorHAnsi" w:cstheme="minorHAnsi"/>
-        </w:rPr>
-      </w:pPr>
-    </w:p>
-    <w:p>
-      <w:pPr>
-        <w:rPr>
-          <w:rFonts w:asciiTheme="minorHAnsi" w:hAnsiTheme="minorHAnsi" w:cstheme="minorHAnsi"/>
-        </w:rPr>
-      </w:pPr>
-    </w:p>
-    <w:p>
-      <w:pPr>
-        <w:rPr>
-          <w:rFonts w:asciiTheme="minorHAnsi" w:hAnsiTheme="minorHAnsi" w:cstheme="minorHAnsi"/>
-        </w:rPr>
-      </w:pPr>
-    </w:p>
-    <w:p>
-      <w:pPr>
-        <w:rPr>
-          <w:rFonts w:asciiTheme="minorHAnsi" w:hAnsiTheme="minorHAnsi" w:cstheme="minorHAnsi"/>
-        </w:rPr>
-      </w:pPr>
-    </w:p>
-    <w:p>
-      <w:pPr>
-        <w:rPr>
-          <w:rFonts w:asciiTheme="minorHAnsi" w:hAnsiTheme="minorHAnsi" w:cstheme="minorHAnsi"/>
-        </w:rPr>
-      </w:pPr>
-    </w:p>
-    <w:p>
-      <w:pPr>
-        <w:rPr>
-          <w:rFonts w:asciiTheme="minorHAnsi" w:hAnsiTheme="minorHAnsi" w:cstheme="minorHAnsi"/>
-        </w:rPr>
-      </w:pPr>
-    </w:p>
-    <w:p>
-      <w:pPr>
-        <w:rPr>
-          <w:rFonts w:asciiTheme="minorHAnsi" w:hAnsiTheme="minorHAnsi" w:cstheme="minorHAnsi"/>
-        </w:rPr>
-      </w:pPr>
-    </w:p>
-    <w:p>
-      <w:pPr>
-        <w:rPr>
-          <w:rFonts w:asciiTheme="minorHAnsi" w:hAnsiTheme="minorHAnsi" w:cstheme="minorHAnsi"/>
-        </w:rPr>
-      </w:pPr>
-    </w:p>
-    <w:p>
-      <w:pPr>
         <w:spacing w:before="0" w:after="160" w:line="259" w:lineRule="auto"/>
         <w:jc w:val="left"/>
         <w:rPr>
@@ -2219,26 +2413,13 @@
     </w:p>
     <w:p>
       <w:pPr>
-        <w:spacing w:before="0" w:after="160" w:line="259" w:lineRule="auto"/>
-        <w:jc w:val="left"/>
-        <w:rPr>
-          <w:rFonts w:asciiTheme="minorHAnsi" w:hAnsiTheme="minorHAnsi" w:cstheme="minorHAnsi"/>
-        </w:rPr>
-      </w:pPr>
+        <w:pStyle w:val="Heading1"/>
+      </w:pPr>
+      <w:bookmarkStart w:id="5" w:name="_Toc34144830"/>
       <w:r>
-        <w:rPr>
-          <w:rFonts w:asciiTheme="minorHAnsi" w:hAnsiTheme="minorHAnsi" w:cstheme="minorHAnsi"/>
-        </w:rPr>
         <w:t>Table of figures:</w:t>
       </w:r>
-    </w:p>
-    <w:p>
-      <w:pPr>
-        <w:jc w:val="left"/>
-        <w:rPr>
-          <w:rFonts w:asciiTheme="minorHAnsi" w:hAnsiTheme="minorHAnsi" w:cstheme="minorHAnsi"/>
-        </w:rPr>
-      </w:pPr>
+      <w:bookmarkEnd w:id="5"/>
     </w:p>
     <w:p>
       <w:pPr>
@@ -2246,10 +2427,11 @@
         <w:tabs>
           <w:tab w:val="right" w:leader="dot" w:pos="9350"/>
         </w:tabs>
-        <w:jc w:val="left"/>
-        <w:rPr>
-          <w:rFonts w:asciiTheme="minorHAnsi" w:hAnsiTheme="minorHAnsi" w:cstheme="minorHAnsi"/>
+        <w:rPr>
+          <w:rFonts w:asciiTheme="minorHAnsi" w:eastAsiaTheme="minorEastAsia" w:hAnsiTheme="minorHAnsi" w:cstheme="minorBidi"/>
           <w:noProof/>
+          <w:sz w:val="22"/>
+          <w:szCs w:val="22"/>
         </w:rPr>
       </w:pPr>
       <w:r>
@@ -2270,18 +2452,17 @@
         </w:rPr>
         <w:fldChar w:fldCharType="separate"/>
       </w:r>
-      <w:hyperlink w:anchor="_Toc33082078" w:history="1">
+      <w:hyperlink w:anchor="_Toc34136282" w:history="1">
         <w:r>
           <w:rPr>
             <w:rStyle w:val="Hyperlink"/>
-            <w:rFonts w:asciiTheme="minorHAnsi" w:eastAsiaTheme="majorEastAsia" w:hAnsiTheme="minorHAnsi" w:cstheme="minorHAnsi"/>
+            <w:rFonts w:cstheme="minorHAnsi"/>
             <w:noProof/>
           </w:rPr>
           <w:t>Figure 1 Block Diagram</w:t>
         </w:r>
         <w:r>
           <w:rPr>
-            <w:rFonts w:asciiTheme="minorHAnsi" w:hAnsiTheme="minorHAnsi" w:cstheme="minorHAnsi"/>
             <w:noProof/>
             <w:webHidden/>
           </w:rPr>
@@ -2289,7 +2470,6 @@
         </w:r>
         <w:r>
           <w:rPr>
-            <w:rFonts w:asciiTheme="minorHAnsi" w:hAnsiTheme="minorHAnsi" w:cstheme="minorHAnsi"/>
             <w:noProof/>
             <w:webHidden/>
           </w:rPr>
@@ -2297,22 +2477,19 @@
         </w:r>
         <w:r>
           <w:rPr>
-            <w:rFonts w:asciiTheme="minorHAnsi" w:hAnsiTheme="minorHAnsi" w:cstheme="minorHAnsi"/>
             <w:noProof/>
             <w:webHidden/>
           </w:rPr>
-          <w:instrText xml:space="preserve"> PAGEREF _Toc33082078 \h </w:instrText>
+          <w:instrText xml:space="preserve"> PAGEREF _Toc34136282 \h </w:instrText>
         </w:r>
         <w:r>
           <w:rPr>
-            <w:rFonts w:asciiTheme="minorHAnsi" w:hAnsiTheme="minorHAnsi" w:cstheme="minorHAnsi"/>
             <w:noProof/>
             <w:webHidden/>
           </w:rPr>
         </w:r>
         <w:r>
           <w:rPr>
-            <w:rFonts w:asciiTheme="minorHAnsi" w:hAnsiTheme="minorHAnsi" w:cstheme="minorHAnsi"/>
             <w:noProof/>
             <w:webHidden/>
           </w:rPr>
@@ -2320,7 +2497,85 @@
         </w:r>
         <w:r>
           <w:rPr>
-            <w:rFonts w:asciiTheme="minorHAnsi" w:hAnsiTheme="minorHAnsi" w:cstheme="minorHAnsi"/>
+            <w:noProof/>
+            <w:webHidden/>
+          </w:rPr>
+          <w:t>5</w:t>
+        </w:r>
+        <w:r>
+          <w:rPr>
+            <w:noProof/>
+            <w:webHidden/>
+          </w:rPr>
+          <w:fldChar w:fldCharType="end"/>
+        </w:r>
+      </w:hyperlink>
+    </w:p>
+    <w:p>
+      <w:pPr>
+        <w:pStyle w:val="TableofFigures"/>
+        <w:tabs>
+          <w:tab w:val="right" w:leader="dot" w:pos="9350"/>
+        </w:tabs>
+        <w:rPr>
+          <w:rFonts w:asciiTheme="minorHAnsi" w:eastAsiaTheme="minorEastAsia" w:hAnsiTheme="minorHAnsi" w:cstheme="minorBidi"/>
+          <w:noProof/>
+          <w:sz w:val="22"/>
+          <w:szCs w:val="22"/>
+        </w:rPr>
+      </w:pPr>
+      <w:hyperlink r:id="rId8" w:anchor="_Toc34136283" w:history="1">
+        <w:r>
+          <w:rPr>
+            <w:rStyle w:val="Hyperlink"/>
+            <w:noProof/>
+          </w:rPr>
+          <w:t>Figure 2</w:t>
+        </w:r>
+        <w:r>
+          <w:rPr>
+            <w:rStyle w:val="Hyperlink"/>
+            <w:noProof/>
+            <w:lang w:val="en-GB"/>
+          </w:rPr>
+          <w:t xml:space="preserve"> Flow chart for switch initialization</w:t>
+        </w:r>
+        <w:r>
+          <w:rPr>
+            <w:noProof/>
+            <w:webHidden/>
+          </w:rPr>
+          <w:tab/>
+        </w:r>
+        <w:r>
+          <w:rPr>
+            <w:noProof/>
+            <w:webHidden/>
+          </w:rPr>
+          <w:fldChar w:fldCharType="begin"/>
+        </w:r>
+        <w:r>
+          <w:rPr>
+            <w:noProof/>
+            <w:webHidden/>
+          </w:rPr>
+          <w:instrText xml:space="preserve"> PAGEREF _Toc34136283 \h </w:instrText>
+        </w:r>
+        <w:r>
+          <w:rPr>
+            <w:noProof/>
+            <w:webHidden/>
+          </w:rPr>
+        </w:r>
+        <w:r>
+          <w:rPr>
+            <w:noProof/>
+            <w:webHidden/>
+          </w:rPr>
+          <w:fldChar w:fldCharType="separate"/>
+        </w:r>
+        <w:r>
+          <w:rPr>
             <w:noProof/>
             <w:webHidden/>
           </w:rPr>
@@ -2328,7 +2583,6 @@
         </w:r>
         <w:r>
           <w:rPr>
-            <w:rFonts w:asciiTheme="minorHAnsi" w:hAnsiTheme="minorHAnsi" w:cstheme="minorHAnsi"/>
             <w:noProof/>
             <w:webHidden/>
           </w:rPr>
@@ -2338,64 +2592,137 @@
     </w:p>
     <w:p>
       <w:pPr>
+        <w:pStyle w:val="TableofFigures"/>
+        <w:tabs>
+          <w:tab w:val="right" w:leader="dot" w:pos="9350"/>
+        </w:tabs>
+        <w:rPr>
+          <w:rFonts w:asciiTheme="minorHAnsi" w:eastAsiaTheme="minorEastAsia" w:hAnsiTheme="minorHAnsi" w:cstheme="minorBidi"/>
+          <w:noProof/>
+          <w:sz w:val="22"/>
+          <w:szCs w:val="22"/>
+        </w:rPr>
+      </w:pPr>
+      <w:hyperlink r:id="rId9" w:anchor="_Toc34136284" w:history="1">
+        <w:r>
+          <w:rPr>
+            <w:rStyle w:val="Hyperlink"/>
+            <w:noProof/>
+          </w:rPr>
+          <w:t>Figure 3</w:t>
+        </w:r>
+        <w:r>
+          <w:rPr>
+            <w:rStyle w:val="Hyperlink"/>
+            <w:noProof/>
+            <w:lang w:val="en-GB"/>
+          </w:rPr>
+          <w:t xml:space="preserve"> Flow chart for switch Get Switch value</w:t>
+        </w:r>
+        <w:r>
+          <w:rPr>
+            <w:noProof/>
+            <w:webHidden/>
+          </w:rPr>
+          <w:tab/>
+        </w:r>
+        <w:r>
+          <w:rPr>
+            <w:noProof/>
+            <w:webHidden/>
+          </w:rPr>
+          <w:fldChar w:fldCharType="begin"/>
+        </w:r>
+        <w:r>
+          <w:rPr>
+            <w:noProof/>
+            <w:webHidden/>
+          </w:rPr>
+          <w:instrText xml:space="preserve"> PAGEREF _Toc34136284 \h </w:instrText>
+        </w:r>
+        <w:r>
+          <w:rPr>
+            <w:noProof/>
+            <w:webHidden/>
+          </w:rPr>
+        </w:r>
+        <w:r>
+          <w:rPr>
+            <w:noProof/>
+            <w:webHidden/>
+          </w:rPr>
+          <w:fldChar w:fldCharType="separate"/>
+        </w:r>
+        <w:r>
+          <w:rPr>
+            <w:noProof/>
+            <w:webHidden/>
+          </w:rPr>
+          <w:t>7</w:t>
+        </w:r>
+        <w:r>
+          <w:rPr>
+            <w:noProof/>
+            <w:webHidden/>
+          </w:rPr>
+          <w:fldChar w:fldCharType="end"/>
+        </w:r>
+      </w:hyperlink>
+    </w:p>
+    <w:p>
+      <w:pPr>
+        <w:jc w:val="left"/>
+        <w:rPr>
+          <w:rFonts w:asciiTheme="minorHAnsi" w:hAnsiTheme="minorHAnsi" w:cstheme="minorHAnsi"/>
+        </w:rPr>
+      </w:pPr>
+      <w:r>
+        <w:rPr>
+          <w:rFonts w:asciiTheme="minorHAnsi" w:hAnsiTheme="minorHAnsi" w:cstheme="minorHAnsi"/>
+        </w:rPr>
+        <w:fldChar w:fldCharType="end"/>
+      </w:r>
+    </w:p>
+    <w:p>
+      <w:pPr>
         <w:spacing w:before="0" w:after="160" w:line="259" w:lineRule="auto"/>
         <w:jc w:val="left"/>
         <w:rPr>
           <w:rFonts w:asciiTheme="minorHAnsi" w:hAnsiTheme="minorHAnsi" w:cstheme="minorHAnsi"/>
         </w:rPr>
       </w:pPr>
+    </w:p>
+    <w:p>
+      <w:pPr>
+        <w:rPr>
+          <w:rFonts w:asciiTheme="minorHAnsi" w:hAnsiTheme="minorHAnsi" w:cstheme="minorHAnsi"/>
+        </w:rPr>
+      </w:pPr>
+    </w:p>
+    <w:p>
+      <w:pPr>
+        <w:pStyle w:val="Heading1"/>
+        <w:rPr>
+          <w:rFonts w:asciiTheme="minorHAnsi" w:hAnsiTheme="minorHAnsi" w:cstheme="minorHAnsi"/>
+        </w:rPr>
+      </w:pPr>
+      <w:bookmarkStart w:id="6" w:name="_Toc32222654"/>
+      <w:bookmarkStart w:id="7" w:name="_Toc466012295"/>
+      <w:bookmarkStart w:id="8" w:name="_Toc434992860"/>
+      <w:bookmarkStart w:id="9" w:name="_Toc33271669"/>
+      <w:bookmarkStart w:id="10" w:name="_Toc34144831"/>
       <w:r>
         <w:rPr>
           <w:rFonts w:asciiTheme="minorHAnsi" w:hAnsiTheme="minorHAnsi" w:cstheme="minorHAnsi"/>
         </w:rPr>
-        <w:fldChar w:fldCharType="end"/>
-      </w:r>
-      <w:r>
-        <w:rPr>
-          <w:rFonts w:asciiTheme="minorHAnsi" w:hAnsiTheme="minorHAnsi" w:cstheme="minorHAnsi"/>
-        </w:rPr>
-        <w:br w:type="page"/>
-      </w:r>
-    </w:p>
-    <w:p>
-      <w:pPr>
-        <w:spacing w:before="0" w:after="160" w:line="259" w:lineRule="auto"/>
-        <w:jc w:val="left"/>
-        <w:rPr>
-          <w:rFonts w:asciiTheme="minorHAnsi" w:hAnsiTheme="minorHAnsi" w:cstheme="minorHAnsi"/>
-        </w:rPr>
-      </w:pPr>
-    </w:p>
-    <w:p>
-      <w:pPr>
-        <w:rPr>
-          <w:rFonts w:asciiTheme="minorHAnsi" w:hAnsiTheme="minorHAnsi" w:cstheme="minorHAnsi"/>
-        </w:rPr>
-      </w:pPr>
-    </w:p>
-    <w:p>
-      <w:pPr>
-        <w:pStyle w:val="Heading1"/>
-        <w:rPr>
-          <w:rFonts w:asciiTheme="minorHAnsi" w:hAnsiTheme="minorHAnsi" w:cstheme="minorHAnsi"/>
-        </w:rPr>
-      </w:pPr>
-      <w:bookmarkStart w:id="4" w:name="_Toc32222654"/>
-      <w:bookmarkStart w:id="5" w:name="_Toc466012295"/>
-      <w:bookmarkStart w:id="6" w:name="_Toc434992860"/>
-      <w:bookmarkStart w:id="7" w:name="_Toc33271669"/>
-      <w:bookmarkStart w:id="8" w:name="_Toc33831408"/>
-      <w:r>
-        <w:rPr>
-          <w:rFonts w:asciiTheme="minorHAnsi" w:hAnsiTheme="minorHAnsi" w:cstheme="minorHAnsi"/>
-        </w:rPr>
+        <w:lastRenderedPageBreak/>
         <w:t>Introduction</w:t>
       </w:r>
-      <w:bookmarkEnd w:id="4"/>
-      <w:bookmarkEnd w:id="5"/>
       <w:bookmarkEnd w:id="6"/>
       <w:bookmarkEnd w:id="7"/>
       <w:bookmarkEnd w:id="8"/>
+      <w:bookmarkEnd w:id="9"/>
+      <w:bookmarkEnd w:id="10"/>
     </w:p>
     <w:p>
       <w:pPr>
@@ -2419,9 +2746,9 @@
           <w:szCs w:val="40"/>
         </w:rPr>
       </w:pPr>
-      <w:bookmarkStart w:id="9" w:name="_Toc32222655"/>
-      <w:bookmarkStart w:id="10" w:name="_Toc33271670"/>
-      <w:bookmarkStart w:id="11" w:name="_Toc33831409"/>
+      <w:bookmarkStart w:id="11" w:name="_Toc32222655"/>
+      <w:bookmarkStart w:id="12" w:name="_Toc33271670"/>
+      <w:bookmarkStart w:id="13" w:name="_Toc34144832"/>
       <w:r>
         <w:rPr>
           <w:rFonts w:asciiTheme="minorHAnsi" w:hAnsiTheme="minorHAnsi" w:cstheme="minorHAnsi"/>
@@ -2431,8 +2758,8 @@
         </w:rPr>
         <w:t xml:space="preserve">1.1 </w:t>
       </w:r>
-      <w:bookmarkEnd w:id="9"/>
-      <w:bookmarkEnd w:id="10"/>
+      <w:bookmarkEnd w:id="11"/>
+      <w:bookmarkEnd w:id="12"/>
       <w:r>
         <w:rPr>
           <w:rFonts w:asciiTheme="minorHAnsi" w:hAnsiTheme="minorHAnsi" w:cstheme="minorHAnsi"/>
@@ -2442,7 +2769,7 @@
         </w:rPr>
         <w:t>Project Description</w:t>
       </w:r>
-      <w:bookmarkEnd w:id="11"/>
+      <w:bookmarkEnd w:id="13"/>
     </w:p>
     <w:p>
       <w:pPr>
@@ -2462,13 +2789,6 @@
         </w:rPr>
         <w:t xml:space="preserve">The Electric Blender System is an appliance created by KENOVO. The electric blender system has 3 speeds that can be configured by the user with high safety to avoid system failure caused by unexpected voltage peaks. </w:t>
       </w:r>
-    </w:p>
-    <w:p>
-      <w:pPr>
-        <w:rPr>
-          <w:rFonts w:asciiTheme="minorHAnsi" w:hAnsiTheme="minorHAnsi" w:cstheme="minorHAnsi"/>
-        </w:rPr>
-      </w:pPr>
     </w:p>
     <w:p>
       <w:pPr>
@@ -2513,7 +2833,7 @@
           <w:szCs w:val="40"/>
         </w:rPr>
       </w:pPr>
-      <w:bookmarkStart w:id="12" w:name="_Toc33831410"/>
+      <w:bookmarkStart w:id="14" w:name="_Toc34144833"/>
       <w:r>
         <w:rPr>
           <w:rFonts w:asciiTheme="minorHAnsi" w:hAnsiTheme="minorHAnsi" w:cstheme="minorHAnsi"/>
@@ -2523,7 +2843,7 @@
         </w:rPr>
         <w:t>1.2 Block diagram</w:t>
       </w:r>
-      <w:bookmarkEnd w:id="12"/>
+      <w:bookmarkEnd w:id="14"/>
     </w:p>
     <w:p>
       <w:pPr>
@@ -2535,7 +2855,6 @@
         <w:rPr>
           <w:rFonts w:asciiTheme="minorHAnsi" w:hAnsiTheme="minorHAnsi" w:cstheme="minorHAnsi"/>
           <w:noProof/>
-          <w:lang w:eastAsia="ja-JP"/>
         </w:rPr>
         <w:drawing>
           <wp:inline distT="0" distB="0" distL="0" distR="0" wp14:anchorId="775DA53F" wp14:editId="07D1391F">
@@ -2553,7 +2872,7 @@
                     <pic:cNvPicPr/>
                   </pic:nvPicPr>
                   <pic:blipFill>
-                    <a:blip r:embed="rId7">
+                    <a:blip r:embed="rId10">
                       <a:extLst>
                         <a:ext uri="{28A0092B-C50C-407E-A947-70E740481C1C}">
                           <a14:useLocalDpi xmlns:a14="http://schemas.microsoft.com/office/drawing/2010/main" val="0"/>
@@ -2619,12 +2938,12 @@
           <w:szCs w:val="20"/>
         </w:rPr>
       </w:pPr>
-      <w:bookmarkStart w:id="13" w:name="_Toc32412963"/>
+      <w:bookmarkStart w:id="15" w:name="_Toc32412963"/>
+      <w:bookmarkStart w:id="16" w:name="_Toc34136282"/>
       <w:r>
         <w:rPr>
           <w:rFonts w:asciiTheme="minorHAnsi" w:hAnsiTheme="minorHAnsi" w:cstheme="minorHAnsi"/>
         </w:rPr>
-        <w:lastRenderedPageBreak/>
         <w:t xml:space="preserve">Figure </w:t>
       </w:r>
       <w:r>
@@ -2665,7 +2984,8 @@
         </w:rPr>
         <w:t xml:space="preserve"> Block Diagram</w:t>
       </w:r>
-      <w:bookmarkEnd w:id="13"/>
+      <w:bookmarkEnd w:id="15"/>
+      <w:bookmarkEnd w:id="16"/>
     </w:p>
     <w:p>
       <w:pPr>
@@ -2681,20 +3001,23 @@
           <w:rFonts w:asciiTheme="minorHAnsi" w:hAnsiTheme="minorHAnsi" w:cstheme="minorHAnsi"/>
         </w:rPr>
       </w:pPr>
-      <w:bookmarkStart w:id="14" w:name="_Toc33831411"/>
+      <w:bookmarkStart w:id="17" w:name="_Toc34144834"/>
       <w:r>
         <w:rPr>
           <w:rFonts w:asciiTheme="minorHAnsi" w:hAnsiTheme="minorHAnsi" w:cstheme="minorHAnsi"/>
         </w:rPr>
+        <w:lastRenderedPageBreak/>
         <w:t>Software Context Diagram</w:t>
       </w:r>
-      <w:bookmarkEnd w:id="14"/>
-    </w:p>
-    <w:p>
+      <w:bookmarkEnd w:id="17"/>
+    </w:p>
+    <w:p>
+      <w:pPr>
+        <w:keepNext/>
+      </w:pPr>
       <w:r>
         <w:rPr>
           <w:noProof/>
-          <w:lang w:eastAsia="ja-JP"/>
         </w:rPr>
         <w:drawing>
           <wp:inline distT="0" distB="0" distL="0" distR="0" wp14:anchorId="5817DD0F" wp14:editId="6B8F62DC">
@@ -2712,7 +3035,7 @@
                     <pic:cNvPicPr/>
                   </pic:nvPicPr>
                   <pic:blipFill>
-                    <a:blip r:embed="rId8">
+                    <a:blip r:embed="rId11">
                       <a:extLst>
                         <a:ext uri="{28A0092B-C50C-407E-A947-70E740481C1C}">
                           <a14:useLocalDpi xmlns:a14="http://schemas.microsoft.com/office/drawing/2010/main" val="0"/>
@@ -2741,6 +3064,42 @@
     </w:p>
     <w:p>
       <w:pPr>
+        <w:pStyle w:val="Caption"/>
+        <w:jc w:val="center"/>
+      </w:pPr>
+      <w:r>
+        <w:t xml:space="preserve">Figure </w:t>
+      </w:r>
+      <w:r>
+        <w:fldChar w:fldCharType="begin"/>
+      </w:r>
+      <w:r>
+        <w:instrText xml:space="preserve"> SEQ Figure \* ARABIC </w:instrText>
+      </w:r>
+      <w:r>
+        <w:fldChar w:fldCharType="separate"/>
+      </w:r>
+      <w:r>
+        <w:rPr>
+          <w:noProof/>
+        </w:rPr>
+        <w:t>2</w:t>
+      </w:r>
+      <w:r>
+        <w:rPr>
+          <w:noProof/>
+        </w:rPr>
+        <w:fldChar w:fldCharType="end"/>
+      </w:r>
+      <w:r>
+        <w:rPr>
+          <w:lang w:val="en-GB"/>
+        </w:rPr>
+        <w:t xml:space="preserve"> Software Context Diagram</w:t>
+      </w:r>
+    </w:p>
+    <w:p>
+      <w:pPr>
         <w:pStyle w:val="Heading1"/>
         <w:rPr>
           <w:rFonts w:asciiTheme="minorHAnsi" w:hAnsiTheme="minorHAnsi" w:cstheme="minorHAnsi"/>
@@ -2754,8 +3113,7 @@
           <w:rFonts w:asciiTheme="minorHAnsi" w:hAnsiTheme="minorHAnsi" w:cstheme="minorHAnsi"/>
         </w:rPr>
       </w:pPr>
-      <w:bookmarkStart w:id="15" w:name="_GoBack"/>
-      <w:bookmarkEnd w:id="15"/>
+      <w:bookmarkStart w:id="18" w:name="_Toc34144835"/>
       <w:r>
         <w:rPr>
           <w:rFonts w:asciiTheme="minorHAnsi" w:hAnsiTheme="minorHAnsi" w:cstheme="minorHAnsi"/>
@@ -2768,6 +3126,7 @@
         </w:rPr>
         <w:t>:</w:t>
       </w:r>
+      <w:bookmarkEnd w:id="18"/>
     </w:p>
     <w:p/>
     <w:p>
@@ -2777,14 +3136,14 @@
           <w:rFonts w:asciiTheme="minorHAnsi" w:hAnsiTheme="minorHAnsi" w:cstheme="minorHAnsi"/>
         </w:rPr>
       </w:pPr>
-      <w:bookmarkStart w:id="16" w:name="_Toc33831412"/>
+      <w:bookmarkStart w:id="19" w:name="_Toc34144836"/>
       <w:r>
         <w:rPr>
           <w:rFonts w:asciiTheme="minorHAnsi" w:hAnsiTheme="minorHAnsi" w:cstheme="minorHAnsi"/>
         </w:rPr>
         <w:t>Input Output signals</w:t>
       </w:r>
-      <w:bookmarkEnd w:id="16"/>
+      <w:bookmarkEnd w:id="19"/>
     </w:p>
     <w:p>
       <w:pPr>
@@ -2819,7 +3178,7 @@
           <w:rFonts w:asciiTheme="minorHAnsi" w:hAnsiTheme="minorHAnsi" w:cstheme="minorHAnsi"/>
         </w:rPr>
       </w:pPr>
-      <w:bookmarkStart w:id="17" w:name="_Toc33271668"/>
+      <w:bookmarkStart w:id="20" w:name="_Toc33271668"/>
     </w:p>
     <w:p>
       <w:pPr>
@@ -2895,6 +3254,23 @@
     </w:p>
     <w:p>
       <w:pPr>
+        <w:pStyle w:val="Heading1"/>
+      </w:pPr>
+      <w:bookmarkStart w:id="21" w:name="_Toc34144837"/>
+      <w:r>
+        <w:lastRenderedPageBreak/>
+        <w:t xml:space="preserve">Flow Chart for switch </w:t>
+      </w:r>
+      <w:r>
+        <w:t>Initialization</w:t>
+      </w:r>
+      <w:bookmarkEnd w:id="21"/>
+      <w:r>
+        <w:t xml:space="preserve"> </w:t>
+      </w:r>
+    </w:p>
+    <w:p>
+      <w:pPr>
         <w:spacing w:before="0" w:after="160" w:line="259" w:lineRule="auto"/>
         <w:jc w:val="left"/>
         <w:rPr>
@@ -2910,6 +3286,67 @@
           <w:rFonts w:asciiTheme="minorHAnsi" w:hAnsiTheme="minorHAnsi" w:cstheme="minorHAnsi"/>
         </w:rPr>
       </w:pPr>
+      <w:r>
+        <w:rPr>
+          <w:rFonts w:asciiTheme="minorHAnsi" w:hAnsiTheme="minorHAnsi" w:cstheme="minorHAnsi"/>
+          <w:noProof/>
+        </w:rPr>
+        <w:drawing>
+          <wp:anchor distT="0" distB="0" distL="114300" distR="114300" simplePos="0" relativeHeight="251658240" behindDoc="0" locked="0" layoutInCell="1" allowOverlap="1" wp14:anchorId="1EEACECE" wp14:editId="17854706">
+            <wp:simplePos x="0" y="0"/>
+            <wp:positionH relativeFrom="margin">
+              <wp:posOffset>1765300</wp:posOffset>
+            </wp:positionH>
+            <wp:positionV relativeFrom="paragraph">
+              <wp:posOffset>3810</wp:posOffset>
+            </wp:positionV>
+            <wp:extent cx="3124200" cy="2546350"/>
+            <wp:effectExtent l="0" t="0" r="0" b="6350"/>
+            <wp:wrapSquare wrapText="bothSides"/>
+            <wp:docPr id="1" name="Picture 1"/>
+            <wp:cNvGraphicFramePr>
+              <a:graphicFrameLocks xmlns:a="http://schemas.openxmlformats.org/drawingml/2006/main" noChangeAspect="1"/>
+            </wp:cNvGraphicFramePr>
+            <a:graphic xmlns:a="http://schemas.openxmlformats.org/drawingml/2006/main">
+              <a:graphicData uri="http://schemas.openxmlformats.org/drawingml/2006/picture">
+                <pic:pic xmlns:pic="http://schemas.openxmlformats.org/drawingml/2006/picture">
+                  <pic:nvPicPr>
+                    <pic:cNvPr id="1" name="SwitchGetPinDir.png"/>
+                    <pic:cNvPicPr/>
+                  </pic:nvPicPr>
+                  <pic:blipFill>
+                    <a:blip r:embed="rId12">
+                      <a:extLst>
+                        <a:ext uri="{28A0092B-C50C-407E-A947-70E740481C1C}">
+                          <a14:useLocalDpi xmlns:a14="http://schemas.microsoft.com/office/drawing/2010/main" val="0"/>
+                        </a:ext>
+                      </a:extLst>
+                    </a:blip>
+                    <a:stretch>
+                      <a:fillRect/>
+                    </a:stretch>
+                  </pic:blipFill>
+                  <pic:spPr>
+                    <a:xfrm>
+                      <a:off x="0" y="0"/>
+                      <a:ext cx="3124200" cy="2546350"/>
+                    </a:xfrm>
+                    <a:prstGeom prst="rect">
+                      <a:avLst/>
+                    </a:prstGeom>
+                  </pic:spPr>
+                </pic:pic>
+              </a:graphicData>
+            </a:graphic>
+            <wp14:sizeRelH relativeFrom="page">
+              <wp14:pctWidth>0</wp14:pctWidth>
+            </wp14:sizeRelH>
+            <wp14:sizeRelV relativeFrom="page">
+              <wp14:pctHeight>0</wp14:pctHeight>
+            </wp14:sizeRelV>
+          </wp:anchor>
+        </w:drawing>
+      </w:r>
     </w:p>
     <w:p>
       <w:pPr>
@@ -2920,6 +3357,249 @@
         </w:rPr>
       </w:pPr>
     </w:p>
+    <w:bookmarkEnd w:id="20"/>
+    <w:p>
+      <w:pPr>
+        <w:rPr>
+          <w:rFonts w:asciiTheme="minorHAnsi" w:hAnsiTheme="minorHAnsi" w:cstheme="minorHAnsi"/>
+        </w:rPr>
+      </w:pPr>
+    </w:p>
+    <w:p>
+      <w:pPr>
+        <w:rPr>
+          <w:rFonts w:asciiTheme="minorHAnsi" w:hAnsiTheme="minorHAnsi" w:cstheme="minorHAnsi"/>
+        </w:rPr>
+      </w:pPr>
+    </w:p>
+    <w:p>
+      <w:pPr>
+        <w:rPr>
+          <w:rFonts w:asciiTheme="minorHAnsi" w:hAnsiTheme="minorHAnsi" w:cstheme="minorHAnsi"/>
+        </w:rPr>
+      </w:pPr>
+    </w:p>
+    <w:p>
+      <w:pPr>
+        <w:rPr>
+          <w:rFonts w:asciiTheme="minorHAnsi" w:hAnsiTheme="minorHAnsi" w:cstheme="minorHAnsi"/>
+        </w:rPr>
+      </w:pPr>
+    </w:p>
+    <w:p>
+      <w:pPr>
+        <w:rPr>
+          <w:rFonts w:asciiTheme="minorHAnsi" w:hAnsiTheme="minorHAnsi" w:cstheme="minorHAnsi"/>
+        </w:rPr>
+      </w:pPr>
+    </w:p>
+    <w:p>
+      <w:pPr>
+        <w:rPr>
+          <w:rFonts w:asciiTheme="minorHAnsi" w:hAnsiTheme="minorHAnsi" w:cstheme="minorHAnsi"/>
+        </w:rPr>
+      </w:pPr>
+    </w:p>
+    <w:p>
+      <w:pPr>
+        <w:rPr>
+          <w:rFonts w:asciiTheme="minorHAnsi" w:hAnsiTheme="minorHAnsi" w:cstheme="minorHAnsi"/>
+        </w:rPr>
+      </w:pPr>
+    </w:p>
+    <w:p>
+      <w:pPr>
+        <w:rPr>
+          <w:rFonts w:asciiTheme="minorHAnsi" w:hAnsiTheme="minorHAnsi" w:cstheme="minorHAnsi"/>
+        </w:rPr>
+      </w:pPr>
+    </w:p>
+    <w:p>
+      <w:pPr>
+        <w:rPr>
+          <w:rFonts w:asciiTheme="minorHAnsi" w:hAnsiTheme="minorHAnsi" w:cstheme="minorHAnsi"/>
+        </w:rPr>
+      </w:pPr>
+    </w:p>
+    <w:p>
+      <w:pPr>
+        <w:rPr>
+          <w:rFonts w:asciiTheme="minorHAnsi" w:hAnsiTheme="minorHAnsi" w:cstheme="minorHAnsi"/>
+        </w:rPr>
+      </w:pPr>
+    </w:p>
+    <w:p>
+      <w:pPr>
+        <w:rPr>
+          <w:rFonts w:asciiTheme="minorHAnsi" w:hAnsiTheme="minorHAnsi" w:cstheme="minorHAnsi"/>
+        </w:rPr>
+      </w:pPr>
+      <w:r>
+        <w:rPr>
+          <w:noProof/>
+        </w:rPr>
+        <mc:AlternateContent>
+          <mc:Choice Requires="wps">
+            <w:drawing>
+              <wp:anchor distT="0" distB="0" distL="114300" distR="114300" simplePos="0" relativeHeight="251661312" behindDoc="0" locked="0" layoutInCell="1" allowOverlap="1" wp14:anchorId="55935491" wp14:editId="2DB325AC">
+                <wp:simplePos x="0" y="0"/>
+                <wp:positionH relativeFrom="column">
+                  <wp:posOffset>1749425</wp:posOffset>
+                </wp:positionH>
+                <wp:positionV relativeFrom="paragraph">
+                  <wp:posOffset>92710</wp:posOffset>
+                </wp:positionV>
+                <wp:extent cx="3124200" cy="635"/>
+                <wp:effectExtent l="0" t="0" r="0" b="0"/>
+                <wp:wrapSquare wrapText="bothSides"/>
+                <wp:docPr id="5" name="Text Box 5"/>
+                <wp:cNvGraphicFramePr/>
+                <a:graphic xmlns:a="http://schemas.openxmlformats.org/drawingml/2006/main">
+                  <a:graphicData uri="http://schemas.microsoft.com/office/word/2010/wordprocessingShape">
+                    <wps:wsp>
+                      <wps:cNvSpPr txBox="1"/>
+                      <wps:spPr>
+                        <a:xfrm>
+                          <a:off x="0" y="0"/>
+                          <a:ext cx="3124200" cy="635"/>
+                        </a:xfrm>
+                        <a:prstGeom prst="rect">
+                          <a:avLst/>
+                        </a:prstGeom>
+                        <a:solidFill>
+                          <a:prstClr val="white"/>
+                        </a:solidFill>
+                        <a:ln>
+                          <a:noFill/>
+                        </a:ln>
+                      </wps:spPr>
+                      <wps:txbx>
+                        <w:txbxContent>
+                          <w:p>
+                            <w:pPr>
+                              <w:pStyle w:val="Caption"/>
+                              <w:rPr>
+                                <w:rFonts w:cstheme="minorHAnsi"/>
+                                <w:noProof/>
+                                <w:sz w:val="20"/>
+                                <w:szCs w:val="20"/>
+                              </w:rPr>
+                            </w:pPr>
+                            <w:bookmarkStart w:id="22" w:name="_Toc34136283"/>
+                            <w:r>
+                              <w:t xml:space="preserve">Figure </w:t>
+                            </w:r>
+                            <w:r>
+                              <w:fldChar w:fldCharType="begin"/>
+                            </w:r>
+                            <w:r>
+                              <w:instrText xml:space="preserve"> SEQ Figure \* ARABIC </w:instrText>
+                            </w:r>
+                            <w:r>
+                              <w:fldChar w:fldCharType="separate"/>
+                            </w:r>
+                            <w:r>
+                              <w:rPr>
+                                <w:noProof/>
+                              </w:rPr>
+                              <w:t>3</w:t>
+                            </w:r>
+                            <w:r>
+                              <w:rPr>
+                                <w:noProof/>
+                              </w:rPr>
+                              <w:fldChar w:fldCharType="end"/>
+                            </w:r>
+                            <w:r>
+                              <w:rPr>
+                                <w:lang w:val="en-GB"/>
+                              </w:rPr>
+                              <w:t xml:space="preserve"> Flow chart for switch initialization</w:t>
+                            </w:r>
+                            <w:bookmarkEnd w:id="22"/>
+                          </w:p>
+                        </w:txbxContent>
+                      </wps:txbx>
+                      <wps:bodyPr rot="0" spcFirstLastPara="0" vertOverflow="overflow" horzOverflow="overflow" vert="horz" wrap="square" lIns="0" tIns="0" rIns="0" bIns="0" numCol="1" spcCol="0" rtlCol="0" fromWordArt="0" anchor="t" anchorCtr="0" forceAA="0" compatLnSpc="1">
+                        <a:prstTxWarp prst="textNoShape">
+                          <a:avLst/>
+                        </a:prstTxWarp>
+                        <a:spAutoFit/>
+                      </wps:bodyPr>
+                    </wps:wsp>
+                  </a:graphicData>
+                </a:graphic>
+              </wp:anchor>
+            </w:drawing>
+          </mc:Choice>
+          <mc:Fallback>
+            <w:pict>
+              <v:shapetype w14:anchorId="55935491" id="_x0000_t202" coordsize="21600,21600" o:spt="202" path="m,l,21600r21600,l21600,xe">
+                <v:stroke joinstyle="miter"/>
+                <v:path gradientshapeok="t" o:connecttype="rect"/>
+              </v:shapetype>
+              <v:shape id="Text Box 5" o:spid="_x0000_s1026" type="#_x0000_t202" style="position:absolute;left:0;text-align:left;margin-left:137.75pt;margin-top:7.3pt;width:246pt;height:.05pt;z-index:251661312;visibility:visible;mso-wrap-style:square;mso-wrap-distance-left:9pt;mso-wrap-distance-top:0;mso-wrap-distance-right:9pt;mso-wrap-distance-bottom:0;mso-position-horizontal:absolute;mso-position-horizontal-relative:text;mso-position-vertical:absolute;mso-position-vertical-relative:text;v-text-anchor:top" o:gfxdata="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" stroked="f">
+                <v:textbox style="mso-fit-shape-to-text:t" inset="0,0,0,0">
+                  <w:txbxContent>
+                    <w:p>
+                      <w:pPr>
+                        <w:pStyle w:val="Caption"/>
+                        <w:rPr>
+                          <w:rFonts w:cstheme="minorHAnsi"/>
+                          <w:noProof/>
+                          <w:sz w:val="20"/>
+                          <w:szCs w:val="20"/>
+                        </w:rPr>
+                      </w:pPr>
+                      <w:bookmarkStart w:id="22" w:name="_Toc34136283"/>
+                      <w:r>
+                        <w:t xml:space="preserve">Figure </w:t>
+                      </w:r>
+                      <w:fldSimple w:instr=" SEQ Figure \* ARABIC ">
+                        <w:r>
+                          <w:rPr>
+                            <w:noProof/>
+                          </w:rPr>
+                          <w:t>3</w:t>
+                        </w:r>
+                      </w:fldSimple>
+                      <w:r>
+                        <w:rPr>
+                          <w:lang w:val="en-GB"/>
+                        </w:rPr>
+                        <w:t xml:space="preserve"> Flow chart for switch initialization</w:t>
+                      </w:r>
+                      <w:bookmarkEnd w:id="22"/>
+                    </w:p>
+                  </w:txbxContent>
+                </v:textbox>
+                <w10:wrap type="square"/>
+              </v:shape>
+            </w:pict>
+          </mc:Fallback>
+        </mc:AlternateContent>
+      </w:r>
+    </w:p>
+    <w:p>
+      <w:pPr>
+        <w:rPr>
+          <w:rFonts w:asciiTheme="minorHAnsi" w:hAnsiTheme="minorHAnsi" w:cstheme="minorHAnsi"/>
+        </w:rPr>
+      </w:pPr>
+    </w:p>
+    <w:p>
+      <w:pPr>
+        <w:pStyle w:val="Heading1"/>
+      </w:pPr>
+      <w:bookmarkStart w:id="23" w:name="_Toc34144838"/>
+      <w:r>
+        <w:t>Flow Chart for switch Get switch value</w:t>
+      </w:r>
+      <w:bookmarkEnd w:id="23"/>
+      <w:r>
+        <w:t xml:space="preserve"> </w:t>
+      </w:r>
+    </w:p>
     <w:p>
       <w:pPr>
         <w:spacing w:before="0" w:after="160" w:line="259" w:lineRule="auto"/>
@@ -2928,17 +3608,275 @@
           <w:rFonts w:asciiTheme="minorHAnsi" w:hAnsiTheme="minorHAnsi" w:cstheme="minorHAnsi"/>
         </w:rPr>
       </w:pPr>
-    </w:p>
-    <w:p>
-      <w:pPr>
-        <w:spacing w:before="0" w:after="160" w:line="259" w:lineRule="auto"/>
-        <w:jc w:val="left"/>
-        <w:rPr>
-          <w:rFonts w:asciiTheme="minorHAnsi" w:hAnsiTheme="minorHAnsi" w:cstheme="minorHAnsi"/>
-        </w:rPr>
-      </w:pPr>
-    </w:p>
-    <w:bookmarkEnd w:id="17"/>
+      <w:r>
+        <w:rPr>
+          <w:noProof/>
+        </w:rPr>
+        <mc:AlternateContent>
+          <mc:Choice Requires="wps">
+            <w:drawing>
+              <wp:anchor distT="0" distB="0" distL="114300" distR="114300" simplePos="0" relativeHeight="251663360" behindDoc="0" locked="0" layoutInCell="1" allowOverlap="1" wp14:anchorId="2D2BA7AB" wp14:editId="74D14F21">
+                <wp:simplePos x="0" y="0"/>
+                <wp:positionH relativeFrom="column">
+                  <wp:posOffset>1816100</wp:posOffset>
+                </wp:positionH>
+                <wp:positionV relativeFrom="paragraph">
+                  <wp:posOffset>2964180</wp:posOffset>
+                </wp:positionV>
+                <wp:extent cx="3124200" cy="635"/>
+                <wp:effectExtent l="0" t="0" r="0" b="0"/>
+                <wp:wrapSquare wrapText="bothSides"/>
+                <wp:docPr id="6" name="Text Box 6"/>
+                <wp:cNvGraphicFramePr/>
+                <a:graphic xmlns:a="http://schemas.openxmlformats.org/drawingml/2006/main">
+                  <a:graphicData uri="http://schemas.microsoft.com/office/word/2010/wordprocessingShape">
+                    <wps:wsp>
+                      <wps:cNvSpPr txBox="1"/>
+                      <wps:spPr>
+                        <a:xfrm>
+                          <a:off x="0" y="0"/>
+                          <a:ext cx="3124200" cy="635"/>
+                        </a:xfrm>
+                        <a:prstGeom prst="rect">
+                          <a:avLst/>
+                        </a:prstGeom>
+                        <a:solidFill>
+                          <a:prstClr val="white"/>
+                        </a:solidFill>
+                        <a:ln>
+                          <a:noFill/>
+                        </a:ln>
+                      </wps:spPr>
+                      <wps:txbx>
+                        <w:txbxContent>
+                          <w:p>
+                            <w:pPr>
+                              <w:pStyle w:val="Caption"/>
+                              <w:rPr>
+                                <w:rFonts w:cstheme="minorHAnsi"/>
+                                <w:noProof/>
+                                <w:sz w:val="20"/>
+                                <w:szCs w:val="20"/>
+                              </w:rPr>
+                            </w:pPr>
+                            <w:bookmarkStart w:id="24" w:name="_Toc34136284"/>
+                            <w:r>
+                              <w:t xml:space="preserve">Figure </w:t>
+                            </w:r>
+                            <w:r>
+                              <w:fldChar w:fldCharType="begin"/>
+                            </w:r>
+                            <w:r>
+                              <w:instrText xml:space="preserve"> SEQ Figure \* ARABIC </w:instrText>
+                            </w:r>
+                            <w:r>
+                              <w:fldChar w:fldCharType="separate"/>
+                            </w:r>
+                            <w:r>
+                              <w:rPr>
+                                <w:noProof/>
+                              </w:rPr>
+                              <w:t>4</w:t>
+                            </w:r>
+                            <w:r>
+                              <w:rPr>
+                                <w:noProof/>
+                              </w:rPr>
+                              <w:fldChar w:fldCharType="end"/>
+                            </w:r>
+                            <w:r>
+                              <w:rPr>
+                                <w:lang w:val="en-GB"/>
+                              </w:rPr>
+                              <w:t xml:space="preserve"> </w:t>
+                            </w:r>
+                            <w:r>
+                              <w:rPr>
+                                <w:lang w:val="en-GB"/>
+                              </w:rPr>
+                              <w:t xml:space="preserve">Flow chart for switch </w:t>
+                            </w:r>
+                            <w:r>
+                              <w:rPr>
+                                <w:lang w:val="en-GB"/>
+                              </w:rPr>
+                              <w:t>Get Switch value</w:t>
+                            </w:r>
+                            <w:bookmarkEnd w:id="24"/>
+                          </w:p>
+                        </w:txbxContent>
+                      </wps:txbx>
+                      <wps:bodyPr rot="0" spcFirstLastPara="0" vertOverflow="overflow" horzOverflow="overflow" vert="horz" wrap="square" lIns="0" tIns="0" rIns="0" bIns="0" numCol="1" spcCol="0" rtlCol="0" fromWordArt="0" anchor="t" anchorCtr="0" forceAA="0" compatLnSpc="1">
+                        <a:prstTxWarp prst="textNoShape">
+                          <a:avLst/>
+                        </a:prstTxWarp>
+                        <a:spAutoFit/>
+                      </wps:bodyPr>
+                    </wps:wsp>
+                  </a:graphicData>
+                </a:graphic>
+              </wp:anchor>
+            </w:drawing>
+          </mc:Choice>
+          <mc:Fallback>
+            <w:pict>
+              <v:shape w14:anchorId="2D2BA7AB" id="Text Box 6" o:spid="_x0000_s1027" type="#_x0000_t202" style="position:absolute;margin-left:143pt;margin-top:233.4pt;width:246pt;height:.05pt;z-index:251663360;visibility:visible;mso-wrap-style:square;mso-wrap-distance-left:9pt;mso-wrap-distance-top:0;mso-wrap-distance-right:9pt;mso-wrap-distance-bottom:0;mso-position-horizontal:absolute;mso-position-horizontal-relative:text;mso-position-vertical:absolute;mso-position-vertical-relative:text;v-text-anchor:top" o:gfxdata="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" stroked="f">
+                <v:textbox style="mso-fit-shape-to-text:t" inset="0,0,0,0">
+                  <w:txbxContent>
+                    <w:p>
+                      <w:pPr>
+                        <w:pStyle w:val="Caption"/>
+                        <w:rPr>
+                          <w:rFonts w:cstheme="minorHAnsi"/>
+                          <w:noProof/>
+                          <w:sz w:val="20"/>
+                          <w:szCs w:val="20"/>
+                        </w:rPr>
+                      </w:pPr>
+                      <w:bookmarkStart w:id="25" w:name="_Toc34136284"/>
+                      <w:r>
+                        <w:t xml:space="preserve">Figure </w:t>
+                      </w:r>
+                      <w:fldSimple w:instr=" SEQ Figure \* ARABIC ">
+                        <w:r>
+                          <w:rPr>
+                            <w:noProof/>
+                          </w:rPr>
+                          <w:t>4</w:t>
+                        </w:r>
+                      </w:fldSimple>
+                      <w:r>
+                        <w:rPr>
+                          <w:lang w:val="en-GB"/>
+                        </w:rPr>
+                        <w:t xml:space="preserve"> </w:t>
+                      </w:r>
+                      <w:r>
+                        <w:rPr>
+                          <w:lang w:val="en-GB"/>
+                        </w:rPr>
+                        <w:t xml:space="preserve">Flow chart for switch </w:t>
+                      </w:r>
+                      <w:r>
+                        <w:rPr>
+                          <w:lang w:val="en-GB"/>
+                        </w:rPr>
+                        <w:t>Get Switch value</w:t>
+                      </w:r>
+                      <w:bookmarkEnd w:id="25"/>
+                    </w:p>
+                  </w:txbxContent>
+                </v:textbox>
+                <w10:wrap type="square"/>
+              </v:shape>
+            </w:pict>
+          </mc:Fallback>
+        </mc:AlternateContent>
+      </w:r>
+      <w:r>
+        <w:rPr>
+          <w:rFonts w:asciiTheme="minorHAnsi" w:hAnsiTheme="minorHAnsi" w:cstheme="minorHAnsi"/>
+          <w:noProof/>
+        </w:rPr>
+        <w:drawing>
+          <wp:anchor distT="0" distB="0" distL="114300" distR="114300" simplePos="0" relativeHeight="251659264" behindDoc="0" locked="0" layoutInCell="1" allowOverlap="1" wp14:anchorId="6E2E7078" wp14:editId="6DC3B5C2">
+            <wp:simplePos x="0" y="0"/>
+            <wp:positionH relativeFrom="column">
+              <wp:posOffset>1816638</wp:posOffset>
+            </wp:positionH>
+            <wp:positionV relativeFrom="paragraph">
+              <wp:posOffset>40463</wp:posOffset>
+            </wp:positionV>
+            <wp:extent cx="3124200" cy="2867025"/>
+            <wp:effectExtent l="0" t="0" r="0" b="9525"/>
+            <wp:wrapSquare wrapText="bothSides"/>
+            <wp:docPr id="4" name="Picture 4"/>
+            <wp:cNvGraphicFramePr>
+              <a:graphicFrameLocks xmlns:a="http://schemas.openxmlformats.org/drawingml/2006/main" noChangeAspect="1"/>
+            </wp:cNvGraphicFramePr>
+            <a:graphic xmlns:a="http://schemas.openxmlformats.org/drawingml/2006/main">
+              <a:graphicData uri="http://schemas.openxmlformats.org/drawingml/2006/picture">
+                <pic:pic xmlns:pic="http://schemas.openxmlformats.org/drawingml/2006/picture">
+                  <pic:nvPicPr>
+                    <pic:cNvPr id="4" name="SwitchGetPinValue.png"/>
+                    <pic:cNvPicPr/>
+                  </pic:nvPicPr>
+                  <pic:blipFill>
+                    <a:blip r:embed="rId13">
+                      <a:extLst>
+                        <a:ext uri="{28A0092B-C50C-407E-A947-70E740481C1C}">
+                          <a14:useLocalDpi xmlns:a14="http://schemas.microsoft.com/office/drawing/2010/main" val="0"/>
+                        </a:ext>
+                      </a:extLst>
+                    </a:blip>
+                    <a:stretch>
+                      <a:fillRect/>
+                    </a:stretch>
+                  </pic:blipFill>
+                  <pic:spPr>
+                    <a:xfrm>
+                      <a:off x="0" y="0"/>
+                      <a:ext cx="3124200" cy="2867025"/>
+                    </a:xfrm>
+                    <a:prstGeom prst="rect">
+                      <a:avLst/>
+                    </a:prstGeom>
+                  </pic:spPr>
+                </pic:pic>
+              </a:graphicData>
+            </a:graphic>
+            <wp14:sizeRelH relativeFrom="page">
+              <wp14:pctWidth>0</wp14:pctWidth>
+            </wp14:sizeRelH>
+            <wp14:sizeRelV relativeFrom="page">
+              <wp14:pctHeight>0</wp14:pctHeight>
+            </wp14:sizeRelV>
+          </wp:anchor>
+        </w:drawing>
+      </w:r>
+    </w:p>
+    <w:p>
+      <w:pPr>
+        <w:rPr>
+          <w:rFonts w:asciiTheme="minorHAnsi" w:hAnsiTheme="minorHAnsi" w:cstheme="minorHAnsi"/>
+        </w:rPr>
+      </w:pPr>
+    </w:p>
+    <w:p>
+      <w:pPr>
+        <w:rPr>
+          <w:rFonts w:asciiTheme="minorHAnsi" w:hAnsiTheme="minorHAnsi" w:cstheme="minorHAnsi"/>
+        </w:rPr>
+      </w:pPr>
+    </w:p>
+    <w:p>
+      <w:pPr>
+        <w:rPr>
+          <w:rFonts w:asciiTheme="minorHAnsi" w:hAnsiTheme="minorHAnsi" w:cstheme="minorHAnsi"/>
+        </w:rPr>
+      </w:pPr>
+    </w:p>
+    <w:p>
+      <w:pPr>
+        <w:rPr>
+          <w:rFonts w:asciiTheme="minorHAnsi" w:hAnsiTheme="minorHAnsi" w:cstheme="minorHAnsi"/>
+        </w:rPr>
+      </w:pPr>
+    </w:p>
+    <w:p>
+      <w:pPr>
+        <w:rPr>
+          <w:rFonts w:asciiTheme="minorHAnsi" w:hAnsiTheme="minorHAnsi" w:cstheme="minorHAnsi"/>
+        </w:rPr>
+      </w:pPr>
+    </w:p>
+    <w:p>
+      <w:pPr>
+        <w:rPr>
+          <w:rFonts w:asciiTheme="minorHAnsi" w:hAnsiTheme="minorHAnsi" w:cstheme="minorHAnsi"/>
+        </w:rPr>
+      </w:pPr>
+    </w:p>
     <w:p>
       <w:pPr>
         <w:rPr>
@@ -3002,14 +3940,15 @@
           <w:rFonts w:asciiTheme="minorHAnsi" w:hAnsiTheme="minorHAnsi" w:cstheme="minorHAnsi"/>
         </w:rPr>
       </w:pPr>
-      <w:bookmarkStart w:id="18" w:name="_Toc33831413"/>
+      <w:bookmarkStart w:id="25" w:name="_Toc34144839"/>
       <w:r>
         <w:rPr>
           <w:rFonts w:asciiTheme="minorHAnsi" w:hAnsiTheme="minorHAnsi" w:cstheme="minorHAnsi"/>
         </w:rPr>
+        <w:lastRenderedPageBreak/>
         <w:t>Software features</w:t>
       </w:r>
-      <w:bookmarkEnd w:id="18"/>
+      <w:bookmarkEnd w:id="25"/>
       <w:r>
         <w:rPr>
           <w:rFonts w:asciiTheme="minorHAnsi" w:hAnsiTheme="minorHAnsi" w:cstheme="minorHAnsi"/>
@@ -3276,14 +4215,14 @@
           <w:rFonts w:asciiTheme="minorHAnsi" w:hAnsiTheme="minorHAnsi" w:cstheme="minorHAnsi"/>
         </w:rPr>
       </w:pPr>
-      <w:bookmarkStart w:id="19" w:name="_Toc33831414"/>
+      <w:bookmarkStart w:id="26" w:name="_Toc34144840"/>
       <w:r>
         <w:rPr>
           <w:rFonts w:asciiTheme="minorHAnsi" w:hAnsiTheme="minorHAnsi" w:cstheme="minorHAnsi"/>
         </w:rPr>
         <w:t>Static Architecture</w:t>
       </w:r>
-      <w:bookmarkEnd w:id="19"/>
+      <w:bookmarkEnd w:id="26"/>
     </w:p>
     <w:p>
       <w:pPr>
@@ -3517,7 +4456,7 @@
           <w:szCs w:val="44"/>
         </w:rPr>
       </w:pPr>
-      <w:bookmarkStart w:id="20" w:name="_Toc33831415"/>
+      <w:bookmarkStart w:id="27" w:name="_Toc34144841"/>
       <w:r>
         <w:rPr>
           <w:b/>
@@ -3538,7 +4477,7 @@
         </w:rPr>
         <w:t>:</w:t>
       </w:r>
-      <w:bookmarkEnd w:id="20"/>
+      <w:bookmarkEnd w:id="27"/>
     </w:p>
     <w:p>
       <w:pPr>
@@ -3669,8 +4608,8 @@
       </w:pPr>
     </w:p>
     <w:sectPr>
-      <w:headerReference w:type="default" r:id="rId9"/>
-      <w:footerReference w:type="default" r:id="rId10"/>
+      <w:headerReference w:type="default" r:id="rId14"/>
+      <w:footerReference w:type="default" r:id="rId15"/>
       <w:pgSz w:w="12240" w:h="15840"/>
       <w:pgMar w:top="1440" w:right="1440" w:bottom="1440" w:left="1440" w:header="720" w:footer="720" w:gutter="0"/>
       <w:cols w:space="720"/>
@@ -3681,7 +4620,7 @@
 </file>
 
 <file path=word/endnotes.xml><?xml version="1.0" encoding="utf-8"?>
-<w:endnotes xmlns:wpc="http://schemas.microsoft.com/office/word/2010/wordprocessingCanvas" xmlns:mc="http://schemas.openxmlformats.org/markup-compatibility/2006" xmlns:o="urn:schemas-microsoft-com:office:office" xmlns:r="http://schemas.openxmlformats.org/officeDocument/2006/relationships" xmlns:m="http://schemas.openxmlformats.org/officeDocument/2006/math" xmlns:v="urn:schemas-microsoft-com:vml" xmlns:wp14="http://schemas.microsoft.com/office/word/2010/wordprocessingDrawing" xmlns:wp="http://schemas.openxmlformats.org/drawingml/2006/wordprocessingDrawing" xmlns:w10="urn:schemas-microsoft-com:office:word" xmlns:w="http://schemas.openxmlformats.org/wordprocessingml/2006/main" xmlns:w14="http://schemas.microsoft.com/office/word/2010/wordml" xmlns:w15="http://schemas.microsoft.com/office/word/2012/wordml" xmlns:wpg="http://schemas.microsoft.com/office/word/2010/wordprocessingGroup" xmlns:wpi="http://schemas.microsoft.com/office/word/2010/wordprocessingInk" xmlns:wne="http://schemas.microsoft.com/office/word/2006/wordml" xmlns:wps="http://schemas.microsoft.com/office/word/2010/wordprocessingShape" mc:Ignorable="w14 w15 wp14">
+<w:endnotes xmlns:wpc="http://schemas.microsoft.com/office/word/2010/wordprocessingCanvas" xmlns:cx="http://schemas.microsoft.com/office/drawing/2014/chartex" xmlns:cx1="http://schemas.microsoft.com/office/drawing/2015/9/8/chartex" xmlns:mc="http://schemas.openxmlformats.org/markup-compatibility/2006" xmlns:o="urn:schemas-microsoft-com:office:office" xmlns:r="http://schemas.openxmlformats.org/officeDocument/2006/relationships" xmlns:m="http://schemas.openxmlformats.org/officeDocument/2006/math" xmlns:v="urn:schemas-microsoft-com:vml" xmlns:wp14="http://schemas.microsoft.com/office/word/2010/wordprocessingDrawing" xmlns:wp="http://schemas.openxmlformats.org/drawingml/2006/wordprocessingDrawing" xmlns:w10="urn:schemas-microsoft-com:office:word" xmlns:w="http://schemas.openxmlformats.org/wordprocessingml/2006/main" xmlns:w14="http://schemas.microsoft.com/office/word/2010/wordml" xmlns:w15="http://schemas.microsoft.com/office/word/2012/wordml" xmlns:w16se="http://schemas.microsoft.com/office/word/2015/wordml/symex" xmlns:wpg="http://schemas.microsoft.com/office/word/2010/wordprocessingGroup" xmlns:wpi="http://schemas.microsoft.com/office/word/2010/wordprocessingInk" xmlns:wne="http://schemas.microsoft.com/office/word/2006/wordml" xmlns:wps="http://schemas.microsoft.com/office/word/2010/wordprocessingShape" mc:Ignorable="w14 w15 w16se wp14">
   <w:endnote w:type="separator" w:id="-1">
     <w:p>
       <w:pPr>
@@ -3706,7 +4645,7 @@
 </file>
 
 <file path=word/footer1.xml><?xml version="1.0" encoding="utf-8"?>
-<w:ftr xmlns:wpc="http://schemas.microsoft.com/office/word/2010/wordprocessingCanvas" xmlns:mc="http://schemas.openxmlformats.org/markup-compatibility/2006" xmlns:o="urn:schemas-microsoft-com:office:office" xmlns:r="http://schemas.openxmlformats.org/officeDocument/2006/relationships" xmlns:m="http://schemas.openxmlformats.org/officeDocument/2006/math" xmlns:v="urn:schemas-microsoft-com:vml" xmlns:wp14="http://schemas.microsoft.com/office/word/2010/wordprocessingDrawing" xmlns:wp="http://schemas.openxmlformats.org/drawingml/2006/wordprocessingDrawing" xmlns:w10="urn:schemas-microsoft-com:office:word" xmlns:w="http://schemas.openxmlformats.org/wordprocessingml/2006/main" xmlns:w14="http://schemas.microsoft.com/office/word/2010/wordml" xmlns:w15="http://schemas.microsoft.com/office/word/2012/wordml" xmlns:wpg="http://schemas.microsoft.com/office/word/2010/wordprocessingGroup" xmlns:wpi="http://schemas.microsoft.com/office/word/2010/wordprocessingInk" xmlns:wne="http://schemas.microsoft.com/office/word/2006/wordml" xmlns:wps="http://schemas.microsoft.com/office/word/2010/wordprocessingShape" mc:Ignorable="w14 w15 wp14">
+<w:ftr xmlns:wpc="http://schemas.microsoft.com/office/word/2010/wordprocessingCanvas" xmlns:cx="http://schemas.microsoft.com/office/drawing/2014/chartex" xmlns:cx1="http://schemas.microsoft.com/office/drawing/2015/9/8/chartex" xmlns:mc="http://schemas.openxmlformats.org/markup-compatibility/2006" xmlns:o="urn:schemas-microsoft-com:office:office" xmlns:r="http://schemas.openxmlformats.org/officeDocument/2006/relationships" xmlns:m="http://schemas.openxmlformats.org/officeDocument/2006/math" xmlns:v="urn:schemas-microsoft-com:vml" xmlns:wp14="http://schemas.microsoft.com/office/word/2010/wordprocessingDrawing" xmlns:wp="http://schemas.openxmlformats.org/drawingml/2006/wordprocessingDrawing" xmlns:w10="urn:schemas-microsoft-com:office:word" xmlns:w="http://schemas.openxmlformats.org/wordprocessingml/2006/main" xmlns:w14="http://schemas.microsoft.com/office/word/2010/wordml" xmlns:w15="http://schemas.microsoft.com/office/word/2012/wordml" xmlns:w16se="http://schemas.microsoft.com/office/word/2015/wordml/symex" xmlns:wpg="http://schemas.microsoft.com/office/word/2010/wordprocessingGroup" xmlns:wpi="http://schemas.microsoft.com/office/word/2010/wordprocessingInk" xmlns:wne="http://schemas.microsoft.com/office/word/2006/wordml" xmlns:wps="http://schemas.microsoft.com/office/word/2010/wordprocessingShape" mc:Ignorable="w14 w15 w16se wp14">
   <w:p>
     <w:pPr>
       <w:pStyle w:val="Footer"/>
@@ -3736,7 +4675,7 @@
 </file>
 
 <file path=word/footnotes.xml><?xml version="1.0" encoding="utf-8"?>
-<w:footnotes xmlns:wpc="http://schemas.microsoft.com/office/word/2010/wordprocessingCanvas" xmlns:mc="http://schemas.openxmlformats.org/markup-compatibility/2006" xmlns:o="urn:schemas-microsoft-com:office:office" xmlns:r="http://schemas.openxmlformats.org/officeDocument/2006/relationships" xmlns:m="http://schemas.openxmlformats.org/officeDocument/2006/math" xmlns:v="urn:schemas-microsoft-com:vml" xmlns:wp14="http://schemas.microsoft.com/office/word/2010/wordprocessingDrawing" xmlns:wp="http://schemas.openxmlformats.org/drawingml/2006/wordprocessingDrawing" xmlns:w10="urn:schemas-microsoft-com:office:word" xmlns:w="http://schemas.openxmlformats.org/wordprocessingml/2006/main" xmlns:w14="http://schemas.microsoft.com/office/word/2010/wordml" xmlns:w15="http://schemas.microsoft.com/office/word/2012/wordml" xmlns:wpg="http://schemas.microsoft.com/office/word/2010/wordprocessingGroup" xmlns:wpi="http://schemas.microsoft.com/office/word/2010/wordprocessingInk" xmlns:wne="http://schemas.microsoft.com/office/word/2006/wordml" xmlns:wps="http://schemas.microsoft.com/office/word/2010/wordprocessingShape" mc:Ignorable="w14 w15 wp14">
+<w:footnotes xmlns:wpc="http://schemas.microsoft.com/office/word/2010/wordprocessingCanvas" xmlns:cx="http://schemas.microsoft.com/office/drawing/2014/chartex" xmlns:cx1="http://schemas.microsoft.com/office/drawing/2015/9/8/chartex" xmlns:mc="http://schemas.openxmlformats.org/markup-compatibility/2006" xmlns:o="urn:schemas-microsoft-com:office:office" xmlns:r="http://schemas.openxmlformats.org/officeDocument/2006/relationships" xmlns:m="http://schemas.openxmlformats.org/officeDocument/2006/math" xmlns:v="urn:schemas-microsoft-com:vml" xmlns:wp14="http://schemas.microsoft.com/office/word/2010/wordprocessingDrawing" xmlns:wp="http://schemas.openxmlformats.org/drawingml/2006/wordprocessingDrawing" xmlns:w10="urn:schemas-microsoft-com:office:word" xmlns:w="http://schemas.openxmlformats.org/wordprocessingml/2006/main" xmlns:w14="http://schemas.microsoft.com/office/word/2010/wordml" xmlns:w15="http://schemas.microsoft.com/office/word/2012/wordml" xmlns:w16se="http://schemas.microsoft.com/office/word/2015/wordml/symex" xmlns:wpg="http://schemas.microsoft.com/office/word/2010/wordprocessingGroup" xmlns:wpi="http://schemas.microsoft.com/office/word/2010/wordprocessingInk" xmlns:wne="http://schemas.microsoft.com/office/word/2006/wordml" xmlns:wps="http://schemas.microsoft.com/office/word/2010/wordprocessingShape" mc:Ignorable="w14 w15 w16se wp14">
   <w:footnote w:type="separator" w:id="-1">
     <w:p>
       <w:pPr>
@@ -3761,7 +4700,7 @@
 </file>
 
 <file path=word/header1.xml><?xml version="1.0" encoding="utf-8"?>
-<w:hdr xmlns:wpc="http://schemas.microsoft.com/office/word/2010/wordprocessingCanvas" xmlns:mc="http://schemas.openxmlformats.org/markup-compatibility/2006" xmlns:o="urn:schemas-microsoft-com:office:office" xmlns:r="http://schemas.openxmlformats.org/officeDocument/2006/relationships" xmlns:m="http://schemas.openxmlformats.org/officeDocument/2006/math" xmlns:v="urn:schemas-microsoft-com:vml" xmlns:wp14="http://schemas.microsoft.com/office/word/2010/wordprocessingDrawing" xmlns:wp="http://schemas.openxmlformats.org/drawingml/2006/wordprocessingDrawing" xmlns:w10="urn:schemas-microsoft-com:office:word" xmlns:w="http://schemas.openxmlformats.org/wordprocessingml/2006/main" xmlns:w14="http://schemas.microsoft.com/office/word/2010/wordml" xmlns:w15="http://schemas.microsoft.com/office/word/2012/wordml" xmlns:wpg="http://schemas.microsoft.com/office/word/2010/wordprocessingGroup" xmlns:wpi="http://schemas.microsoft.com/office/word/2010/wordprocessingInk" xmlns:wne="http://schemas.microsoft.com/office/word/2006/wordml" xmlns:wps="http://schemas.microsoft.com/office/word/2010/wordprocessingShape" mc:Ignorable="w14 w15 wp14">
+<w:hdr xmlns:wpc="http://schemas.microsoft.com/office/word/2010/wordprocessingCanvas" xmlns:cx="http://schemas.microsoft.com/office/drawing/2014/chartex" xmlns:cx1="http://schemas.microsoft.com/office/drawing/2015/9/8/chartex" xmlns:mc="http://schemas.openxmlformats.org/markup-compatibility/2006" xmlns:o="urn:schemas-microsoft-com:office:office" xmlns:r="http://schemas.openxmlformats.org/officeDocument/2006/relationships" xmlns:m="http://schemas.openxmlformats.org/officeDocument/2006/math" xmlns:v="urn:schemas-microsoft-com:vml" xmlns:wp14="http://schemas.microsoft.com/office/word/2010/wordprocessingDrawing" xmlns:wp="http://schemas.openxmlformats.org/drawingml/2006/wordprocessingDrawing" xmlns:w10="urn:schemas-microsoft-com:office:word" xmlns:w="http://schemas.openxmlformats.org/wordprocessingml/2006/main" xmlns:w14="http://schemas.microsoft.com/office/word/2010/wordml" xmlns:w15="http://schemas.microsoft.com/office/word/2012/wordml" xmlns:w16se="http://schemas.microsoft.com/office/word/2015/wordml/symex" xmlns:wpg="http://schemas.microsoft.com/office/word/2010/wordprocessingGroup" xmlns:wpi="http://schemas.microsoft.com/office/word/2010/wordprocessingInk" xmlns:wne="http://schemas.microsoft.com/office/word/2006/wordml" xmlns:wps="http://schemas.microsoft.com/office/word/2010/wordprocessingShape" mc:Ignorable="w14 w15 w16se wp14">
   <w:p>
     <w:pPr>
       <w:pStyle w:val="Header"/>
@@ -3908,7 +4847,13 @@
             <w:rPr>
               <w:color w:val="767171" w:themeColor="background2" w:themeShade="80"/>
             </w:rPr>
-            <w:t>.0</w:t>
+            <w:t>.</w:t>
+          </w:r>
+          <w:r>
+            <w:rPr>
+              <w:color w:val="767171" w:themeColor="background2" w:themeShade="80"/>
+            </w:rPr>
+            <w:t>1</w:t>
           </w:r>
         </w:p>
       </w:tc>
@@ -3936,7 +4881,13 @@
             <w:rPr>
               <w:color w:val="767171" w:themeColor="background2" w:themeShade="80"/>
             </w:rPr>
-            <w:t xml:space="preserve">Global Design Document </w:t>
+            <w:t>Component</w:t>
+          </w:r>
+          <w:r>
+            <w:rPr>
+              <w:color w:val="767171" w:themeColor="background2" w:themeShade="80"/>
+            </w:rPr>
+            <w:t xml:space="preserve"> Design Document </w:t>
           </w:r>
           <w:r>
             <w:rPr>
@@ -4009,7 +4960,13 @@
             <w:rPr>
               <w:color w:val="767171" w:themeColor="background2" w:themeShade="80"/>
             </w:rPr>
-            <w:t>02</w:t>
+            <w:t>0</w:t>
+          </w:r>
+          <w:r>
+            <w:rPr>
+              <w:color w:val="767171" w:themeColor="background2" w:themeShade="80"/>
+            </w:rPr>
+            <w:t>3</w:t>
           </w:r>
           <w:r>
             <w:rPr>
@@ -4030,8 +4987,8 @@
 </file>
 
 <file path=word/numbering.xml><?xml version="1.0" encoding="utf-8"?>
-<w:numbering xmlns:wpc="http://schemas.microsoft.com/office/word/2010/wordprocessingCanvas" xmlns:mc="http://schemas.openxmlformats.org/markup-compatibility/2006" xmlns:o="urn:schemas-microsoft-com:office:office" xmlns:r="http://schemas.openxmlformats.org/officeDocument/2006/relationships" xmlns:m="http://schemas.openxmlformats.org/officeDocument/2006/math" xmlns:v="urn:schemas-microsoft-com:vml" xmlns:wp14="http://schemas.microsoft.com/office/word/2010/wordprocessingDrawing" xmlns:wp="http://schemas.openxmlformats.org/drawingml/2006/wordprocessingDrawing" xmlns:w10="urn:schemas-microsoft-com:office:word" xmlns:w="http://schemas.openxmlformats.org/wordprocessingml/2006/main" xmlns:w14="http://schemas.microsoft.com/office/word/2010/wordml" xmlns:w15="http://schemas.microsoft.com/office/word/2012/wordml" xmlns:wpg="http://schemas.microsoft.com/office/word/2010/wordprocessingGroup" xmlns:wpi="http://schemas.microsoft.com/office/word/2010/wordprocessingInk" xmlns:wne="http://schemas.microsoft.com/office/word/2006/wordml" xmlns:wps="http://schemas.microsoft.com/office/word/2010/wordprocessingShape" mc:Ignorable="w14 w15 wp14">
-  <w:abstractNum w:abstractNumId="0">
+<w:numbering xmlns:wpc="http://schemas.microsoft.com/office/word/2010/wordprocessingCanvas" xmlns:cx="http://schemas.microsoft.com/office/drawing/2014/chartex" xmlns:cx1="http://schemas.microsoft.com/office/drawing/2015/9/8/chartex" xmlns:mc="http://schemas.openxmlformats.org/markup-compatibility/2006" xmlns:o="urn:schemas-microsoft-com:office:office" xmlns:r="http://schemas.openxmlformats.org/officeDocument/2006/relationships" xmlns:m="http://schemas.openxmlformats.org/officeDocument/2006/math" xmlns:v="urn:schemas-microsoft-com:vml" xmlns:wp14="http://schemas.microsoft.com/office/word/2010/wordprocessingDrawing" xmlns:wp="http://schemas.openxmlformats.org/drawingml/2006/wordprocessingDrawing" xmlns:w10="urn:schemas-microsoft-com:office:word" xmlns:w="http://schemas.openxmlformats.org/wordprocessingml/2006/main" xmlns:w14="http://schemas.microsoft.com/office/word/2010/wordml" xmlns:w15="http://schemas.microsoft.com/office/word/2012/wordml" xmlns:w16se="http://schemas.microsoft.com/office/word/2015/wordml/symex" xmlns:wpg="http://schemas.microsoft.com/office/word/2010/wordprocessingGroup" xmlns:wpi="http://schemas.microsoft.com/office/word/2010/wordprocessingInk" xmlns:wne="http://schemas.microsoft.com/office/word/2006/wordml" xmlns:wps="http://schemas.microsoft.com/office/word/2010/wordprocessingShape" mc:Ignorable="w14 w15 w16se wp14">
+  <w:abstractNum w:abstractNumId="0" w15:restartNumberingAfterBreak="0">
     <w:nsid w:val="6CD85B9C"/>
     <w:multiLevelType w:val="hybridMultilevel"/>
     <w:tmpl w:val="78FCC6DA"/>
@@ -4117,7 +5074,7 @@
       </w:pPr>
     </w:lvl>
   </w:abstractNum>
-  <w:abstractNum w:abstractNumId="1">
+  <w:abstractNum w:abstractNumId="1" w15:restartNumberingAfterBreak="0">
     <w:nsid w:val="7762423F"/>
     <w:multiLevelType w:val="hybridMultilevel"/>
     <w:tmpl w:val="7FF8EBB0"/>
@@ -4213,7 +5170,7 @@
 </file>
 
 <file path=word/styles.xml><?xml version="1.0" encoding="utf-8"?>
-<w:styles xmlns:mc="http://schemas.openxmlformats.org/markup-compatibility/2006" xmlns:r="http://schemas.openxmlformats.org/officeDocument/2006/relationships" xmlns:w="http://schemas.openxmlformats.org/wordprocessingml/2006/main" xmlns:w14="http://schemas.microsoft.com/office/word/2010/wordml" xmlns:w15="http://schemas.microsoft.com/office/word/2012/wordml" mc:Ignorable="w14 w15">
+<w:styles xmlns:mc="http://schemas.openxmlformats.org/markup-compatibility/2006" xmlns:r="http://schemas.openxmlformats.org/officeDocument/2006/relationships" xmlns:w="http://schemas.openxmlformats.org/wordprocessingml/2006/main" xmlns:w14="http://schemas.microsoft.com/office/word/2010/wordml" xmlns:w15="http://schemas.microsoft.com/office/word/2012/wordml" xmlns:w16se="http://schemas.microsoft.com/office/word/2015/wordml/symex" mc:Ignorable="w14 w15 w16se">
   <w:docDefaults>
     <w:rPrDefault>
       <w:rPr>
@@ -4923,7 +5880,6 @@
       <w:spacing w:after="0" w:line="240" w:lineRule="auto"/>
     </w:pPr>
     <w:tblPr>
-      <w:tblInd w:w="0" w:type="dxa"/>
       <w:tblBorders>
         <w:top w:val="single" w:sz="4" w:space="0" w:color="auto"/>
         <w:left w:val="single" w:sz="4" w:space="0" w:color="auto"/>
@@ -4932,12 +5888,6 @@
         <w:insideH w:val="single" w:sz="4" w:space="0" w:color="auto"/>
         <w:insideV w:val="single" w:sz="4" w:space="0" w:color="auto"/>
       </w:tblBorders>
-      <w:tblCellMar>
-        <w:top w:w="0" w:type="dxa"/>
-        <w:left w:w="108" w:type="dxa"/>
-        <w:bottom w:w="0" w:type="dxa"/>
-        <w:right w:w="108" w:type="dxa"/>
-      </w:tblCellMar>
     </w:tblPr>
   </w:style>
 </w:styles>
@@ -5236,4 +6186,16 @@
     </a:ext>
   </a:extLst>
 </a:theme>
+</file>
+
+<file path=customXml/item1.xml><?xml version="1.0" encoding="utf-8"?>
+<b:Sources xmlns:b="http://schemas.openxmlformats.org/officeDocument/2006/bibliography" xmlns="http://schemas.openxmlformats.org/officeDocument/2006/bibliography" SelectedStyle="\APASixthEditionOfficeOnline.xsl" StyleName="APA" Version="6"/>
+</file>
+
+<file path=customXml/itemProps1.xml><?xml version="1.0" encoding="utf-8"?>
+<ds:datastoreItem xmlns:ds="http://schemas.openxmlformats.org/officeDocument/2006/customXml" ds:itemID="{26C2BE7A-1B18-4572-86B8-712E102C9A9A}">
+  <ds:schemaRefs>
+    <ds:schemaRef ds:uri="http://schemas.openxmlformats.org/officeDocument/2006/bibliography"/>
+  </ds:schemaRefs>
+</ds:datastoreItem>
 </file>
</xml_diff>

<commit_message>
Update the static architecture in GDD Adding table of references and updating table of requirements format  and the configuration Signed-off-by: Mohammmedibra96 <mohammedibra96@gmail.com>
</commit_message>
<xml_diff>
--- a/Software Specification/Architecture/CDD/PO2EBL_ELECTRIC_BLENDER_CDD.docx
+++ b/Software Specification/Architecture/CDD/PO2EBL_ELECTRIC_BLENDER_CDD.docx
@@ -113,8 +113,10 @@
           <w:b/>
           <w:sz w:val="36"/>
         </w:rPr>
-        <w:t>1</w:t>
+        <w:t>3</w:t>
       </w:r>
+      <w:bookmarkStart w:id="0" w:name="_GoBack"/>
+      <w:bookmarkEnd w:id="0"/>
     </w:p>
     <w:p>
       <w:pPr>
@@ -131,7 +133,7 @@
           <w:b/>
           <w:sz w:val="36"/>
         </w:rPr>
-        <w:t>Draft</w:t>
+        <w:t xml:space="preserve">Proposed </w:t>
       </w:r>
     </w:p>
     <w:p>
@@ -249,9 +251,9 @@
           <w:rFonts w:asciiTheme="minorHAnsi" w:hAnsiTheme="minorHAnsi" w:cstheme="minorHAnsi"/>
         </w:rPr>
       </w:pPr>
-      <w:bookmarkStart w:id="0" w:name="_Toc31615425"/>
-      <w:bookmarkStart w:id="1" w:name="_Toc33618287"/>
-      <w:bookmarkStart w:id="2" w:name="_Toc34144828"/>
+      <w:bookmarkStart w:id="1" w:name="_Toc31615425"/>
+      <w:bookmarkStart w:id="2" w:name="_Toc33618287"/>
+      <w:bookmarkStart w:id="3" w:name="_Toc34386057"/>
       <w:r>
         <w:rPr>
           <w:rFonts w:asciiTheme="minorHAnsi" w:hAnsiTheme="minorHAnsi" w:cstheme="minorHAnsi"/>
@@ -259,9 +261,9 @@
         <w:lastRenderedPageBreak/>
         <w:t>Document Status</w:t>
       </w:r>
-      <w:bookmarkEnd w:id="0"/>
       <w:bookmarkEnd w:id="1"/>
       <w:bookmarkEnd w:id="2"/>
+      <w:bookmarkEnd w:id="3"/>
     </w:p>
     <w:p>
       <w:pPr>
@@ -440,7 +442,7 @@
                 <w:sz w:val="28"/>
                 <w:szCs w:val="28"/>
               </w:rPr>
-              <w:t>3</w:t>
+              <w:t>6</w:t>
             </w:r>
             <w:r>
               <w:rPr>
@@ -495,7 +497,7 @@
                 <w:szCs w:val="28"/>
                 <w:lang w:val="de-DE"/>
               </w:rPr>
-              <w:t>1</w:t>
+              <w:t>3</w:t>
             </w:r>
           </w:p>
         </w:tc>
@@ -517,7 +519,7 @@
                 <w:sz w:val="28"/>
                 <w:szCs w:val="28"/>
               </w:rPr>
-              <w:t>Draft</w:t>
+              <w:t xml:space="preserve">Proposed </w:t>
             </w:r>
           </w:p>
         </w:tc>
@@ -540,7 +542,15 @@
                 <w:sz w:val="28"/>
                 <w:szCs w:val="28"/>
               </w:rPr>
-              <w:t>Mohamed Ibrahem</w:t>
+              <w:t>May Ala</w:t>
+            </w:r>
+            <w:r>
+              <w:rPr>
+                <w:rFonts w:asciiTheme="minorHAnsi" w:hAnsiTheme="minorHAnsi" w:cstheme="minorHAnsi"/>
+                <w:sz w:val="28"/>
+                <w:szCs w:val="28"/>
+              </w:rPr>
+              <w:t>a</w:t>
             </w:r>
           </w:p>
         </w:tc>
@@ -764,7 +774,7 @@
           <w:rFonts w:asciiTheme="minorHAnsi" w:hAnsiTheme="minorHAnsi" w:cstheme="minorHAnsi"/>
         </w:rPr>
       </w:pPr>
-      <w:bookmarkStart w:id="3" w:name="_Toc34144829"/>
+      <w:bookmarkStart w:id="4" w:name="_Toc34386058"/>
       <w:r>
         <w:rPr>
           <w:rFonts w:asciiTheme="minorHAnsi" w:hAnsiTheme="minorHAnsi" w:cstheme="minorHAnsi"/>
@@ -772,7 +782,7 @@
         <w:lastRenderedPageBreak/>
         <w:t>Document History</w:t>
       </w:r>
-      <w:bookmarkEnd w:id="3"/>
+      <w:bookmarkEnd w:id="4"/>
     </w:p>
     <w:p>
       <w:pPr>
@@ -1161,6 +1171,14 @@
                 <w:szCs w:val="28"/>
               </w:rPr>
             </w:pPr>
+            <w:r>
+              <w:rPr>
+                <w:rFonts w:asciiTheme="minorHAnsi" w:hAnsiTheme="minorHAnsi" w:cstheme="minorHAnsi"/>
+                <w:sz w:val="28"/>
+                <w:szCs w:val="28"/>
+              </w:rPr>
+              <w:t>1.2</w:t>
+            </w:r>
           </w:p>
         </w:tc>
         <w:tc>
@@ -1176,6 +1194,22 @@
                 <w:szCs w:val="28"/>
               </w:rPr>
             </w:pPr>
+            <w:r>
+              <w:rPr>
+                <w:rFonts w:asciiTheme="minorHAnsi" w:hAnsiTheme="minorHAnsi" w:cstheme="minorHAnsi"/>
+                <w:sz w:val="28"/>
+                <w:szCs w:val="28"/>
+              </w:rPr>
+              <w:t>03/05/</w:t>
+            </w:r>
+            <w:r>
+              <w:rPr>
+                <w:rFonts w:asciiTheme="minorHAnsi" w:hAnsiTheme="minorHAnsi" w:cstheme="minorHAnsi"/>
+                <w:sz w:val="28"/>
+                <w:szCs w:val="28"/>
+              </w:rPr>
+              <w:t>20</w:t>
+            </w:r>
           </w:p>
         </w:tc>
         <w:tc>
@@ -1191,6 +1225,14 @@
                 <w:szCs w:val="28"/>
               </w:rPr>
             </w:pPr>
+            <w:r>
+              <w:rPr>
+                <w:rFonts w:asciiTheme="minorHAnsi" w:hAnsiTheme="minorHAnsi" w:cstheme="minorHAnsi"/>
+                <w:sz w:val="28"/>
+                <w:szCs w:val="28"/>
+              </w:rPr>
+              <w:t xml:space="preserve">Mohamed Ibrahem </w:t>
+            </w:r>
           </w:p>
         </w:tc>
         <w:tc>
@@ -1206,6 +1248,38 @@
                 <w:szCs w:val="28"/>
               </w:rPr>
             </w:pPr>
+            <w:r>
+              <w:rPr>
+                <w:rFonts w:asciiTheme="minorHAnsi" w:hAnsiTheme="minorHAnsi" w:cstheme="minorHAnsi"/>
+                <w:sz w:val="28"/>
+                <w:szCs w:val="28"/>
+              </w:rPr>
+              <w:t xml:space="preserve">Adding table of references and updating table of requirements </w:t>
+            </w:r>
+            <w:r>
+              <w:rPr>
+                <w:rFonts w:asciiTheme="minorHAnsi" w:hAnsiTheme="minorHAnsi" w:cstheme="minorHAnsi"/>
+                <w:sz w:val="28"/>
+                <w:szCs w:val="28"/>
+              </w:rPr>
+              <w:t>format</w:t>
+            </w:r>
+            <w:r>
+              <w:rPr>
+                <w:rFonts w:asciiTheme="minorHAnsi" w:hAnsiTheme="minorHAnsi" w:cstheme="minorHAnsi"/>
+                <w:sz w:val="28"/>
+                <w:szCs w:val="28"/>
+              </w:rPr>
+              <w:t xml:space="preserve">  </w:t>
+            </w:r>
+            <w:r>
+              <w:rPr>
+                <w:rFonts w:asciiTheme="minorHAnsi" w:hAnsiTheme="minorHAnsi" w:cstheme="minorHAnsi"/>
+                <w:sz w:val="28"/>
+                <w:szCs w:val="28"/>
+              </w:rPr>
+              <w:t xml:space="preserve">and the configuration </w:t>
+            </w:r>
           </w:p>
         </w:tc>
       </w:tr>
@@ -1224,6 +1298,14 @@
                 <w:szCs w:val="28"/>
               </w:rPr>
             </w:pPr>
+            <w:r>
+              <w:rPr>
+                <w:rFonts w:asciiTheme="minorHAnsi" w:hAnsiTheme="minorHAnsi" w:cstheme="minorHAnsi"/>
+                <w:sz w:val="28"/>
+                <w:szCs w:val="28"/>
+              </w:rPr>
+              <w:t>1.3</w:t>
+            </w:r>
           </w:p>
         </w:tc>
         <w:tc>
@@ -1239,6 +1321,14 @@
                 <w:szCs w:val="28"/>
               </w:rPr>
             </w:pPr>
+            <w:r>
+              <w:rPr>
+                <w:rFonts w:asciiTheme="minorHAnsi" w:hAnsiTheme="minorHAnsi" w:cstheme="minorHAnsi"/>
+                <w:sz w:val="28"/>
+                <w:szCs w:val="28"/>
+              </w:rPr>
+              <w:t>03/06/20</w:t>
+            </w:r>
           </w:p>
         </w:tc>
         <w:tc>
@@ -1254,6 +1344,14 @@
                 <w:szCs w:val="28"/>
               </w:rPr>
             </w:pPr>
+            <w:r>
+              <w:rPr>
+                <w:rFonts w:asciiTheme="minorHAnsi" w:hAnsiTheme="minorHAnsi" w:cstheme="minorHAnsi"/>
+                <w:sz w:val="28"/>
+                <w:szCs w:val="28"/>
+              </w:rPr>
+              <w:t>May Alaa</w:t>
+            </w:r>
           </w:p>
         </w:tc>
         <w:tc>
@@ -1269,6 +1367,14 @@
                 <w:szCs w:val="28"/>
               </w:rPr>
             </w:pPr>
+            <w:r>
+              <w:rPr>
+                <w:rFonts w:asciiTheme="minorHAnsi" w:hAnsiTheme="minorHAnsi" w:cstheme="minorHAnsi"/>
+                <w:sz w:val="28"/>
+                <w:szCs w:val="28"/>
+              </w:rPr>
+              <w:t>Adding Coverage for the requirements</w:t>
+            </w:r>
           </w:p>
         </w:tc>
       </w:tr>
@@ -1447,8 +1553,6 @@
             </w:rPr>
             <w:t>Contents</w:t>
           </w:r>
-          <w:bookmarkStart w:id="4" w:name="_GoBack"/>
-          <w:bookmarkEnd w:id="4"/>
         </w:p>
         <w:p>
           <w:pPr>
@@ -1477,7 +1581,7 @@
             </w:rPr>
             <w:fldChar w:fldCharType="separate"/>
           </w:r>
-          <w:hyperlink w:anchor="_Toc34144828" w:history="1">
+          <w:hyperlink w:anchor="_Toc34386057" w:history="1">
             <w:r>
               <w:rPr>
                 <w:rStyle w:val="Hyperlink"/>
@@ -1501,7 +1605,7 @@
               <w:rPr>
                 <w:webHidden/>
               </w:rPr>
-              <w:instrText xml:space="preserve"> PAGEREF _Toc34144828 \h </w:instrText>
+              <w:instrText xml:space="preserve"> PAGEREF _Toc34386057 \h </w:instrText>
             </w:r>
             <w:r>
               <w:rPr>
@@ -1537,7 +1641,7 @@
               <w:szCs w:val="22"/>
             </w:rPr>
           </w:pPr>
-          <w:hyperlink w:anchor="_Toc34144829" w:history="1">
+          <w:hyperlink w:anchor="_Toc34386058" w:history="1">
             <w:r>
               <w:rPr>
                 <w:rStyle w:val="Hyperlink"/>
@@ -1561,7 +1665,7 @@
               <w:rPr>
                 <w:webHidden/>
               </w:rPr>
-              <w:instrText xml:space="preserve"> PAGEREF _Toc34144829 \h </w:instrText>
+              <w:instrText xml:space="preserve"> PAGEREF _Toc34386058 \h </w:instrText>
             </w:r>
             <w:r>
               <w:rPr>
@@ -1597,7 +1701,7 @@
               <w:szCs w:val="22"/>
             </w:rPr>
           </w:pPr>
-          <w:hyperlink w:anchor="_Toc34144830" w:history="1">
+          <w:hyperlink w:anchor="_Toc34386059" w:history="1">
             <w:r>
               <w:rPr>
                 <w:rStyle w:val="Hyperlink"/>
@@ -1620,7 +1724,7 @@
               <w:rPr>
                 <w:webHidden/>
               </w:rPr>
-              <w:instrText xml:space="preserve"> PAGEREF _Toc34144830 \h </w:instrText>
+              <w:instrText xml:space="preserve"> PAGEREF _Toc34386059 \h </w:instrText>
             </w:r>
             <w:r>
               <w:rPr>
@@ -1656,7 +1760,7 @@
               <w:szCs w:val="22"/>
             </w:rPr>
           </w:pPr>
-          <w:hyperlink w:anchor="_Toc34144831" w:history="1">
+          <w:hyperlink w:anchor="_Toc34386060" w:history="1">
             <w:r>
               <w:rPr>
                 <w:rStyle w:val="Hyperlink"/>
@@ -1680,7 +1784,7 @@
               <w:rPr>
                 <w:webHidden/>
               </w:rPr>
-              <w:instrText xml:space="preserve"> PAGEREF _Toc34144831 \h </w:instrText>
+              <w:instrText xml:space="preserve"> PAGEREF _Toc34386060 \h </w:instrText>
             </w:r>
             <w:r>
               <w:rPr>
@@ -1697,7 +1801,7 @@
               <w:rPr>
                 <w:webHidden/>
               </w:rPr>
-              <w:t>5</w:t>
+              <w:t>4</w:t>
             </w:r>
             <w:r>
               <w:rPr>
@@ -1720,7 +1824,7 @@
               <w:szCs w:val="22"/>
             </w:rPr>
           </w:pPr>
-          <w:hyperlink w:anchor="_Toc34144832" w:history="1">
+          <w:hyperlink w:anchor="_Toc34386061" w:history="1">
             <w:r>
               <w:rPr>
                 <w:rStyle w:val="Hyperlink"/>
@@ -1749,7 +1853,7 @@
                 <w:noProof/>
                 <w:webHidden/>
               </w:rPr>
-              <w:instrText xml:space="preserve"> PAGEREF _Toc34144832 \h </w:instrText>
+              <w:instrText xml:space="preserve"> PAGEREF _Toc34386061 \h </w:instrText>
             </w:r>
             <w:r>
               <w:rPr>
@@ -1769,7 +1873,7 @@
                 <w:noProof/>
                 <w:webHidden/>
               </w:rPr>
-              <w:t>5</w:t>
+              <w:t>4</w:t>
             </w:r>
             <w:r>
               <w:rPr>
@@ -1793,7 +1897,7 @@
               <w:szCs w:val="22"/>
             </w:rPr>
           </w:pPr>
-          <w:hyperlink w:anchor="_Toc34144833" w:history="1">
+          <w:hyperlink w:anchor="_Toc34386062" w:history="1">
             <w:r>
               <w:rPr>
                 <w:rStyle w:val="Hyperlink"/>
@@ -1822,7 +1926,7 @@
                 <w:noProof/>
                 <w:webHidden/>
               </w:rPr>
-              <w:instrText xml:space="preserve"> PAGEREF _Toc34144833 \h </w:instrText>
+              <w:instrText xml:space="preserve"> PAGEREF _Toc34386062 \h </w:instrText>
             </w:r>
             <w:r>
               <w:rPr>
@@ -1862,7 +1966,7 @@
               <w:szCs w:val="22"/>
             </w:rPr>
           </w:pPr>
-          <w:hyperlink w:anchor="_Toc34144834" w:history="1">
+          <w:hyperlink w:anchor="_Toc34386063" w:history="1">
             <w:r>
               <w:rPr>
                 <w:rStyle w:val="Hyperlink"/>
@@ -1886,7 +1990,7 @@
               <w:rPr>
                 <w:webHidden/>
               </w:rPr>
-              <w:instrText xml:space="preserve"> PAGEREF _Toc34144834 \h </w:instrText>
+              <w:instrText xml:space="preserve"> PAGEREF _Toc34386063 \h </w:instrText>
             </w:r>
             <w:r>
               <w:rPr>
@@ -1922,13 +2026,13 @@
               <w:szCs w:val="22"/>
             </w:rPr>
           </w:pPr>
-          <w:hyperlink w:anchor="_Toc34144835" w:history="1">
+          <w:hyperlink w:anchor="_Toc34386064" w:history="1">
             <w:r>
               <w:rPr>
                 <w:rStyle w:val="Hyperlink"/>
                 <w:rFonts w:cstheme="minorHAnsi"/>
               </w:rPr>
-              <w:t>Configuration:</w:t>
+              <w:t>Requirements</w:t>
             </w:r>
             <w:r>
               <w:rPr>
@@ -1946,7 +2050,7 @@
               <w:rPr>
                 <w:webHidden/>
               </w:rPr>
-              <w:instrText xml:space="preserve"> PAGEREF _Toc34144835 \h </w:instrText>
+              <w:instrText xml:space="preserve"> PAGEREF _Toc34386064 \h </w:instrText>
             </w:r>
             <w:r>
               <w:rPr>
@@ -1963,7 +2067,7 @@
               <w:rPr>
                 <w:webHidden/>
               </w:rPr>
-              <w:t>6</w:t>
+              <w:t>7</w:t>
             </w:r>
             <w:r>
               <w:rPr>
@@ -1982,13 +2086,12 @@
               <w:szCs w:val="22"/>
             </w:rPr>
           </w:pPr>
-          <w:hyperlink w:anchor="_Toc34144836" w:history="1">
+          <w:hyperlink w:anchor="_Toc34386065" w:history="1">
             <w:r>
               <w:rPr>
                 <w:rStyle w:val="Hyperlink"/>
-                <w:rFonts w:cstheme="minorHAnsi"/>
-              </w:rPr>
-              <w:t>Input Output signals</w:t>
+              </w:rPr>
+              <w:t>Configurations</w:t>
             </w:r>
             <w:r>
               <w:rPr>
@@ -2006,7 +2109,7 @@
               <w:rPr>
                 <w:webHidden/>
               </w:rPr>
-              <w:instrText xml:space="preserve"> PAGEREF _Toc34144836 \h </w:instrText>
+              <w:instrText xml:space="preserve"> PAGEREF _Toc34386065 \h </w:instrText>
             </w:r>
             <w:r>
               <w:rPr>
@@ -2023,7 +2126,7 @@
               <w:rPr>
                 <w:webHidden/>
               </w:rPr>
-              <w:t>6</w:t>
+              <w:t>9</w:t>
             </w:r>
             <w:r>
               <w:rPr>
@@ -2042,12 +2145,12 @@
               <w:szCs w:val="22"/>
             </w:rPr>
           </w:pPr>
-          <w:hyperlink w:anchor="_Toc34144837" w:history="1">
+          <w:hyperlink w:anchor="_Toc34386066" w:history="1">
             <w:r>
               <w:rPr>
                 <w:rStyle w:val="Hyperlink"/>
               </w:rPr>
-              <w:t>Flow Chart for switch Initialization</w:t>
+              <w:t>Reference table:</w:t>
             </w:r>
             <w:r>
               <w:rPr>
@@ -2065,7 +2168,7 @@
               <w:rPr>
                 <w:webHidden/>
               </w:rPr>
-              <w:instrText xml:space="preserve"> PAGEREF _Toc34144837 \h </w:instrText>
+              <w:instrText xml:space="preserve"> PAGEREF _Toc34386066 \h </w:instrText>
             </w:r>
             <w:r>
               <w:rPr>
@@ -2082,247 +2185,7 @@
               <w:rPr>
                 <w:webHidden/>
               </w:rPr>
-              <w:t>7</w:t>
-            </w:r>
-            <w:r>
-              <w:rPr>
-                <w:webHidden/>
-              </w:rPr>
-              <w:fldChar w:fldCharType="end"/>
-            </w:r>
-          </w:hyperlink>
-        </w:p>
-        <w:p>
-          <w:pPr>
-            <w:pStyle w:val="TOC1"/>
-            <w:rPr>
-              <w:rFonts w:asciiTheme="minorHAnsi" w:eastAsiaTheme="minorEastAsia" w:hAnsiTheme="minorHAnsi" w:cstheme="minorBidi"/>
-              <w:sz w:val="22"/>
-              <w:szCs w:val="22"/>
-            </w:rPr>
-          </w:pPr>
-          <w:hyperlink w:anchor="_Toc34144838" w:history="1">
-            <w:r>
-              <w:rPr>
-                <w:rStyle w:val="Hyperlink"/>
-              </w:rPr>
-              <w:t>Flow Chart for switch Get switch value</w:t>
-            </w:r>
-            <w:r>
-              <w:rPr>
-                <w:webHidden/>
-              </w:rPr>
-              <w:tab/>
-            </w:r>
-            <w:r>
-              <w:rPr>
-                <w:webHidden/>
-              </w:rPr>
-              <w:fldChar w:fldCharType="begin"/>
-            </w:r>
-            <w:r>
-              <w:rPr>
-                <w:webHidden/>
-              </w:rPr>
-              <w:instrText xml:space="preserve"> PAGEREF _Toc34144838 \h </w:instrText>
-            </w:r>
-            <w:r>
-              <w:rPr>
-                <w:webHidden/>
-              </w:rPr>
-            </w:r>
-            <w:r>
-              <w:rPr>
-                <w:webHidden/>
-              </w:rPr>
-              <w:fldChar w:fldCharType="separate"/>
-            </w:r>
-            <w:r>
-              <w:rPr>
-                <w:webHidden/>
-              </w:rPr>
-              <w:t>7</w:t>
-            </w:r>
-            <w:r>
-              <w:rPr>
-                <w:webHidden/>
-              </w:rPr>
-              <w:fldChar w:fldCharType="end"/>
-            </w:r>
-          </w:hyperlink>
-        </w:p>
-        <w:p>
-          <w:pPr>
-            <w:pStyle w:val="TOC1"/>
-            <w:rPr>
-              <w:rFonts w:asciiTheme="minorHAnsi" w:eastAsiaTheme="minorEastAsia" w:hAnsiTheme="minorHAnsi" w:cstheme="minorBidi"/>
-              <w:sz w:val="22"/>
-              <w:szCs w:val="22"/>
-            </w:rPr>
-          </w:pPr>
-          <w:hyperlink w:anchor="_Toc34144839" w:history="1">
-            <w:r>
-              <w:rPr>
-                <w:rStyle w:val="Hyperlink"/>
-                <w:rFonts w:cstheme="minorHAnsi"/>
-              </w:rPr>
-              <w:t>Software features</w:t>
-            </w:r>
-            <w:r>
-              <w:rPr>
-                <w:webHidden/>
-              </w:rPr>
-              <w:tab/>
-            </w:r>
-            <w:r>
-              <w:rPr>
-                <w:webHidden/>
-              </w:rPr>
-              <w:fldChar w:fldCharType="begin"/>
-            </w:r>
-            <w:r>
-              <w:rPr>
-                <w:webHidden/>
-              </w:rPr>
-              <w:instrText xml:space="preserve"> PAGEREF _Toc34144839 \h </w:instrText>
-            </w:r>
-            <w:r>
-              <w:rPr>
-                <w:webHidden/>
-              </w:rPr>
-            </w:r>
-            <w:r>
-              <w:rPr>
-                <w:webHidden/>
-              </w:rPr>
-              <w:fldChar w:fldCharType="separate"/>
-            </w:r>
-            <w:r>
-              <w:rPr>
-                <w:webHidden/>
-              </w:rPr>
-              <w:t>8</w:t>
-            </w:r>
-            <w:r>
-              <w:rPr>
-                <w:webHidden/>
-              </w:rPr>
-              <w:fldChar w:fldCharType="end"/>
-            </w:r>
-          </w:hyperlink>
-        </w:p>
-        <w:p>
-          <w:pPr>
-            <w:pStyle w:val="TOC1"/>
-            <w:rPr>
-              <w:rFonts w:asciiTheme="minorHAnsi" w:eastAsiaTheme="minorEastAsia" w:hAnsiTheme="minorHAnsi" w:cstheme="minorBidi"/>
-              <w:sz w:val="22"/>
-              <w:szCs w:val="22"/>
-            </w:rPr>
-          </w:pPr>
-          <w:hyperlink w:anchor="_Toc34144840" w:history="1">
-            <w:r>
-              <w:rPr>
-                <w:rStyle w:val="Hyperlink"/>
-                <w:rFonts w:cstheme="minorHAnsi"/>
-              </w:rPr>
-              <w:t>Static Architecture</w:t>
-            </w:r>
-            <w:r>
-              <w:rPr>
-                <w:webHidden/>
-              </w:rPr>
-              <w:tab/>
-            </w:r>
-            <w:r>
-              <w:rPr>
-                <w:webHidden/>
-              </w:rPr>
-              <w:fldChar w:fldCharType="begin"/>
-            </w:r>
-            <w:r>
-              <w:rPr>
-                <w:webHidden/>
-              </w:rPr>
-              <w:instrText xml:space="preserve"> PAGEREF _Toc34144840 \h </w:instrText>
-            </w:r>
-            <w:r>
-              <w:rPr>
-                <w:webHidden/>
-              </w:rPr>
-            </w:r>
-            <w:r>
-              <w:rPr>
-                <w:webHidden/>
-              </w:rPr>
-              <w:fldChar w:fldCharType="separate"/>
-            </w:r>
-            <w:r>
-              <w:rPr>
-                <w:webHidden/>
-              </w:rPr>
-              <w:t>9</w:t>
-            </w:r>
-            <w:r>
-              <w:rPr>
-                <w:webHidden/>
-              </w:rPr>
-              <w:fldChar w:fldCharType="end"/>
-            </w:r>
-          </w:hyperlink>
-        </w:p>
-        <w:p>
-          <w:pPr>
-            <w:pStyle w:val="TOC1"/>
-            <w:rPr>
-              <w:rFonts w:asciiTheme="minorHAnsi" w:eastAsiaTheme="minorEastAsia" w:hAnsiTheme="minorHAnsi" w:cstheme="minorBidi"/>
-              <w:sz w:val="22"/>
-              <w:szCs w:val="22"/>
-            </w:rPr>
-          </w:pPr>
-          <w:hyperlink w:anchor="_Toc34144841" w:history="1">
-            <w:r>
-              <w:rPr>
-                <w:rStyle w:val="Hyperlink"/>
-                <w:b/>
-                <w:bCs/>
-              </w:rPr>
-              <w:t>Requirements:</w:t>
-            </w:r>
-            <w:r>
-              <w:rPr>
-                <w:webHidden/>
-              </w:rPr>
-              <w:tab/>
-            </w:r>
-            <w:r>
-              <w:rPr>
-                <w:webHidden/>
-              </w:rPr>
-              <w:fldChar w:fldCharType="begin"/>
-            </w:r>
-            <w:r>
-              <w:rPr>
-                <w:webHidden/>
-              </w:rPr>
-              <w:instrText xml:space="preserve"> PAGEREF _Toc34144841 \h </w:instrText>
-            </w:r>
-            <w:r>
-              <w:rPr>
-                <w:webHidden/>
-              </w:rPr>
-            </w:r>
-            <w:r>
-              <w:rPr>
-                <w:webHidden/>
-              </w:rPr>
-              <w:fldChar w:fldCharType="separate"/>
-            </w:r>
-            <w:r>
-              <w:rPr>
-                <w:webHidden/>
-              </w:rPr>
-              <w:t>10</w:t>
+              <w:t>11</w:t>
             </w:r>
             <w:r>
               <w:rPr>
@@ -2415,7 +2278,7 @@
       <w:pPr>
         <w:pStyle w:val="Heading1"/>
       </w:pPr>
-      <w:bookmarkStart w:id="5" w:name="_Toc34144830"/>
+      <w:bookmarkStart w:id="5" w:name="_Toc34386059"/>
       <w:r>
         <w:t>Table of figures:</w:t>
       </w:r>
@@ -2452,7 +2315,7 @@
         </w:rPr>
         <w:fldChar w:fldCharType="separate"/>
       </w:r>
-      <w:hyperlink w:anchor="_Toc34136282" w:history="1">
+      <w:hyperlink w:anchor="_Toc34380474" w:history="1">
         <w:r>
           <w:rPr>
             <w:rStyle w:val="Hyperlink"/>
@@ -2480,7 +2343,7 @@
             <w:noProof/>
             <w:webHidden/>
           </w:rPr>
-          <w:instrText xml:space="preserve"> PAGEREF _Toc34136282 \h </w:instrText>
+          <w:instrText xml:space="preserve"> PAGEREF _Toc34380474 \h </w:instrText>
         </w:r>
         <w:r>
           <w:rPr>
@@ -2524,7 +2387,7 @@
           <w:szCs w:val="22"/>
         </w:rPr>
       </w:pPr>
-      <w:hyperlink r:id="rId8" w:anchor="_Toc34136283" w:history="1">
+      <w:hyperlink w:anchor="_Toc34380475" w:history="1">
         <w:r>
           <w:rPr>
             <w:rStyle w:val="Hyperlink"/>
@@ -2538,7 +2401,7 @@
             <w:noProof/>
             <w:lang w:val="en-GB"/>
           </w:rPr>
-          <w:t xml:space="preserve"> Flow chart for switch initialization</w:t>
+          <w:t xml:space="preserve"> Software Context Diagram</w:t>
         </w:r>
         <w:r>
           <w:rPr>
@@ -2559,7 +2422,7 @@
             <w:noProof/>
             <w:webHidden/>
           </w:rPr>
-          <w:instrText xml:space="preserve"> PAGEREF _Toc34136283 \h </w:instrText>
+          <w:instrText xml:space="preserve"> PAGEREF _Toc34380475 \h </w:instrText>
         </w:r>
         <w:r>
           <w:rPr>
@@ -2579,7 +2442,7 @@
             <w:noProof/>
             <w:webHidden/>
           </w:rPr>
-          <w:t>7</w:t>
+          <w:t>6</w:t>
         </w:r>
         <w:r>
           <w:rPr>
@@ -2592,85 +2455,7 @@
     </w:p>
     <w:p>
       <w:pPr>
-        <w:pStyle w:val="TableofFigures"/>
-        <w:tabs>
-          <w:tab w:val="right" w:leader="dot" w:pos="9350"/>
-        </w:tabs>
-        <w:rPr>
-          <w:rFonts w:asciiTheme="minorHAnsi" w:eastAsiaTheme="minorEastAsia" w:hAnsiTheme="minorHAnsi" w:cstheme="minorBidi"/>
-          <w:noProof/>
-          <w:sz w:val="22"/>
-          <w:szCs w:val="22"/>
-        </w:rPr>
-      </w:pPr>
-      <w:hyperlink r:id="rId9" w:anchor="_Toc34136284" w:history="1">
-        <w:r>
-          <w:rPr>
-            <w:rStyle w:val="Hyperlink"/>
-            <w:noProof/>
-          </w:rPr>
-          <w:t>Figure 3</w:t>
-        </w:r>
-        <w:r>
-          <w:rPr>
-            <w:rStyle w:val="Hyperlink"/>
-            <w:noProof/>
-            <w:lang w:val="en-GB"/>
-          </w:rPr>
-          <w:t xml:space="preserve"> Flow chart for switch Get Switch value</w:t>
-        </w:r>
-        <w:r>
-          <w:rPr>
-            <w:noProof/>
-            <w:webHidden/>
-          </w:rPr>
-          <w:tab/>
-        </w:r>
-        <w:r>
-          <w:rPr>
-            <w:noProof/>
-            <w:webHidden/>
-          </w:rPr>
-          <w:fldChar w:fldCharType="begin"/>
-        </w:r>
-        <w:r>
-          <w:rPr>
-            <w:noProof/>
-            <w:webHidden/>
-          </w:rPr>
-          <w:instrText xml:space="preserve"> PAGEREF _Toc34136284 \h </w:instrText>
-        </w:r>
-        <w:r>
-          <w:rPr>
-            <w:noProof/>
-            <w:webHidden/>
-          </w:rPr>
-        </w:r>
-        <w:r>
-          <w:rPr>
-            <w:noProof/>
-            <w:webHidden/>
-          </w:rPr>
-          <w:fldChar w:fldCharType="separate"/>
-        </w:r>
-        <w:r>
-          <w:rPr>
-            <w:noProof/>
-            <w:webHidden/>
-          </w:rPr>
-          <w:t>7</w:t>
-        </w:r>
-        <w:r>
-          <w:rPr>
-            <w:noProof/>
-            <w:webHidden/>
-          </w:rPr>
-          <w:fldChar w:fldCharType="end"/>
-        </w:r>
-      </w:hyperlink>
-    </w:p>
-    <w:p>
-      <w:pPr>
+        <w:spacing w:before="0" w:after="160" w:line="259" w:lineRule="auto"/>
         <w:jc w:val="left"/>
         <w:rPr>
           <w:rFonts w:asciiTheme="minorHAnsi" w:hAnsiTheme="minorHAnsi" w:cstheme="minorHAnsi"/>
@@ -2691,13 +2476,12 @@
           <w:rFonts w:asciiTheme="minorHAnsi" w:hAnsiTheme="minorHAnsi" w:cstheme="minorHAnsi"/>
         </w:rPr>
       </w:pPr>
-    </w:p>
-    <w:p>
-      <w:pPr>
-        <w:rPr>
-          <w:rFonts w:asciiTheme="minorHAnsi" w:hAnsiTheme="minorHAnsi" w:cstheme="minorHAnsi"/>
-        </w:rPr>
-      </w:pPr>
+      <w:r>
+        <w:rPr>
+          <w:rFonts w:asciiTheme="minorHAnsi" w:hAnsiTheme="minorHAnsi" w:cstheme="minorHAnsi"/>
+        </w:rPr>
+        <w:br w:type="page"/>
+      </w:r>
     </w:p>
     <w:p>
       <w:pPr>
@@ -2710,7 +2494,7 @@
       <w:bookmarkStart w:id="7" w:name="_Toc466012295"/>
       <w:bookmarkStart w:id="8" w:name="_Toc434992860"/>
       <w:bookmarkStart w:id="9" w:name="_Toc33271669"/>
-      <w:bookmarkStart w:id="10" w:name="_Toc34144831"/>
+      <w:bookmarkStart w:id="10" w:name="_Toc34386060"/>
       <w:r>
         <w:rPr>
           <w:rFonts w:asciiTheme="minorHAnsi" w:hAnsiTheme="minorHAnsi" w:cstheme="minorHAnsi"/>
@@ -2748,7 +2532,7 @@
       </w:pPr>
       <w:bookmarkStart w:id="11" w:name="_Toc32222655"/>
       <w:bookmarkStart w:id="12" w:name="_Toc33271670"/>
-      <w:bookmarkStart w:id="13" w:name="_Toc34144832"/>
+      <w:bookmarkStart w:id="13" w:name="_Toc34386061"/>
       <w:r>
         <w:rPr>
           <w:rFonts w:asciiTheme="minorHAnsi" w:hAnsiTheme="minorHAnsi" w:cstheme="minorHAnsi"/>
@@ -2833,7 +2617,7 @@
           <w:szCs w:val="40"/>
         </w:rPr>
       </w:pPr>
-      <w:bookmarkStart w:id="14" w:name="_Toc34144833"/>
+      <w:bookmarkStart w:id="14" w:name="_Toc34386062"/>
       <w:r>
         <w:rPr>
           <w:rFonts w:asciiTheme="minorHAnsi" w:hAnsiTheme="minorHAnsi" w:cstheme="minorHAnsi"/>
@@ -2872,7 +2656,7 @@
                     <pic:cNvPicPr/>
                   </pic:nvPicPr>
                   <pic:blipFill>
-                    <a:blip r:embed="rId10">
+                    <a:blip r:embed="rId8">
                       <a:extLst>
                         <a:ext uri="{28A0092B-C50C-407E-A947-70E740481C1C}">
                           <a14:useLocalDpi xmlns:a14="http://schemas.microsoft.com/office/drawing/2010/main" val="0"/>
@@ -2940,6 +2724,7 @@
       </w:pPr>
       <w:bookmarkStart w:id="15" w:name="_Toc32412963"/>
       <w:bookmarkStart w:id="16" w:name="_Toc34136282"/>
+      <w:bookmarkStart w:id="17" w:name="_Toc34380474"/>
       <w:r>
         <w:rPr>
           <w:rFonts w:asciiTheme="minorHAnsi" w:hAnsiTheme="minorHAnsi" w:cstheme="minorHAnsi"/>
@@ -2986,6 +2771,7 @@
       </w:r>
       <w:bookmarkEnd w:id="15"/>
       <w:bookmarkEnd w:id="16"/>
+      <w:bookmarkEnd w:id="17"/>
     </w:p>
     <w:p>
       <w:pPr>
@@ -3001,7 +2787,7 @@
           <w:rFonts w:asciiTheme="minorHAnsi" w:hAnsiTheme="minorHAnsi" w:cstheme="minorHAnsi"/>
         </w:rPr>
       </w:pPr>
-      <w:bookmarkStart w:id="17" w:name="_Toc34144834"/>
+      <w:bookmarkStart w:id="18" w:name="_Toc34386063"/>
       <w:r>
         <w:rPr>
           <w:rFonts w:asciiTheme="minorHAnsi" w:hAnsiTheme="minorHAnsi" w:cstheme="minorHAnsi"/>
@@ -3009,7 +2795,7 @@
         <w:lastRenderedPageBreak/>
         <w:t>Software Context Diagram</w:t>
       </w:r>
-      <w:bookmarkEnd w:id="17"/>
+      <w:bookmarkEnd w:id="18"/>
     </w:p>
     <w:p>
       <w:pPr>
@@ -3035,7 +2821,7 @@
                     <pic:cNvPicPr/>
                   </pic:nvPicPr>
                   <pic:blipFill>
-                    <a:blip r:embed="rId11">
+                    <a:blip r:embed="rId9">
                       <a:extLst>
                         <a:ext uri="{28A0092B-C50C-407E-A947-70E740481C1C}">
                           <a14:useLocalDpi xmlns:a14="http://schemas.microsoft.com/office/drawing/2010/main" val="0"/>
@@ -3067,6 +2853,7 @@
         <w:pStyle w:val="Caption"/>
         <w:jc w:val="center"/>
       </w:pPr>
+      <w:bookmarkStart w:id="19" w:name="_Toc34380475"/>
       <w:r>
         <w:t xml:space="preserve">Figure </w:t>
       </w:r>
@@ -3097,6 +2884,7 @@
         </w:rPr>
         <w:t xml:space="preserve"> Software Context Diagram</w:t>
       </w:r>
+      <w:bookmarkEnd w:id="19"/>
     </w:p>
     <w:p>
       <w:pPr>
@@ -3113,22 +2901,7 @@
           <w:rFonts w:asciiTheme="minorHAnsi" w:hAnsiTheme="minorHAnsi" w:cstheme="minorHAnsi"/>
         </w:rPr>
       </w:pPr>
-      <w:bookmarkStart w:id="18" w:name="_Toc34144835"/>
-      <w:r>
-        <w:rPr>
-          <w:rFonts w:asciiTheme="minorHAnsi" w:hAnsiTheme="minorHAnsi" w:cstheme="minorHAnsi"/>
-        </w:rPr>
-        <w:t>Configuration</w:t>
-      </w:r>
-      <w:r>
-        <w:rPr>
-          <w:rFonts w:asciiTheme="minorHAnsi" w:hAnsiTheme="minorHAnsi" w:cstheme="minorHAnsi"/>
-        </w:rPr>
-        <w:t>:</w:t>
-      </w:r>
-      <w:bookmarkEnd w:id="18"/>
-    </w:p>
-    <w:p/>
+    </w:p>
     <w:p>
       <w:pPr>
         <w:pStyle w:val="Heading1"/>
@@ -3136,40 +2909,1139 @@
           <w:rFonts w:asciiTheme="minorHAnsi" w:hAnsiTheme="minorHAnsi" w:cstheme="minorHAnsi"/>
         </w:rPr>
       </w:pPr>
-      <w:bookmarkStart w:id="19" w:name="_Toc34144836"/>
-      <w:r>
-        <w:rPr>
-          <w:rFonts w:asciiTheme="minorHAnsi" w:hAnsiTheme="minorHAnsi" w:cstheme="minorHAnsi"/>
-        </w:rPr>
-        <w:t>Input Output signals</w:t>
-      </w:r>
-      <w:bookmarkEnd w:id="19"/>
-    </w:p>
-    <w:p>
-      <w:pPr>
-        <w:rPr>
-          <w:rFonts w:asciiTheme="minorHAnsi" w:hAnsiTheme="minorHAnsi" w:cstheme="minorHAnsi"/>
-          <w:b/>
-          <w:bCs/>
+    </w:p>
+    <w:p>
+      <w:pPr>
+        <w:pStyle w:val="Heading1"/>
+        <w:rPr>
+          <w:rFonts w:asciiTheme="minorHAnsi" w:hAnsiTheme="minorHAnsi" w:cstheme="minorHAnsi"/>
+        </w:rPr>
+      </w:pPr>
+    </w:p>
+    <w:p>
+      <w:pPr>
+        <w:pStyle w:val="Heading1"/>
+        <w:rPr>
+          <w:rFonts w:asciiTheme="minorHAnsi" w:hAnsiTheme="minorHAnsi" w:cstheme="minorHAnsi"/>
+        </w:rPr>
+      </w:pPr>
+    </w:p>
+    <w:p>
+      <w:pPr>
+        <w:spacing w:before="0" w:after="160" w:line="259" w:lineRule="auto"/>
+        <w:jc w:val="left"/>
+        <w:rPr>
+          <w:rFonts w:asciiTheme="minorHAnsi" w:eastAsiaTheme="majorEastAsia" w:hAnsiTheme="minorHAnsi" w:cstheme="minorHAnsi"/>
+          <w:color w:val="2F5496" w:themeColor="accent1" w:themeShade="BF"/>
           <w:sz w:val="32"/>
           <w:szCs w:val="32"/>
         </w:rPr>
       </w:pPr>
-    </w:p>
-    <w:p>
-      <w:pPr>
-        <w:rPr>
-          <w:rFonts w:asciiTheme="minorHAnsi" w:hAnsiTheme="minorHAnsi" w:cstheme="minorHAnsi"/>
-        </w:rPr>
-      </w:pPr>
-    </w:p>
-    <w:p>
-      <w:pPr>
-        <w:rPr>
-          <w:rFonts w:asciiTheme="minorHAnsi" w:hAnsiTheme="minorHAnsi" w:cstheme="minorHAnsi"/>
-        </w:rPr>
-      </w:pPr>
-    </w:p>
+      <w:r>
+        <w:rPr>
+          <w:rFonts w:asciiTheme="minorHAnsi" w:hAnsiTheme="minorHAnsi" w:cstheme="minorHAnsi"/>
+        </w:rPr>
+        <w:br w:type="page"/>
+      </w:r>
+    </w:p>
+    <w:p>
+      <w:pPr>
+        <w:pStyle w:val="Heading1"/>
+        <w:rPr>
+          <w:rFonts w:asciiTheme="minorHAnsi" w:hAnsiTheme="minorHAnsi" w:cstheme="minorHAnsi"/>
+        </w:rPr>
+      </w:pPr>
+      <w:bookmarkStart w:id="20" w:name="_Toc34386064"/>
+      <w:r>
+        <w:rPr>
+          <w:rFonts w:asciiTheme="minorHAnsi" w:hAnsiTheme="minorHAnsi" w:cstheme="minorHAnsi"/>
+        </w:rPr>
+        <w:lastRenderedPageBreak/>
+        <w:t>Requirements</w:t>
+      </w:r>
+      <w:bookmarkStart w:id="21" w:name="_Toc33271668"/>
+      <w:bookmarkEnd w:id="20"/>
+    </w:p>
+    <w:tbl>
+      <w:tblPr>
+        <w:tblStyle w:val="TableGrid"/>
+        <w:tblpPr w:leftFromText="180" w:rightFromText="180" w:vertAnchor="text" w:horzAnchor="page" w:tblpX="951" w:tblpY="382"/>
+        <w:tblW w:w="10885" w:type="dxa"/>
+        <w:tblLayout w:type="fixed"/>
+        <w:tblLook w:val="04A0" w:firstRow="1" w:lastRow="0" w:firstColumn="1" w:lastColumn="0" w:noHBand="0" w:noVBand="1"/>
+      </w:tblPr>
+      <w:tblGrid>
+        <w:gridCol w:w="3587"/>
+        <w:gridCol w:w="8"/>
+        <w:gridCol w:w="2880"/>
+        <w:gridCol w:w="1800"/>
+        <w:gridCol w:w="2610"/>
+      </w:tblGrid>
+      <w:tr>
+        <w:tc>
+          <w:tcPr>
+            <w:tcW w:w="10885" w:type="dxa"/>
+            <w:gridSpan w:val="5"/>
+            <w:shd w:val="clear" w:color="auto" w:fill="3B3838" w:themeFill="background2" w:themeFillShade="40"/>
+          </w:tcPr>
+          <w:p>
+            <w:pPr>
+              <w:rPr>
+                <w:rFonts w:asciiTheme="minorHAnsi" w:hAnsiTheme="minorHAnsi" w:cstheme="minorHAnsi"/>
+                <w:b/>
+                <w:bCs/>
+                <w:sz w:val="28"/>
+                <w:szCs w:val="28"/>
+              </w:rPr>
+            </w:pPr>
+            <w:r>
+              <w:rPr>
+                <w:rFonts w:asciiTheme="minorHAnsi" w:hAnsiTheme="minorHAnsi" w:cstheme="minorHAnsi"/>
+                <w:b/>
+                <w:bCs/>
+                <w:sz w:val="28"/>
+                <w:szCs w:val="28"/>
+              </w:rPr>
+              <w:t>SWITCH</w:t>
+            </w:r>
+          </w:p>
+        </w:tc>
+      </w:tr>
+      <w:tr>
+        <w:tc>
+          <w:tcPr>
+            <w:tcW w:w="3587" w:type="dxa"/>
+            <w:shd w:val="clear" w:color="auto" w:fill="3B3838" w:themeFill="background2" w:themeFillShade="40"/>
+          </w:tcPr>
+          <w:p>
+            <w:pPr>
+              <w:rPr>
+                <w:rFonts w:asciiTheme="minorHAnsi" w:hAnsiTheme="minorHAnsi" w:cstheme="minorHAnsi"/>
+              </w:rPr>
+            </w:pPr>
+            <w:r>
+              <w:rPr>
+                <w:rFonts w:asciiTheme="minorHAnsi" w:hAnsiTheme="minorHAnsi" w:cstheme="minorHAnsi"/>
+                <w:sz w:val="24"/>
+                <w:szCs w:val="24"/>
+              </w:rPr>
+              <w:t>Requirement ID</w:t>
+            </w:r>
+          </w:p>
+        </w:tc>
+        <w:tc>
+          <w:tcPr>
+            <w:tcW w:w="7298" w:type="dxa"/>
+            <w:gridSpan w:val="4"/>
+            <w:shd w:val="clear" w:color="auto" w:fill="3B3838" w:themeFill="background2" w:themeFillShade="40"/>
+          </w:tcPr>
+          <w:p>
+            <w:pPr>
+              <w:rPr>
+                <w:rFonts w:asciiTheme="minorHAnsi" w:hAnsiTheme="minorHAnsi" w:cstheme="minorHAnsi"/>
+              </w:rPr>
+            </w:pPr>
+            <w:r>
+              <w:rPr>
+                <w:rFonts w:asciiTheme="minorHAnsi" w:hAnsiTheme="minorHAnsi" w:cstheme="minorHAnsi"/>
+                <w:sz w:val="24"/>
+                <w:szCs w:val="24"/>
+              </w:rPr>
+              <w:t>REQ_PO2EBL_</w:t>
+            </w:r>
+            <w:r>
+              <w:rPr>
+                <w:rFonts w:asciiTheme="minorHAnsi" w:hAnsiTheme="minorHAnsi" w:cstheme="minorHAnsi"/>
+                <w:sz w:val="24"/>
+                <w:szCs w:val="24"/>
+              </w:rPr>
+              <w:t>CDD</w:t>
+            </w:r>
+            <w:r>
+              <w:rPr>
+                <w:rFonts w:asciiTheme="minorHAnsi" w:hAnsiTheme="minorHAnsi" w:cstheme="minorHAnsi"/>
+                <w:sz w:val="24"/>
+                <w:szCs w:val="24"/>
+              </w:rPr>
+              <w:t>_</w:t>
+            </w:r>
+            <w:r>
+              <w:rPr>
+                <w:rFonts w:asciiTheme="minorHAnsi" w:hAnsiTheme="minorHAnsi" w:cstheme="minorHAnsi"/>
+                <w:sz w:val="24"/>
+                <w:szCs w:val="24"/>
+              </w:rPr>
+              <w:t>1</w:t>
+            </w:r>
+            <w:r>
+              <w:rPr>
+                <w:rFonts w:asciiTheme="minorHAnsi" w:hAnsiTheme="minorHAnsi" w:cstheme="minorHAnsi"/>
+                <w:sz w:val="24"/>
+                <w:szCs w:val="24"/>
+              </w:rPr>
+              <w:t>_V01</w:t>
+            </w:r>
+          </w:p>
+        </w:tc>
+      </w:tr>
+      <w:tr>
+        <w:tc>
+          <w:tcPr>
+            <w:tcW w:w="3587" w:type="dxa"/>
+            <w:shd w:val="clear" w:color="auto" w:fill="3B3838" w:themeFill="background2" w:themeFillShade="40"/>
+          </w:tcPr>
+          <w:p>
+            <w:pPr>
+              <w:rPr>
+                <w:rFonts w:asciiTheme="minorHAnsi" w:hAnsiTheme="minorHAnsi" w:cstheme="minorHAnsi"/>
+                <w:sz w:val="24"/>
+                <w:szCs w:val="24"/>
+              </w:rPr>
+            </w:pPr>
+            <w:r>
+              <w:rPr>
+                <w:rFonts w:asciiTheme="minorHAnsi" w:hAnsiTheme="minorHAnsi" w:cstheme="minorHAnsi"/>
+                <w:sz w:val="24"/>
+                <w:szCs w:val="24"/>
+              </w:rPr>
+              <w:t>Covers</w:t>
+            </w:r>
+          </w:p>
+        </w:tc>
+        <w:tc>
+          <w:tcPr>
+            <w:tcW w:w="7298" w:type="dxa"/>
+            <w:gridSpan w:val="4"/>
+            <w:shd w:val="clear" w:color="auto" w:fill="3B3838" w:themeFill="background2" w:themeFillShade="40"/>
+          </w:tcPr>
+          <w:p>
+            <w:pPr>
+              <w:tabs>
+                <w:tab w:val="left" w:pos="1377"/>
+              </w:tabs>
+              <w:rPr>
+                <w:rFonts w:asciiTheme="minorHAnsi" w:hAnsiTheme="minorHAnsi" w:cstheme="minorHAnsi"/>
+                <w:sz w:val="24"/>
+                <w:szCs w:val="24"/>
+              </w:rPr>
+            </w:pPr>
+            <w:r>
+              <w:rPr>
+                <w:rFonts w:asciiTheme="minorHAnsi" w:hAnsiTheme="minorHAnsi" w:cstheme="minorHAnsi"/>
+                <w:sz w:val="24"/>
+                <w:szCs w:val="24"/>
+              </w:rPr>
+              <w:t>REQ_PO2EBL_GDD_4</w:t>
+            </w:r>
+            <w:r>
+              <w:rPr>
+                <w:rFonts w:asciiTheme="minorHAnsi" w:hAnsiTheme="minorHAnsi" w:cstheme="minorHAnsi"/>
+                <w:sz w:val="24"/>
+                <w:szCs w:val="24"/>
+              </w:rPr>
+              <w:t>_V01</w:t>
+            </w:r>
+          </w:p>
+          <w:p>
+            <w:pPr>
+              <w:tabs>
+                <w:tab w:val="left" w:pos="1377"/>
+              </w:tabs>
+              <w:rPr>
+                <w:rFonts w:asciiTheme="minorHAnsi" w:hAnsiTheme="minorHAnsi" w:cstheme="minorHAnsi"/>
+                <w:sz w:val="24"/>
+                <w:szCs w:val="24"/>
+              </w:rPr>
+            </w:pPr>
+            <w:r>
+              <w:rPr>
+                <w:rFonts w:asciiTheme="minorHAnsi" w:hAnsiTheme="minorHAnsi" w:cstheme="minorHAnsi"/>
+                <w:sz w:val="24"/>
+                <w:szCs w:val="24"/>
+              </w:rPr>
+              <w:t>REQ_PO2EBL_GDD_14</w:t>
+            </w:r>
+            <w:r>
+              <w:rPr>
+                <w:rFonts w:asciiTheme="minorHAnsi" w:hAnsiTheme="minorHAnsi" w:cstheme="minorHAnsi"/>
+                <w:sz w:val="24"/>
+                <w:szCs w:val="24"/>
+              </w:rPr>
+              <w:t>_V01</w:t>
+            </w:r>
+          </w:p>
+        </w:tc>
+      </w:tr>
+      <w:tr>
+        <w:tc>
+          <w:tcPr>
+            <w:tcW w:w="3587" w:type="dxa"/>
+            <w:shd w:val="clear" w:color="auto" w:fill="AEAAAA" w:themeFill="background2" w:themeFillShade="BF"/>
+          </w:tcPr>
+          <w:p>
+            <w:pPr>
+              <w:rPr>
+                <w:rFonts w:asciiTheme="minorHAnsi" w:hAnsiTheme="minorHAnsi" w:cstheme="minorHAnsi"/>
+              </w:rPr>
+            </w:pPr>
+            <w:r>
+              <w:rPr>
+                <w:rFonts w:asciiTheme="minorHAnsi" w:hAnsiTheme="minorHAnsi" w:cstheme="minorHAnsi"/>
+              </w:rPr>
+              <w:t>API</w:t>
+            </w:r>
+          </w:p>
+        </w:tc>
+        <w:tc>
+          <w:tcPr>
+            <w:tcW w:w="2888" w:type="dxa"/>
+            <w:gridSpan w:val="2"/>
+            <w:shd w:val="clear" w:color="auto" w:fill="AEAAAA" w:themeFill="background2" w:themeFillShade="BF"/>
+          </w:tcPr>
+          <w:p>
+            <w:pPr>
+              <w:rPr>
+                <w:rFonts w:asciiTheme="minorHAnsi" w:hAnsiTheme="minorHAnsi" w:cstheme="minorHAnsi"/>
+              </w:rPr>
+            </w:pPr>
+            <w:r>
+              <w:rPr>
+                <w:rFonts w:asciiTheme="minorHAnsi" w:hAnsiTheme="minorHAnsi" w:cstheme="minorHAnsi"/>
+              </w:rPr>
+              <w:t>Parameters</w:t>
+            </w:r>
+          </w:p>
+        </w:tc>
+        <w:tc>
+          <w:tcPr>
+            <w:tcW w:w="1800" w:type="dxa"/>
+            <w:shd w:val="clear" w:color="auto" w:fill="AEAAAA" w:themeFill="background2" w:themeFillShade="BF"/>
+          </w:tcPr>
+          <w:p>
+            <w:pPr>
+              <w:rPr>
+                <w:rFonts w:asciiTheme="minorHAnsi" w:hAnsiTheme="minorHAnsi" w:cstheme="minorHAnsi"/>
+              </w:rPr>
+            </w:pPr>
+            <w:r>
+              <w:rPr>
+                <w:rFonts w:asciiTheme="minorHAnsi" w:hAnsiTheme="minorHAnsi" w:cstheme="minorHAnsi"/>
+              </w:rPr>
+              <w:t>Return values</w:t>
+            </w:r>
+          </w:p>
+        </w:tc>
+        <w:tc>
+          <w:tcPr>
+            <w:tcW w:w="2610" w:type="dxa"/>
+            <w:shd w:val="clear" w:color="auto" w:fill="AEAAAA" w:themeFill="background2" w:themeFillShade="BF"/>
+          </w:tcPr>
+          <w:p>
+            <w:pPr>
+              <w:rPr>
+                <w:rFonts w:asciiTheme="minorHAnsi" w:hAnsiTheme="minorHAnsi" w:cstheme="minorHAnsi"/>
+              </w:rPr>
+            </w:pPr>
+            <w:r>
+              <w:rPr>
+                <w:rFonts w:asciiTheme="minorHAnsi" w:hAnsiTheme="minorHAnsi" w:cstheme="minorHAnsi"/>
+              </w:rPr>
+              <w:t>Description</w:t>
+            </w:r>
+          </w:p>
+        </w:tc>
+      </w:tr>
+      <w:tr>
+        <w:trPr>
+          <w:trHeight w:val="2169"/>
+        </w:trPr>
+        <w:tc>
+          <w:tcPr>
+            <w:tcW w:w="3587" w:type="dxa"/>
+          </w:tcPr>
+          <w:p>
+            <w:pPr>
+              <w:rPr>
+                <w:rFonts w:asciiTheme="minorHAnsi" w:hAnsiTheme="minorHAnsi" w:cstheme="minorHAnsi"/>
+              </w:rPr>
+            </w:pPr>
+            <w:r>
+              <w:rPr>
+                <w:rFonts w:asciiTheme="minorHAnsi" w:hAnsiTheme="minorHAnsi" w:cstheme="minorHAnsi"/>
+              </w:rPr>
+              <w:t>Error_S Switch_Init(u8 Switch_Ch_No);</w:t>
+            </w:r>
+          </w:p>
+        </w:tc>
+        <w:tc>
+          <w:tcPr>
+            <w:tcW w:w="2888" w:type="dxa"/>
+            <w:gridSpan w:val="2"/>
+          </w:tcPr>
+          <w:p>
+            <w:pPr>
+              <w:rPr>
+                <w:rFonts w:asciiTheme="minorHAnsi" w:hAnsiTheme="minorHAnsi" w:cstheme="minorHAnsi"/>
+              </w:rPr>
+            </w:pPr>
+            <w:r>
+              <w:rPr>
+                <w:rFonts w:asciiTheme="minorHAnsi" w:hAnsiTheme="minorHAnsi" w:cstheme="minorHAnsi"/>
+              </w:rPr>
+              <w:t>u8Switch_Ch_No:  Denotes the Switch to be initialized</w:t>
+            </w:r>
+          </w:p>
+        </w:tc>
+        <w:tc>
+          <w:tcPr>
+            <w:tcW w:w="1800" w:type="dxa"/>
+          </w:tcPr>
+          <w:p>
+            <w:pPr>
+              <w:rPr>
+                <w:rFonts w:asciiTheme="minorHAnsi" w:hAnsiTheme="minorHAnsi" w:cstheme="minorHAnsi"/>
+              </w:rPr>
+            </w:pPr>
+            <w:r>
+              <w:rPr>
+                <w:rFonts w:asciiTheme="minorHAnsi" w:hAnsiTheme="minorHAnsi" w:cstheme="minorHAnsi"/>
+              </w:rPr>
+              <w:t xml:space="preserve">Error_S:Standard Error </w:t>
+            </w:r>
+          </w:p>
+          <w:p>
+            <w:pPr>
+              <w:rPr>
+                <w:rFonts w:asciiTheme="minorHAnsi" w:hAnsiTheme="minorHAnsi" w:cstheme="minorHAnsi"/>
+              </w:rPr>
+            </w:pPr>
+            <w:r>
+              <w:rPr>
+                <w:rFonts w:asciiTheme="minorHAnsi" w:hAnsiTheme="minorHAnsi" w:cstheme="minorHAnsi"/>
+              </w:rPr>
+              <w:t>OK: If execution happened successfully</w:t>
+            </w:r>
+          </w:p>
+          <w:p>
+            <w:pPr>
+              <w:rPr>
+                <w:rFonts w:asciiTheme="minorHAnsi" w:hAnsiTheme="minorHAnsi" w:cstheme="minorHAnsi"/>
+              </w:rPr>
+            </w:pPr>
+            <w:r>
+              <w:rPr>
+                <w:rFonts w:asciiTheme="minorHAnsi" w:hAnsiTheme="minorHAnsi" w:cstheme="minorHAnsi"/>
+              </w:rPr>
+              <w:t>NOK: If Execution failed</w:t>
+            </w:r>
+          </w:p>
+          <w:p>
+            <w:pPr>
+              <w:rPr>
+                <w:rFonts w:asciiTheme="minorHAnsi" w:hAnsiTheme="minorHAnsi" w:cstheme="minorHAnsi"/>
+              </w:rPr>
+            </w:pPr>
+          </w:p>
+        </w:tc>
+        <w:tc>
+          <w:tcPr>
+            <w:tcW w:w="2610" w:type="dxa"/>
+          </w:tcPr>
+          <w:p>
+            <w:pPr>
+              <w:rPr>
+                <w:rFonts w:asciiTheme="minorHAnsi" w:hAnsiTheme="minorHAnsi" w:cstheme="minorHAnsi"/>
+              </w:rPr>
+            </w:pPr>
+            <w:r>
+              <w:rPr>
+                <w:rFonts w:asciiTheme="minorHAnsi" w:hAnsiTheme="minorHAnsi" w:cstheme="minorHAnsi"/>
+              </w:rPr>
+              <w:t>This API shall Initialize a switch given the switch’s channel number</w:t>
+            </w:r>
+          </w:p>
+          <w:p>
+            <w:pPr>
+              <w:rPr>
+                <w:rFonts w:asciiTheme="minorHAnsi" w:hAnsiTheme="minorHAnsi" w:cstheme="minorHAnsi"/>
+              </w:rPr>
+            </w:pPr>
+          </w:p>
+        </w:tc>
+      </w:tr>
+      <w:tr>
+        <w:tc>
+          <w:tcPr>
+            <w:tcW w:w="10885" w:type="dxa"/>
+            <w:gridSpan w:val="5"/>
+            <w:shd w:val="clear" w:color="auto" w:fill="AEAAAA" w:themeFill="background2" w:themeFillShade="BF"/>
+          </w:tcPr>
+          <w:p>
+            <w:pPr>
+              <w:jc w:val="center"/>
+              <w:rPr>
+                <w:rFonts w:asciiTheme="minorHAnsi" w:hAnsiTheme="minorHAnsi" w:cstheme="minorHAnsi"/>
+              </w:rPr>
+            </w:pPr>
+            <w:r>
+              <w:rPr>
+                <w:rFonts w:asciiTheme="minorHAnsi" w:hAnsiTheme="minorHAnsi" w:cstheme="minorHAnsi"/>
+              </w:rPr>
+              <w:t>Implementation</w:t>
+            </w:r>
+          </w:p>
+        </w:tc>
+      </w:tr>
+      <w:tr>
+        <w:trPr>
+          <w:trHeight w:val="5940"/>
+        </w:trPr>
+        <w:tc>
+          <w:tcPr>
+            <w:tcW w:w="10885" w:type="dxa"/>
+            <w:gridSpan w:val="5"/>
+          </w:tcPr>
+          <w:p>
+            <w:pPr>
+              <w:rPr>
+                <w:rFonts w:asciiTheme="minorHAnsi" w:hAnsiTheme="minorHAnsi" w:cstheme="minorHAnsi"/>
+              </w:rPr>
+            </w:pPr>
+          </w:p>
+          <w:p>
+            <w:pPr>
+              <w:rPr>
+                <w:rFonts w:asciiTheme="minorHAnsi" w:hAnsiTheme="minorHAnsi" w:cstheme="minorHAnsi"/>
+              </w:rPr>
+            </w:pPr>
+          </w:p>
+          <w:p>
+            <w:pPr>
+              <w:rPr>
+                <w:rFonts w:asciiTheme="minorHAnsi" w:hAnsiTheme="minorHAnsi" w:cstheme="minorHAnsi"/>
+              </w:rPr>
+            </w:pPr>
+            <w:r>
+              <w:rPr>
+                <w:rFonts w:asciiTheme="minorHAnsi" w:hAnsiTheme="minorHAnsi" w:cstheme="minorHAnsi"/>
+                <w:noProof/>
+              </w:rPr>
+              <w:drawing>
+                <wp:anchor distT="0" distB="0" distL="114300" distR="114300" simplePos="0" relativeHeight="251687936" behindDoc="0" locked="0" layoutInCell="1" allowOverlap="1" wp14:anchorId="5150EAC9" wp14:editId="389E52F2">
+                  <wp:simplePos x="0" y="0"/>
+                  <wp:positionH relativeFrom="margin">
+                    <wp:posOffset>2004695</wp:posOffset>
+                  </wp:positionH>
+                  <wp:positionV relativeFrom="paragraph">
+                    <wp:posOffset>120650</wp:posOffset>
+                  </wp:positionV>
+                  <wp:extent cx="3314700" cy="2863850"/>
+                  <wp:effectExtent l="0" t="0" r="0" b="0"/>
+                  <wp:wrapSquare wrapText="bothSides"/>
+                  <wp:docPr id="1" name="Picture 1"/>
+                  <wp:cNvGraphicFramePr>
+                    <a:graphicFrameLocks xmlns:a="http://schemas.openxmlformats.org/drawingml/2006/main" noChangeAspect="1"/>
+                  </wp:cNvGraphicFramePr>
+                  <a:graphic xmlns:a="http://schemas.openxmlformats.org/drawingml/2006/main">
+                    <a:graphicData uri="http://schemas.openxmlformats.org/drawingml/2006/picture">
+                      <pic:pic xmlns:pic="http://schemas.openxmlformats.org/drawingml/2006/picture">
+                        <pic:nvPicPr>
+                          <pic:cNvPr id="1" name="SwitchGetPinDir.png"/>
+                          <pic:cNvPicPr/>
+                        </pic:nvPicPr>
+                        <pic:blipFill>
+                          <a:blip r:embed="rId10">
+                            <a:extLst>
+                              <a:ext uri="{28A0092B-C50C-407E-A947-70E740481C1C}">
+                                <a14:useLocalDpi xmlns:a14="http://schemas.microsoft.com/office/drawing/2010/main" val="0"/>
+                              </a:ext>
+                            </a:extLst>
+                          </a:blip>
+                          <a:stretch>
+                            <a:fillRect/>
+                          </a:stretch>
+                        </pic:blipFill>
+                        <pic:spPr>
+                          <a:xfrm>
+                            <a:off x="0" y="0"/>
+                            <a:ext cx="3314700" cy="2863850"/>
+                          </a:xfrm>
+                          <a:prstGeom prst="rect">
+                            <a:avLst/>
+                          </a:prstGeom>
+                        </pic:spPr>
+                      </pic:pic>
+                    </a:graphicData>
+                  </a:graphic>
+                  <wp14:sizeRelH relativeFrom="page">
+                    <wp14:pctWidth>0</wp14:pctWidth>
+                  </wp14:sizeRelH>
+                  <wp14:sizeRelV relativeFrom="page">
+                    <wp14:pctHeight>0</wp14:pctHeight>
+                  </wp14:sizeRelV>
+                </wp:anchor>
+              </w:drawing>
+            </w:r>
+          </w:p>
+          <w:p>
+            <w:pPr>
+              <w:rPr>
+                <w:rFonts w:asciiTheme="minorHAnsi" w:hAnsiTheme="minorHAnsi" w:cstheme="minorHAnsi"/>
+              </w:rPr>
+            </w:pPr>
+          </w:p>
+          <w:p>
+            <w:pPr>
+              <w:rPr>
+                <w:rFonts w:asciiTheme="minorHAnsi" w:hAnsiTheme="minorHAnsi" w:cstheme="minorHAnsi"/>
+              </w:rPr>
+            </w:pPr>
+          </w:p>
+          <w:p>
+            <w:pPr>
+              <w:rPr>
+                <w:rFonts w:asciiTheme="minorHAnsi" w:hAnsiTheme="minorHAnsi" w:cstheme="minorHAnsi"/>
+              </w:rPr>
+            </w:pPr>
+          </w:p>
+          <w:p>
+            <w:pPr>
+              <w:rPr>
+                <w:rFonts w:asciiTheme="minorHAnsi" w:hAnsiTheme="minorHAnsi" w:cstheme="minorHAnsi"/>
+              </w:rPr>
+            </w:pPr>
+          </w:p>
+          <w:p>
+            <w:pPr>
+              <w:rPr>
+                <w:rFonts w:asciiTheme="minorHAnsi" w:hAnsiTheme="minorHAnsi" w:cstheme="minorHAnsi"/>
+              </w:rPr>
+            </w:pPr>
+          </w:p>
+          <w:p>
+            <w:pPr>
+              <w:rPr>
+                <w:rFonts w:asciiTheme="minorHAnsi" w:hAnsiTheme="minorHAnsi" w:cstheme="minorHAnsi"/>
+              </w:rPr>
+            </w:pPr>
+          </w:p>
+          <w:p>
+            <w:pPr>
+              <w:rPr>
+                <w:rFonts w:asciiTheme="minorHAnsi" w:hAnsiTheme="minorHAnsi" w:cstheme="minorHAnsi"/>
+              </w:rPr>
+            </w:pPr>
+          </w:p>
+          <w:p>
+            <w:pPr>
+              <w:rPr>
+                <w:rFonts w:asciiTheme="minorHAnsi" w:hAnsiTheme="minorHAnsi" w:cstheme="minorHAnsi"/>
+              </w:rPr>
+            </w:pPr>
+          </w:p>
+          <w:p>
+            <w:pPr>
+              <w:rPr>
+                <w:rFonts w:asciiTheme="minorHAnsi" w:hAnsiTheme="minorHAnsi" w:cstheme="minorHAnsi"/>
+              </w:rPr>
+            </w:pPr>
+          </w:p>
+          <w:p>
+            <w:pPr>
+              <w:rPr>
+                <w:rFonts w:asciiTheme="minorHAnsi" w:hAnsiTheme="minorHAnsi" w:cstheme="minorHAnsi"/>
+              </w:rPr>
+            </w:pPr>
+          </w:p>
+          <w:p>
+            <w:pPr>
+              <w:rPr>
+                <w:rFonts w:asciiTheme="minorHAnsi" w:hAnsiTheme="minorHAnsi" w:cstheme="minorHAnsi"/>
+              </w:rPr>
+            </w:pPr>
+          </w:p>
+          <w:p>
+            <w:pPr>
+              <w:rPr>
+                <w:rFonts w:asciiTheme="minorHAnsi" w:hAnsiTheme="minorHAnsi" w:cstheme="minorHAnsi"/>
+              </w:rPr>
+            </w:pPr>
+          </w:p>
+          <w:p>
+            <w:pPr>
+              <w:rPr>
+                <w:rFonts w:asciiTheme="minorHAnsi" w:hAnsiTheme="minorHAnsi" w:cstheme="minorHAnsi"/>
+              </w:rPr>
+            </w:pPr>
+          </w:p>
+          <w:p>
+            <w:pPr>
+              <w:rPr>
+                <w:rFonts w:asciiTheme="minorHAnsi" w:hAnsiTheme="minorHAnsi" w:cstheme="minorHAnsi"/>
+              </w:rPr>
+            </w:pPr>
+          </w:p>
+          <w:p>
+            <w:pPr>
+              <w:rPr>
+                <w:rFonts w:asciiTheme="minorHAnsi" w:hAnsiTheme="minorHAnsi" w:cstheme="minorHAnsi"/>
+              </w:rPr>
+            </w:pPr>
+          </w:p>
+        </w:tc>
+      </w:tr>
+      <w:tr>
+        <w:tc>
+          <w:tcPr>
+            <w:tcW w:w="3595" w:type="dxa"/>
+            <w:gridSpan w:val="2"/>
+            <w:shd w:val="clear" w:color="auto" w:fill="3B3838" w:themeFill="background2" w:themeFillShade="40"/>
+          </w:tcPr>
+          <w:p>
+            <w:pPr>
+              <w:rPr>
+                <w:rFonts w:asciiTheme="minorHAnsi" w:hAnsiTheme="minorHAnsi" w:cstheme="minorHAnsi"/>
+              </w:rPr>
+            </w:pPr>
+            <w:r>
+              <w:rPr>
+                <w:rFonts w:asciiTheme="minorHAnsi" w:hAnsiTheme="minorHAnsi" w:cstheme="minorHAnsi"/>
+                <w:sz w:val="24"/>
+                <w:szCs w:val="24"/>
+              </w:rPr>
+              <w:lastRenderedPageBreak/>
+              <w:t>Requirement ID</w:t>
+            </w:r>
+          </w:p>
+        </w:tc>
+        <w:tc>
+          <w:tcPr>
+            <w:tcW w:w="7290" w:type="dxa"/>
+            <w:gridSpan w:val="3"/>
+            <w:shd w:val="clear" w:color="auto" w:fill="3B3838" w:themeFill="background2" w:themeFillShade="40"/>
+          </w:tcPr>
+          <w:p>
+            <w:pPr>
+              <w:tabs>
+                <w:tab w:val="left" w:pos="4182"/>
+              </w:tabs>
+              <w:rPr>
+                <w:rFonts w:asciiTheme="minorHAnsi" w:hAnsiTheme="minorHAnsi" w:cstheme="minorHAnsi"/>
+              </w:rPr>
+            </w:pPr>
+            <w:r>
+              <w:rPr>
+                <w:rFonts w:asciiTheme="minorHAnsi" w:hAnsiTheme="minorHAnsi" w:cstheme="minorHAnsi"/>
+                <w:sz w:val="24"/>
+                <w:szCs w:val="24"/>
+              </w:rPr>
+              <w:t>REQ_PO2EBL_CDD_</w:t>
+            </w:r>
+            <w:r>
+              <w:rPr>
+                <w:rFonts w:asciiTheme="minorHAnsi" w:hAnsiTheme="minorHAnsi" w:cstheme="minorHAnsi"/>
+                <w:sz w:val="24"/>
+                <w:szCs w:val="24"/>
+              </w:rPr>
+              <w:t>2</w:t>
+            </w:r>
+            <w:r>
+              <w:rPr>
+                <w:rFonts w:asciiTheme="minorHAnsi" w:hAnsiTheme="minorHAnsi" w:cstheme="minorHAnsi"/>
+                <w:sz w:val="24"/>
+                <w:szCs w:val="24"/>
+              </w:rPr>
+              <w:t>_V01</w:t>
+            </w:r>
+          </w:p>
+        </w:tc>
+      </w:tr>
+      <w:tr>
+        <w:tc>
+          <w:tcPr>
+            <w:tcW w:w="3595" w:type="dxa"/>
+            <w:gridSpan w:val="2"/>
+            <w:shd w:val="clear" w:color="auto" w:fill="3B3838" w:themeFill="background2" w:themeFillShade="40"/>
+          </w:tcPr>
+          <w:p>
+            <w:pPr>
+              <w:rPr>
+                <w:rFonts w:asciiTheme="minorHAnsi" w:hAnsiTheme="minorHAnsi" w:cstheme="minorHAnsi"/>
+                <w:sz w:val="24"/>
+                <w:szCs w:val="24"/>
+              </w:rPr>
+            </w:pPr>
+            <w:r>
+              <w:rPr>
+                <w:rFonts w:asciiTheme="minorHAnsi" w:hAnsiTheme="minorHAnsi" w:cstheme="minorHAnsi"/>
+                <w:sz w:val="24"/>
+                <w:szCs w:val="24"/>
+              </w:rPr>
+              <w:t>Covers</w:t>
+            </w:r>
+          </w:p>
+        </w:tc>
+        <w:tc>
+          <w:tcPr>
+            <w:tcW w:w="7290" w:type="dxa"/>
+            <w:gridSpan w:val="3"/>
+            <w:shd w:val="clear" w:color="auto" w:fill="3B3838" w:themeFill="background2" w:themeFillShade="40"/>
+          </w:tcPr>
+          <w:p>
+            <w:pPr>
+              <w:tabs>
+                <w:tab w:val="left" w:pos="4182"/>
+              </w:tabs>
+              <w:rPr>
+                <w:rFonts w:asciiTheme="minorHAnsi" w:hAnsiTheme="minorHAnsi" w:cstheme="minorHAnsi"/>
+                <w:sz w:val="24"/>
+                <w:szCs w:val="24"/>
+              </w:rPr>
+            </w:pPr>
+            <w:r>
+              <w:rPr>
+                <w:rFonts w:asciiTheme="minorHAnsi" w:hAnsiTheme="minorHAnsi" w:cstheme="minorHAnsi"/>
+                <w:sz w:val="24"/>
+                <w:szCs w:val="24"/>
+              </w:rPr>
+              <w:t>REQ_PO2EBL_GDD_5</w:t>
+            </w:r>
+            <w:r>
+              <w:rPr>
+                <w:rFonts w:asciiTheme="minorHAnsi" w:hAnsiTheme="minorHAnsi" w:cstheme="minorHAnsi"/>
+                <w:sz w:val="24"/>
+                <w:szCs w:val="24"/>
+              </w:rPr>
+              <w:t>_V01</w:t>
+            </w:r>
+          </w:p>
+          <w:p>
+            <w:pPr>
+              <w:tabs>
+                <w:tab w:val="left" w:pos="4182"/>
+              </w:tabs>
+              <w:rPr>
+                <w:rFonts w:asciiTheme="minorHAnsi" w:hAnsiTheme="minorHAnsi" w:cstheme="minorHAnsi"/>
+                <w:sz w:val="24"/>
+                <w:szCs w:val="24"/>
+              </w:rPr>
+            </w:pPr>
+            <w:r>
+              <w:rPr>
+                <w:rFonts w:asciiTheme="minorHAnsi" w:hAnsiTheme="minorHAnsi" w:cstheme="minorHAnsi"/>
+                <w:sz w:val="24"/>
+                <w:szCs w:val="24"/>
+              </w:rPr>
+              <w:t>REQ_PO2EBL_GDD_15</w:t>
+            </w:r>
+            <w:r>
+              <w:rPr>
+                <w:rFonts w:asciiTheme="minorHAnsi" w:hAnsiTheme="minorHAnsi" w:cstheme="minorHAnsi"/>
+                <w:sz w:val="24"/>
+                <w:szCs w:val="24"/>
+              </w:rPr>
+              <w:t>_V01</w:t>
+            </w:r>
+          </w:p>
+        </w:tc>
+      </w:tr>
+      <w:tr>
+        <w:tc>
+          <w:tcPr>
+            <w:tcW w:w="3595" w:type="dxa"/>
+            <w:gridSpan w:val="2"/>
+            <w:shd w:val="clear" w:color="auto" w:fill="AEAAAA" w:themeFill="background2" w:themeFillShade="BF"/>
+          </w:tcPr>
+          <w:p>
+            <w:pPr>
+              <w:rPr>
+                <w:rFonts w:asciiTheme="minorHAnsi" w:hAnsiTheme="minorHAnsi" w:cstheme="minorHAnsi"/>
+              </w:rPr>
+            </w:pPr>
+            <w:r>
+              <w:rPr>
+                <w:rFonts w:asciiTheme="minorHAnsi" w:hAnsiTheme="minorHAnsi" w:cstheme="minorHAnsi"/>
+              </w:rPr>
+              <w:t>API</w:t>
+            </w:r>
+          </w:p>
+        </w:tc>
+        <w:tc>
+          <w:tcPr>
+            <w:tcW w:w="2880" w:type="dxa"/>
+            <w:shd w:val="clear" w:color="auto" w:fill="AEAAAA" w:themeFill="background2" w:themeFillShade="BF"/>
+          </w:tcPr>
+          <w:p>
+            <w:pPr>
+              <w:rPr>
+                <w:rFonts w:asciiTheme="minorHAnsi" w:hAnsiTheme="minorHAnsi" w:cstheme="minorHAnsi"/>
+              </w:rPr>
+            </w:pPr>
+            <w:r>
+              <w:rPr>
+                <w:rFonts w:asciiTheme="minorHAnsi" w:hAnsiTheme="minorHAnsi" w:cstheme="minorHAnsi"/>
+              </w:rPr>
+              <w:t>Parameters</w:t>
+            </w:r>
+          </w:p>
+        </w:tc>
+        <w:tc>
+          <w:tcPr>
+            <w:tcW w:w="1800" w:type="dxa"/>
+            <w:shd w:val="clear" w:color="auto" w:fill="AEAAAA" w:themeFill="background2" w:themeFillShade="BF"/>
+          </w:tcPr>
+          <w:p>
+            <w:pPr>
+              <w:rPr>
+                <w:rFonts w:asciiTheme="minorHAnsi" w:hAnsiTheme="minorHAnsi" w:cstheme="minorHAnsi"/>
+              </w:rPr>
+            </w:pPr>
+            <w:r>
+              <w:rPr>
+                <w:rFonts w:asciiTheme="minorHAnsi" w:hAnsiTheme="minorHAnsi" w:cstheme="minorHAnsi"/>
+              </w:rPr>
+              <w:t>Return values</w:t>
+            </w:r>
+          </w:p>
+        </w:tc>
+        <w:tc>
+          <w:tcPr>
+            <w:tcW w:w="2610" w:type="dxa"/>
+            <w:shd w:val="clear" w:color="auto" w:fill="AEAAAA" w:themeFill="background2" w:themeFillShade="BF"/>
+          </w:tcPr>
+          <w:p>
+            <w:pPr>
+              <w:rPr>
+                <w:rFonts w:asciiTheme="minorHAnsi" w:hAnsiTheme="minorHAnsi" w:cstheme="minorHAnsi"/>
+              </w:rPr>
+            </w:pPr>
+            <w:r>
+              <w:rPr>
+                <w:rFonts w:asciiTheme="minorHAnsi" w:hAnsiTheme="minorHAnsi" w:cstheme="minorHAnsi"/>
+              </w:rPr>
+              <w:t>Description</w:t>
+            </w:r>
+          </w:p>
+        </w:tc>
+      </w:tr>
+      <w:tr>
+        <w:tc>
+          <w:tcPr>
+            <w:tcW w:w="3587" w:type="dxa"/>
+          </w:tcPr>
+          <w:p>
+            <w:pPr>
+              <w:rPr>
+                <w:rFonts w:asciiTheme="minorHAnsi" w:hAnsiTheme="minorHAnsi" w:cstheme="minorHAnsi"/>
+              </w:rPr>
+            </w:pPr>
+            <w:r>
+              <w:rPr>
+                <w:rFonts w:asciiTheme="minorHAnsi" w:hAnsiTheme="minorHAnsi" w:cstheme="minorHAnsi"/>
+              </w:rPr>
+              <w:t>Error_S Switch_Read(u8 Switch_Ch_No);</w:t>
+            </w:r>
+          </w:p>
+        </w:tc>
+        <w:tc>
+          <w:tcPr>
+            <w:tcW w:w="2888" w:type="dxa"/>
+            <w:gridSpan w:val="2"/>
+          </w:tcPr>
+          <w:p>
+            <w:pPr>
+              <w:rPr>
+                <w:rFonts w:asciiTheme="minorHAnsi" w:hAnsiTheme="minorHAnsi" w:cstheme="minorHAnsi"/>
+              </w:rPr>
+            </w:pPr>
+            <w:r>
+              <w:rPr>
+                <w:rFonts w:asciiTheme="minorHAnsi" w:hAnsiTheme="minorHAnsi" w:cstheme="minorHAnsi"/>
+              </w:rPr>
+              <w:t>u8 Switch_Ch_No:  Denotes the Switch whose status is s to be read</w:t>
+            </w:r>
+          </w:p>
+        </w:tc>
+        <w:tc>
+          <w:tcPr>
+            <w:tcW w:w="1800" w:type="dxa"/>
+          </w:tcPr>
+          <w:p>
+            <w:pPr>
+              <w:rPr>
+                <w:rFonts w:asciiTheme="minorHAnsi" w:hAnsiTheme="minorHAnsi" w:cstheme="minorHAnsi"/>
+              </w:rPr>
+            </w:pPr>
+            <w:r>
+              <w:rPr>
+                <w:rFonts w:asciiTheme="minorHAnsi" w:hAnsiTheme="minorHAnsi" w:cstheme="minorHAnsi"/>
+              </w:rPr>
+              <w:t xml:space="preserve">Error_S:Standard Error </w:t>
+            </w:r>
+          </w:p>
+          <w:p>
+            <w:pPr>
+              <w:rPr>
+                <w:rFonts w:asciiTheme="minorHAnsi" w:hAnsiTheme="minorHAnsi" w:cstheme="minorHAnsi"/>
+              </w:rPr>
+            </w:pPr>
+            <w:r>
+              <w:rPr>
+                <w:rFonts w:asciiTheme="minorHAnsi" w:hAnsiTheme="minorHAnsi" w:cstheme="minorHAnsi"/>
+              </w:rPr>
+              <w:t>OK: If execution happened successfully</w:t>
+            </w:r>
+          </w:p>
+          <w:p>
+            <w:pPr>
+              <w:rPr>
+                <w:rFonts w:asciiTheme="minorHAnsi" w:hAnsiTheme="minorHAnsi" w:cstheme="minorHAnsi"/>
+              </w:rPr>
+            </w:pPr>
+            <w:r>
+              <w:rPr>
+                <w:rFonts w:asciiTheme="minorHAnsi" w:hAnsiTheme="minorHAnsi" w:cstheme="minorHAnsi"/>
+              </w:rPr>
+              <w:t>NOK: If Execution failed</w:t>
+            </w:r>
+          </w:p>
+          <w:p>
+            <w:pPr>
+              <w:rPr>
+                <w:rFonts w:asciiTheme="minorHAnsi" w:hAnsiTheme="minorHAnsi" w:cstheme="minorHAnsi"/>
+              </w:rPr>
+            </w:pPr>
+          </w:p>
+          <w:p>
+            <w:pPr>
+              <w:rPr>
+                <w:rFonts w:asciiTheme="minorHAnsi" w:hAnsiTheme="minorHAnsi" w:cstheme="minorHAnsi"/>
+              </w:rPr>
+            </w:pPr>
+          </w:p>
+        </w:tc>
+        <w:tc>
+          <w:tcPr>
+            <w:tcW w:w="2610" w:type="dxa"/>
+          </w:tcPr>
+          <w:p>
+            <w:pPr>
+              <w:rPr>
+                <w:rFonts w:asciiTheme="minorHAnsi" w:hAnsiTheme="minorHAnsi" w:cstheme="minorHAnsi"/>
+              </w:rPr>
+            </w:pPr>
+            <w:r>
+              <w:rPr>
+                <w:rFonts w:asciiTheme="minorHAnsi" w:hAnsiTheme="minorHAnsi" w:cstheme="minorHAnsi"/>
+              </w:rPr>
+              <w:t>This API shall read a switch’s status given the switch’s channel number</w:t>
+            </w:r>
+          </w:p>
+        </w:tc>
+      </w:tr>
+      <w:tr>
+        <w:tc>
+          <w:tcPr>
+            <w:tcW w:w="10885" w:type="dxa"/>
+            <w:gridSpan w:val="5"/>
+            <w:shd w:val="clear" w:color="auto" w:fill="AEAAAA" w:themeFill="background2" w:themeFillShade="BF"/>
+          </w:tcPr>
+          <w:p>
+            <w:pPr>
+              <w:jc w:val="center"/>
+              <w:rPr>
+                <w:rFonts w:asciiTheme="minorHAnsi" w:hAnsiTheme="minorHAnsi" w:cstheme="minorHAnsi"/>
+              </w:rPr>
+            </w:pPr>
+            <w:r>
+              <w:rPr>
+                <w:rFonts w:asciiTheme="minorHAnsi" w:hAnsiTheme="minorHAnsi" w:cstheme="minorHAnsi"/>
+              </w:rPr>
+              <w:t>Implementation</w:t>
+            </w:r>
+          </w:p>
+        </w:tc>
+      </w:tr>
+      <w:tr>
+        <w:trPr>
+          <w:trHeight w:val="6654"/>
+        </w:trPr>
+        <w:tc>
+          <w:tcPr>
+            <w:tcW w:w="10885" w:type="dxa"/>
+            <w:gridSpan w:val="5"/>
+          </w:tcPr>
+          <w:p>
+            <w:pPr>
+              <w:rPr>
+                <w:rFonts w:asciiTheme="minorHAnsi" w:hAnsiTheme="minorHAnsi" w:cstheme="minorHAnsi"/>
+              </w:rPr>
+            </w:pPr>
+            <w:r>
+              <w:rPr>
+                <w:rFonts w:asciiTheme="minorHAnsi" w:hAnsiTheme="minorHAnsi" w:cstheme="minorHAnsi"/>
+                <w:noProof/>
+              </w:rPr>
+              <w:drawing>
+                <wp:anchor distT="0" distB="0" distL="114300" distR="114300" simplePos="0" relativeHeight="251688960" behindDoc="0" locked="0" layoutInCell="1" allowOverlap="1" wp14:anchorId="20B02620" wp14:editId="09DBE10C">
+                  <wp:simplePos x="0" y="0"/>
+                  <wp:positionH relativeFrom="column">
+                    <wp:posOffset>2027555</wp:posOffset>
+                  </wp:positionH>
+                  <wp:positionV relativeFrom="paragraph">
+                    <wp:posOffset>488950</wp:posOffset>
+                  </wp:positionV>
+                  <wp:extent cx="3124200" cy="2867025"/>
+                  <wp:effectExtent l="0" t="0" r="0" b="9525"/>
+                  <wp:wrapSquare wrapText="bothSides"/>
+                  <wp:docPr id="4" name="Picture 4"/>
+                  <wp:cNvGraphicFramePr>
+                    <a:graphicFrameLocks xmlns:a="http://schemas.openxmlformats.org/drawingml/2006/main" noChangeAspect="1"/>
+                  </wp:cNvGraphicFramePr>
+                  <a:graphic xmlns:a="http://schemas.openxmlformats.org/drawingml/2006/main">
+                    <a:graphicData uri="http://schemas.openxmlformats.org/drawingml/2006/picture">
+                      <pic:pic xmlns:pic="http://schemas.openxmlformats.org/drawingml/2006/picture">
+                        <pic:nvPicPr>
+                          <pic:cNvPr id="4" name="SwitchGetPinValue.png"/>
+                          <pic:cNvPicPr/>
+                        </pic:nvPicPr>
+                        <pic:blipFill>
+                          <a:blip r:embed="rId11">
+                            <a:extLst>
+                              <a:ext uri="{28A0092B-C50C-407E-A947-70E740481C1C}">
+                                <a14:useLocalDpi xmlns:a14="http://schemas.microsoft.com/office/drawing/2010/main" val="0"/>
+                              </a:ext>
+                            </a:extLst>
+                          </a:blip>
+                          <a:stretch>
+                            <a:fillRect/>
+                          </a:stretch>
+                        </pic:blipFill>
+                        <pic:spPr>
+                          <a:xfrm>
+                            <a:off x="0" y="0"/>
+                            <a:ext cx="3124200" cy="2867025"/>
+                          </a:xfrm>
+                          <a:prstGeom prst="rect">
+                            <a:avLst/>
+                          </a:prstGeom>
+                        </pic:spPr>
+                      </pic:pic>
+                    </a:graphicData>
+                  </a:graphic>
+                  <wp14:sizeRelH relativeFrom="page">
+                    <wp14:pctWidth>0</wp14:pctWidth>
+                  </wp14:sizeRelH>
+                  <wp14:sizeRelV relativeFrom="page">
+                    <wp14:pctHeight>0</wp14:pctHeight>
+                  </wp14:sizeRelV>
+                </wp:anchor>
+              </w:drawing>
+            </w:r>
+          </w:p>
+        </w:tc>
+      </w:tr>
+    </w:tbl>
     <w:p>
       <w:pPr>
         <w:spacing w:before="0" w:after="160" w:line="259" w:lineRule="auto"/>
@@ -3178,1438 +4050,1136 @@
           <w:rFonts w:asciiTheme="minorHAnsi" w:hAnsiTheme="minorHAnsi" w:cstheme="minorHAnsi"/>
         </w:rPr>
       </w:pPr>
-      <w:bookmarkStart w:id="20" w:name="_Toc33271668"/>
-    </w:p>
-    <w:p>
-      <w:pPr>
-        <w:spacing w:before="0" w:after="160" w:line="259" w:lineRule="auto"/>
-        <w:jc w:val="left"/>
-        <w:rPr>
-          <w:rFonts w:asciiTheme="minorHAnsi" w:hAnsiTheme="minorHAnsi" w:cstheme="minorHAnsi"/>
-        </w:rPr>
-      </w:pPr>
-    </w:p>
-    <w:p>
-      <w:pPr>
-        <w:spacing w:before="0" w:after="160" w:line="259" w:lineRule="auto"/>
-        <w:jc w:val="left"/>
-        <w:rPr>
-          <w:rFonts w:asciiTheme="minorHAnsi" w:hAnsiTheme="minorHAnsi" w:cstheme="minorHAnsi"/>
-        </w:rPr>
-      </w:pPr>
-    </w:p>
-    <w:p>
-      <w:pPr>
-        <w:spacing w:before="0" w:after="160" w:line="259" w:lineRule="auto"/>
-        <w:jc w:val="left"/>
-        <w:rPr>
-          <w:rFonts w:asciiTheme="minorHAnsi" w:hAnsiTheme="minorHAnsi" w:cstheme="minorHAnsi"/>
-        </w:rPr>
-      </w:pPr>
-    </w:p>
-    <w:p>
-      <w:pPr>
-        <w:spacing w:before="0" w:after="160" w:line="259" w:lineRule="auto"/>
-        <w:jc w:val="left"/>
-        <w:rPr>
-          <w:rFonts w:asciiTheme="minorHAnsi" w:hAnsiTheme="minorHAnsi" w:cstheme="minorHAnsi"/>
-        </w:rPr>
-      </w:pPr>
-    </w:p>
-    <w:p>
-      <w:pPr>
-        <w:spacing w:before="0" w:after="160" w:line="259" w:lineRule="auto"/>
-        <w:jc w:val="left"/>
-        <w:rPr>
-          <w:rFonts w:asciiTheme="minorHAnsi" w:hAnsiTheme="minorHAnsi" w:cstheme="minorHAnsi"/>
-        </w:rPr>
-      </w:pPr>
-    </w:p>
-    <w:p>
-      <w:pPr>
-        <w:spacing w:before="0" w:after="160" w:line="259" w:lineRule="auto"/>
-        <w:jc w:val="left"/>
-        <w:rPr>
-          <w:rFonts w:asciiTheme="minorHAnsi" w:hAnsiTheme="minorHAnsi" w:cstheme="minorHAnsi"/>
-        </w:rPr>
-      </w:pPr>
-    </w:p>
-    <w:p>
-      <w:pPr>
-        <w:spacing w:before="0" w:after="160" w:line="259" w:lineRule="auto"/>
-        <w:jc w:val="left"/>
-        <w:rPr>
-          <w:rFonts w:asciiTheme="minorHAnsi" w:hAnsiTheme="minorHAnsi" w:cstheme="minorHAnsi"/>
-        </w:rPr>
-      </w:pPr>
-    </w:p>
-    <w:p>
-      <w:pPr>
-        <w:spacing w:before="0" w:after="160" w:line="259" w:lineRule="auto"/>
-        <w:jc w:val="left"/>
-        <w:rPr>
-          <w:rFonts w:asciiTheme="minorHAnsi" w:hAnsiTheme="minorHAnsi" w:cstheme="minorHAnsi"/>
-        </w:rPr>
-      </w:pPr>
     </w:p>
     <w:p>
       <w:pPr>
         <w:pStyle w:val="Heading1"/>
       </w:pPr>
-      <w:bookmarkStart w:id="21" w:name="_Toc34144837"/>
+      <w:bookmarkStart w:id="22" w:name="_Toc34381383"/>
+      <w:bookmarkStart w:id="23" w:name="_Toc34386065"/>
       <w:r>
-        <w:lastRenderedPageBreak/>
-        <w:t xml:space="preserve">Flow Chart for switch </w:t>
-      </w:r>
-      <w:r>
-        <w:t>Initialization</w:t>
-      </w:r>
-      <w:bookmarkEnd w:id="21"/>
-      <w:r>
-        <w:t xml:space="preserve"> </w:t>
-      </w:r>
-    </w:p>
-    <w:p>
-      <w:pPr>
-        <w:spacing w:before="0" w:after="160" w:line="259" w:lineRule="auto"/>
-        <w:jc w:val="left"/>
-        <w:rPr>
-          <w:rFonts w:asciiTheme="minorHAnsi" w:hAnsiTheme="minorHAnsi" w:cstheme="minorHAnsi"/>
-        </w:rPr>
-      </w:pPr>
-    </w:p>
-    <w:p>
-      <w:pPr>
-        <w:spacing w:before="0" w:after="160" w:line="259" w:lineRule="auto"/>
-        <w:jc w:val="left"/>
-        <w:rPr>
-          <w:rFonts w:asciiTheme="minorHAnsi" w:hAnsiTheme="minorHAnsi" w:cstheme="minorHAnsi"/>
-        </w:rPr>
-      </w:pPr>
-      <w:r>
-        <w:rPr>
-          <w:rFonts w:asciiTheme="minorHAnsi" w:hAnsiTheme="minorHAnsi" w:cstheme="minorHAnsi"/>
-          <w:noProof/>
-        </w:rPr>
-        <w:drawing>
-          <wp:anchor distT="0" distB="0" distL="114300" distR="114300" simplePos="0" relativeHeight="251658240" behindDoc="0" locked="0" layoutInCell="1" allowOverlap="1" wp14:anchorId="1EEACECE" wp14:editId="17854706">
-            <wp:simplePos x="0" y="0"/>
-            <wp:positionH relativeFrom="margin">
-              <wp:posOffset>1765300</wp:posOffset>
-            </wp:positionH>
-            <wp:positionV relativeFrom="paragraph">
-              <wp:posOffset>3810</wp:posOffset>
-            </wp:positionV>
-            <wp:extent cx="3124200" cy="2546350"/>
-            <wp:effectExtent l="0" t="0" r="0" b="6350"/>
-            <wp:wrapSquare wrapText="bothSides"/>
-            <wp:docPr id="1" name="Picture 1"/>
-            <wp:cNvGraphicFramePr>
-              <a:graphicFrameLocks xmlns:a="http://schemas.openxmlformats.org/drawingml/2006/main" noChangeAspect="1"/>
-            </wp:cNvGraphicFramePr>
-            <a:graphic xmlns:a="http://schemas.openxmlformats.org/drawingml/2006/main">
-              <a:graphicData uri="http://schemas.openxmlformats.org/drawingml/2006/picture">
-                <pic:pic xmlns:pic="http://schemas.openxmlformats.org/drawingml/2006/picture">
-                  <pic:nvPicPr>
-                    <pic:cNvPr id="1" name="SwitchGetPinDir.png"/>
-                    <pic:cNvPicPr/>
-                  </pic:nvPicPr>
-                  <pic:blipFill>
-                    <a:blip r:embed="rId12">
-                      <a:extLst>
-                        <a:ext uri="{28A0092B-C50C-407E-A947-70E740481C1C}">
-                          <a14:useLocalDpi xmlns:a14="http://schemas.microsoft.com/office/drawing/2010/main" val="0"/>
-                        </a:ext>
-                      </a:extLst>
-                    </a:blip>
-                    <a:stretch>
-                      <a:fillRect/>
-                    </a:stretch>
-                  </pic:blipFill>
-                  <pic:spPr>
-                    <a:xfrm>
-                      <a:off x="0" y="0"/>
-                      <a:ext cx="3124200" cy="2546350"/>
-                    </a:xfrm>
-                    <a:prstGeom prst="rect">
-                      <a:avLst/>
-                    </a:prstGeom>
-                  </pic:spPr>
-                </pic:pic>
-              </a:graphicData>
-            </a:graphic>
-            <wp14:sizeRelH relativeFrom="page">
-              <wp14:pctWidth>0</wp14:pctWidth>
-            </wp14:sizeRelH>
-            <wp14:sizeRelV relativeFrom="page">
-              <wp14:pctHeight>0</wp14:pctHeight>
-            </wp14:sizeRelV>
-          </wp:anchor>
-        </w:drawing>
-      </w:r>
-    </w:p>
-    <w:p>
-      <w:pPr>
-        <w:spacing w:before="0" w:after="160" w:line="259" w:lineRule="auto"/>
-        <w:jc w:val="left"/>
-        <w:rPr>
-          <w:rFonts w:asciiTheme="minorHAnsi" w:hAnsiTheme="minorHAnsi" w:cstheme="minorHAnsi"/>
-        </w:rPr>
-      </w:pPr>
-    </w:p>
-    <w:bookmarkEnd w:id="20"/>
-    <w:p>
-      <w:pPr>
-        <w:rPr>
-          <w:rFonts w:asciiTheme="minorHAnsi" w:hAnsiTheme="minorHAnsi" w:cstheme="minorHAnsi"/>
-        </w:rPr>
-      </w:pPr>
-    </w:p>
-    <w:p>
-      <w:pPr>
-        <w:rPr>
-          <w:rFonts w:asciiTheme="minorHAnsi" w:hAnsiTheme="minorHAnsi" w:cstheme="minorHAnsi"/>
-        </w:rPr>
-      </w:pPr>
-    </w:p>
-    <w:p>
-      <w:pPr>
-        <w:rPr>
-          <w:rFonts w:asciiTheme="minorHAnsi" w:hAnsiTheme="minorHAnsi" w:cstheme="minorHAnsi"/>
-        </w:rPr>
-      </w:pPr>
-    </w:p>
-    <w:p>
-      <w:pPr>
-        <w:rPr>
-          <w:rFonts w:asciiTheme="minorHAnsi" w:hAnsiTheme="minorHAnsi" w:cstheme="minorHAnsi"/>
-        </w:rPr>
-      </w:pPr>
-    </w:p>
-    <w:p>
-      <w:pPr>
-        <w:rPr>
-          <w:rFonts w:asciiTheme="minorHAnsi" w:hAnsiTheme="minorHAnsi" w:cstheme="minorHAnsi"/>
-        </w:rPr>
-      </w:pPr>
-    </w:p>
-    <w:p>
-      <w:pPr>
-        <w:rPr>
-          <w:rFonts w:asciiTheme="minorHAnsi" w:hAnsiTheme="minorHAnsi" w:cstheme="minorHAnsi"/>
-        </w:rPr>
-      </w:pPr>
-    </w:p>
-    <w:p>
-      <w:pPr>
-        <w:rPr>
-          <w:rFonts w:asciiTheme="minorHAnsi" w:hAnsiTheme="minorHAnsi" w:cstheme="minorHAnsi"/>
-        </w:rPr>
-      </w:pPr>
-    </w:p>
-    <w:p>
-      <w:pPr>
-        <w:rPr>
-          <w:rFonts w:asciiTheme="minorHAnsi" w:hAnsiTheme="minorHAnsi" w:cstheme="minorHAnsi"/>
-        </w:rPr>
-      </w:pPr>
-    </w:p>
-    <w:p>
-      <w:pPr>
-        <w:rPr>
-          <w:rFonts w:asciiTheme="minorHAnsi" w:hAnsiTheme="minorHAnsi" w:cstheme="minorHAnsi"/>
-        </w:rPr>
-      </w:pPr>
-    </w:p>
-    <w:p>
-      <w:pPr>
-        <w:rPr>
-          <w:rFonts w:asciiTheme="minorHAnsi" w:hAnsiTheme="minorHAnsi" w:cstheme="minorHAnsi"/>
-        </w:rPr>
-      </w:pPr>
-    </w:p>
-    <w:p>
-      <w:pPr>
-        <w:rPr>
-          <w:rFonts w:asciiTheme="minorHAnsi" w:hAnsiTheme="minorHAnsi" w:cstheme="minorHAnsi"/>
-        </w:rPr>
-      </w:pPr>
-      <w:r>
-        <w:rPr>
-          <w:noProof/>
-        </w:rPr>
-        <mc:AlternateContent>
-          <mc:Choice Requires="wps">
-            <w:drawing>
-              <wp:anchor distT="0" distB="0" distL="114300" distR="114300" simplePos="0" relativeHeight="251661312" behindDoc="0" locked="0" layoutInCell="1" allowOverlap="1" wp14:anchorId="55935491" wp14:editId="2DB325AC">
-                <wp:simplePos x="0" y="0"/>
-                <wp:positionH relativeFrom="column">
-                  <wp:posOffset>1749425</wp:posOffset>
-                </wp:positionH>
-                <wp:positionV relativeFrom="paragraph">
-                  <wp:posOffset>92710</wp:posOffset>
-                </wp:positionV>
-                <wp:extent cx="3124200" cy="635"/>
-                <wp:effectExtent l="0" t="0" r="0" b="0"/>
-                <wp:wrapSquare wrapText="bothSides"/>
-                <wp:docPr id="5" name="Text Box 5"/>
-                <wp:cNvGraphicFramePr/>
-                <a:graphic xmlns:a="http://schemas.openxmlformats.org/drawingml/2006/main">
-                  <a:graphicData uri="http://schemas.microsoft.com/office/word/2010/wordprocessingShape">
-                    <wps:wsp>
-                      <wps:cNvSpPr txBox="1"/>
-                      <wps:spPr>
-                        <a:xfrm>
-                          <a:off x="0" y="0"/>
-                          <a:ext cx="3124200" cy="635"/>
-                        </a:xfrm>
-                        <a:prstGeom prst="rect">
-                          <a:avLst/>
-                        </a:prstGeom>
-                        <a:solidFill>
-                          <a:prstClr val="white"/>
-                        </a:solidFill>
-                        <a:ln>
-                          <a:noFill/>
-                        </a:ln>
-                      </wps:spPr>
-                      <wps:txbx>
-                        <w:txbxContent>
-                          <w:p>
-                            <w:pPr>
-                              <w:pStyle w:val="Caption"/>
-                              <w:rPr>
-                                <w:rFonts w:cstheme="minorHAnsi"/>
-                                <w:noProof/>
-                                <w:sz w:val="20"/>
-                                <w:szCs w:val="20"/>
-                              </w:rPr>
-                            </w:pPr>
-                            <w:bookmarkStart w:id="22" w:name="_Toc34136283"/>
-                            <w:r>
-                              <w:t xml:space="preserve">Figure </w:t>
-                            </w:r>
-                            <w:r>
-                              <w:fldChar w:fldCharType="begin"/>
-                            </w:r>
-                            <w:r>
-                              <w:instrText xml:space="preserve"> SEQ Figure \* ARABIC </w:instrText>
-                            </w:r>
-                            <w:r>
-                              <w:fldChar w:fldCharType="separate"/>
-                            </w:r>
-                            <w:r>
-                              <w:rPr>
-                                <w:noProof/>
-                              </w:rPr>
-                              <w:t>3</w:t>
-                            </w:r>
-                            <w:r>
-                              <w:rPr>
-                                <w:noProof/>
-                              </w:rPr>
-                              <w:fldChar w:fldCharType="end"/>
-                            </w:r>
-                            <w:r>
-                              <w:rPr>
-                                <w:lang w:val="en-GB"/>
-                              </w:rPr>
-                              <w:t xml:space="preserve"> Flow chart for switch initialization</w:t>
-                            </w:r>
-                            <w:bookmarkEnd w:id="22"/>
-                          </w:p>
-                        </w:txbxContent>
-                      </wps:txbx>
-                      <wps:bodyPr rot="0" spcFirstLastPara="0" vertOverflow="overflow" horzOverflow="overflow" vert="horz" wrap="square" lIns="0" tIns="0" rIns="0" bIns="0" numCol="1" spcCol="0" rtlCol="0" fromWordArt="0" anchor="t" anchorCtr="0" forceAA="0" compatLnSpc="1">
-                        <a:prstTxWarp prst="textNoShape">
-                          <a:avLst/>
-                        </a:prstTxWarp>
-                        <a:spAutoFit/>
-                      </wps:bodyPr>
-                    </wps:wsp>
-                  </a:graphicData>
-                </a:graphic>
-              </wp:anchor>
-            </w:drawing>
-          </mc:Choice>
-          <mc:Fallback>
-            <w:pict>
-              <v:shapetype w14:anchorId="55935491" id="_x0000_t202" coordsize="21600,21600" o:spt="202" path="m,l,21600r21600,l21600,xe">
-                <v:stroke joinstyle="miter"/>
-                <v:path gradientshapeok="t" o:connecttype="rect"/>
-              </v:shapetype>
-              <v:shape id="Text Box 5" o:spid="_x0000_s1026" type="#_x0000_t202" style="position:absolute;left:0;text-align:left;margin-left:137.75pt;margin-top:7.3pt;width:246pt;height:.05pt;z-index:251661312;visibility:visible;mso-wrap-style:square;mso-wrap-distance-left:9pt;mso-wrap-distance-top:0;mso-wrap-distance-right:9pt;mso-wrap-distance-bottom:0;mso-position-horizontal:absolute;mso-position-horizontal-relative:text;mso-position-vertical:absolute;mso-position-vertical-relative:text;v-text-anchor:top" o:gfxdata="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" stroked="f">
-                <v:textbox style="mso-fit-shape-to-text:t" inset="0,0,0,0">
-                  <w:txbxContent>
-                    <w:p>
-                      <w:pPr>
-                        <w:pStyle w:val="Caption"/>
-                        <w:rPr>
-                          <w:rFonts w:cstheme="minorHAnsi"/>
-                          <w:noProof/>
-                          <w:sz w:val="20"/>
-                          <w:szCs w:val="20"/>
-                        </w:rPr>
-                      </w:pPr>
-                      <w:bookmarkStart w:id="22" w:name="_Toc34136283"/>
-                      <w:r>
-                        <w:t xml:space="preserve">Figure </w:t>
-                      </w:r>
-                      <w:fldSimple w:instr=" SEQ Figure \* ARABIC ">
-                        <w:r>
-                          <w:rPr>
-                            <w:noProof/>
-                          </w:rPr>
-                          <w:t>3</w:t>
-                        </w:r>
-                      </w:fldSimple>
-                      <w:r>
-                        <w:rPr>
-                          <w:lang w:val="en-GB"/>
-                        </w:rPr>
-                        <w:t xml:space="preserve"> Flow chart for switch initialization</w:t>
-                      </w:r>
-                      <w:bookmarkEnd w:id="22"/>
-                    </w:p>
-                  </w:txbxContent>
-                </v:textbox>
-                <w10:wrap type="square"/>
-              </v:shape>
-            </w:pict>
-          </mc:Fallback>
-        </mc:AlternateContent>
-      </w:r>
-    </w:p>
-    <w:p>
-      <w:pPr>
-        <w:rPr>
-          <w:rFonts w:asciiTheme="minorHAnsi" w:hAnsiTheme="minorHAnsi" w:cstheme="minorHAnsi"/>
-        </w:rPr>
-      </w:pPr>
-    </w:p>
-    <w:p>
-      <w:pPr>
-        <w:pStyle w:val="Heading1"/>
-      </w:pPr>
-      <w:bookmarkStart w:id="23" w:name="_Toc34144838"/>
-      <w:r>
-        <w:t>Flow Chart for switch Get switch value</w:t>
+        <w:t>Configurations</w:t>
       </w:r>
       <w:bookmarkEnd w:id="23"/>
       <w:r>
         <w:t xml:space="preserve"> </w:t>
       </w:r>
     </w:p>
+    <w:tbl>
+      <w:tblPr>
+        <w:tblStyle w:val="TableGrid"/>
+        <w:tblW w:w="0" w:type="auto"/>
+        <w:tblLook w:val="04A0" w:firstRow="1" w:lastRow="0" w:firstColumn="1" w:lastColumn="0" w:noHBand="0" w:noVBand="1"/>
+      </w:tblPr>
+      <w:tblGrid>
+        <w:gridCol w:w="4675"/>
+        <w:gridCol w:w="4675"/>
+      </w:tblGrid>
+      <w:tr>
+        <w:tc>
+          <w:tcPr>
+            <w:tcW w:w="4675" w:type="dxa"/>
+            <w:shd w:val="clear" w:color="auto" w:fill="AEAAAA" w:themeFill="background2" w:themeFillShade="BF"/>
+          </w:tcPr>
+          <w:p>
+            <w:r>
+              <w:t xml:space="preserve">Name </w:t>
+            </w:r>
+          </w:p>
+        </w:tc>
+        <w:tc>
+          <w:tcPr>
+            <w:tcW w:w="4675" w:type="dxa"/>
+          </w:tcPr>
+          <w:p>
+            <w:r>
+              <w:t>SWITCH_CONFIG</w:t>
+            </w:r>
+          </w:p>
+        </w:tc>
+      </w:tr>
+      <w:tr>
+        <w:tc>
+          <w:tcPr>
+            <w:tcW w:w="4675" w:type="dxa"/>
+            <w:shd w:val="clear" w:color="auto" w:fill="AEAAAA" w:themeFill="background2" w:themeFillShade="BF"/>
+          </w:tcPr>
+          <w:p>
+            <w:r>
+              <w:t xml:space="preserve">Types </w:t>
+            </w:r>
+          </w:p>
+        </w:tc>
+        <w:tc>
+          <w:tcPr>
+            <w:tcW w:w="4675" w:type="dxa"/>
+          </w:tcPr>
+          <w:p>
+            <w:r>
+              <w:t xml:space="preserve">Structure </w:t>
+            </w:r>
+          </w:p>
+        </w:tc>
+      </w:tr>
+      <w:tr>
+        <w:tc>
+          <w:tcPr>
+            <w:tcW w:w="4675" w:type="dxa"/>
+            <w:shd w:val="clear" w:color="auto" w:fill="AEAAAA" w:themeFill="background2" w:themeFillShade="BF"/>
+          </w:tcPr>
+          <w:p>
+            <w:r>
+              <w:t>Element</w:t>
+            </w:r>
+          </w:p>
+          <w:p/>
+          <w:p/>
+        </w:tc>
+        <w:tc>
+          <w:tcPr>
+            <w:tcW w:w="4675" w:type="dxa"/>
+          </w:tcPr>
+          <w:p>
+            <w:r>
+              <w:t>SWITCH_PORT</w:t>
+            </w:r>
+          </w:p>
+          <w:p>
+            <w:r>
+              <w:t>SWITCH_PIN</w:t>
+            </w:r>
+          </w:p>
+          <w:p>
+            <w:r>
+              <w:t>SWITCH_TYPE</w:t>
+            </w:r>
+          </w:p>
+        </w:tc>
+      </w:tr>
+      <w:tr>
+        <w:tc>
+          <w:tcPr>
+            <w:tcW w:w="4675" w:type="dxa"/>
+            <w:shd w:val="clear" w:color="auto" w:fill="AEAAAA" w:themeFill="background2" w:themeFillShade="BF"/>
+          </w:tcPr>
+          <w:p>
+            <w:r>
+              <w:t xml:space="preserve">Description </w:t>
+            </w:r>
+          </w:p>
+        </w:tc>
+        <w:tc>
+          <w:tcPr>
+            <w:tcW w:w="4675" w:type="dxa"/>
+          </w:tcPr>
+          <w:p>
+            <w:r>
+              <w:t>This structure contains the configuration parameters of the switch related to the port,</w:t>
+            </w:r>
+            <w:r>
+              <w:t xml:space="preserve"> </w:t>
+            </w:r>
+            <w:r>
+              <w:t>pin</w:t>
+            </w:r>
+            <w:r>
+              <w:t xml:space="preserve"> </w:t>
+            </w:r>
+            <w:r>
+              <w:t>and type.</w:t>
+            </w:r>
+          </w:p>
+        </w:tc>
+      </w:tr>
+    </w:tbl>
+    <w:p>
+      <w:pPr>
+        <w:pStyle w:val="Heading1"/>
+      </w:pPr>
+    </w:p>
+    <w:p>
+      <w:pPr>
+        <w:pStyle w:val="Heading1"/>
+      </w:pPr>
+    </w:p>
+    <w:tbl>
+      <w:tblPr>
+        <w:tblStyle w:val="TableGrid"/>
+        <w:tblW w:w="0" w:type="auto"/>
+        <w:tblLook w:val="04A0" w:firstRow="1" w:lastRow="0" w:firstColumn="1" w:lastColumn="0" w:noHBand="0" w:noVBand="1"/>
+      </w:tblPr>
+      <w:tblGrid>
+        <w:gridCol w:w="4675"/>
+        <w:gridCol w:w="4675"/>
+      </w:tblGrid>
+      <w:tr>
+        <w:tc>
+          <w:tcPr>
+            <w:tcW w:w="4675" w:type="dxa"/>
+            <w:shd w:val="clear" w:color="auto" w:fill="AEAAAA" w:themeFill="background2" w:themeFillShade="BF"/>
+          </w:tcPr>
+          <w:p>
+            <w:r>
+              <w:t xml:space="preserve">Name </w:t>
+            </w:r>
+          </w:p>
+        </w:tc>
+        <w:tc>
+          <w:tcPr>
+            <w:tcW w:w="4675" w:type="dxa"/>
+          </w:tcPr>
+          <w:p>
+            <w:r>
+              <w:t>SWITCH_</w:t>
+            </w:r>
+            <w:r>
+              <w:t>PORT</w:t>
+            </w:r>
+          </w:p>
+        </w:tc>
+      </w:tr>
+      <w:tr>
+        <w:tc>
+          <w:tcPr>
+            <w:tcW w:w="4675" w:type="dxa"/>
+            <w:shd w:val="clear" w:color="auto" w:fill="AEAAAA" w:themeFill="background2" w:themeFillShade="BF"/>
+          </w:tcPr>
+          <w:p>
+            <w:r>
+              <w:t xml:space="preserve">Types </w:t>
+            </w:r>
+          </w:p>
+        </w:tc>
+        <w:tc>
+          <w:tcPr>
+            <w:tcW w:w="4675" w:type="dxa"/>
+          </w:tcPr>
+          <w:p>
+            <w:r>
+              <w:t xml:space="preserve">Macro </w:t>
+            </w:r>
+          </w:p>
+        </w:tc>
+      </w:tr>
+      <w:tr>
+        <w:tc>
+          <w:tcPr>
+            <w:tcW w:w="4675" w:type="dxa"/>
+            <w:shd w:val="clear" w:color="auto" w:fill="AEAAAA" w:themeFill="background2" w:themeFillShade="BF"/>
+          </w:tcPr>
+          <w:p>
+            <w:r>
+              <w:t>Range</w:t>
+            </w:r>
+          </w:p>
+          <w:p/>
+          <w:p/>
+        </w:tc>
+        <w:tc>
+          <w:tcPr>
+            <w:tcW w:w="4675" w:type="dxa"/>
+          </w:tcPr>
+          <w:p>
+            <w:r>
+              <w:t>‘A’,’B’,’C’,’D’</w:t>
+            </w:r>
+          </w:p>
+        </w:tc>
+      </w:tr>
+      <w:tr>
+        <w:tc>
+          <w:tcPr>
+            <w:tcW w:w="4675" w:type="dxa"/>
+            <w:shd w:val="clear" w:color="auto" w:fill="AEAAAA" w:themeFill="background2" w:themeFillShade="BF"/>
+          </w:tcPr>
+          <w:p>
+            <w:r>
+              <w:t xml:space="preserve">Description </w:t>
+            </w:r>
+          </w:p>
+        </w:tc>
+        <w:tc>
+          <w:tcPr>
+            <w:tcW w:w="4675" w:type="dxa"/>
+          </w:tcPr>
+          <w:p>
+            <w:r>
+              <w:t xml:space="preserve">This </w:t>
+            </w:r>
+            <w:r>
+              <w:t xml:space="preserve">macro define the </w:t>
+            </w:r>
+            <w:r>
+              <w:t>switch’</w:t>
+            </w:r>
+            <w:r>
+              <w:t>s port</w:t>
+            </w:r>
+            <w:r>
+              <w:t>.</w:t>
+            </w:r>
+          </w:p>
+        </w:tc>
+      </w:tr>
+    </w:tbl>
+    <w:p>
+      <w:pPr>
+        <w:pStyle w:val="Heading1"/>
+      </w:pPr>
+    </w:p>
+    <w:tbl>
+      <w:tblPr>
+        <w:tblStyle w:val="TableGrid"/>
+        <w:tblW w:w="0" w:type="auto"/>
+        <w:tblLook w:val="04A0" w:firstRow="1" w:lastRow="0" w:firstColumn="1" w:lastColumn="0" w:noHBand="0" w:noVBand="1"/>
+      </w:tblPr>
+      <w:tblGrid>
+        <w:gridCol w:w="4675"/>
+        <w:gridCol w:w="4675"/>
+      </w:tblGrid>
+      <w:tr>
+        <w:tc>
+          <w:tcPr>
+            <w:tcW w:w="4675" w:type="dxa"/>
+            <w:shd w:val="clear" w:color="auto" w:fill="AEAAAA" w:themeFill="background2" w:themeFillShade="BF"/>
+          </w:tcPr>
+          <w:p>
+            <w:r>
+              <w:t xml:space="preserve">Name </w:t>
+            </w:r>
+          </w:p>
+        </w:tc>
+        <w:tc>
+          <w:tcPr>
+            <w:tcW w:w="4675" w:type="dxa"/>
+          </w:tcPr>
+          <w:p>
+            <w:r>
+              <w:t>SWITCH_P</w:t>
+            </w:r>
+            <w:r>
+              <w:t>IN</w:t>
+            </w:r>
+          </w:p>
+        </w:tc>
+      </w:tr>
+      <w:tr>
+        <w:tc>
+          <w:tcPr>
+            <w:tcW w:w="4675" w:type="dxa"/>
+            <w:shd w:val="clear" w:color="auto" w:fill="AEAAAA" w:themeFill="background2" w:themeFillShade="BF"/>
+          </w:tcPr>
+          <w:p>
+            <w:r>
+              <w:t xml:space="preserve">Types </w:t>
+            </w:r>
+          </w:p>
+        </w:tc>
+        <w:tc>
+          <w:tcPr>
+            <w:tcW w:w="4675" w:type="dxa"/>
+          </w:tcPr>
+          <w:p>
+            <w:r>
+              <w:t xml:space="preserve">Macro </w:t>
+            </w:r>
+          </w:p>
+        </w:tc>
+      </w:tr>
+      <w:tr>
+        <w:tc>
+          <w:tcPr>
+            <w:tcW w:w="4675" w:type="dxa"/>
+            <w:shd w:val="clear" w:color="auto" w:fill="AEAAAA" w:themeFill="background2" w:themeFillShade="BF"/>
+          </w:tcPr>
+          <w:p>
+            <w:r>
+              <w:t>Range</w:t>
+            </w:r>
+          </w:p>
+          <w:p/>
+          <w:p/>
+        </w:tc>
+        <w:tc>
+          <w:tcPr>
+            <w:tcW w:w="4675" w:type="dxa"/>
+          </w:tcPr>
+          <w:p>
+            <w:r>
+              <w:t>0-7</w:t>
+            </w:r>
+          </w:p>
+        </w:tc>
+      </w:tr>
+      <w:tr>
+        <w:tc>
+          <w:tcPr>
+            <w:tcW w:w="4675" w:type="dxa"/>
+            <w:shd w:val="clear" w:color="auto" w:fill="AEAAAA" w:themeFill="background2" w:themeFillShade="BF"/>
+          </w:tcPr>
+          <w:p>
+            <w:r>
+              <w:t xml:space="preserve">Description </w:t>
+            </w:r>
+          </w:p>
+        </w:tc>
+        <w:tc>
+          <w:tcPr>
+            <w:tcW w:w="4675" w:type="dxa"/>
+          </w:tcPr>
+          <w:p>
+            <w:r>
+              <w:t>This macro define the switch’s p</w:t>
+            </w:r>
+            <w:r>
+              <w:t>in</w:t>
+            </w:r>
+            <w:r>
+              <w:t>.</w:t>
+            </w:r>
+          </w:p>
+        </w:tc>
+      </w:tr>
+    </w:tbl>
+    <w:p/>
+    <w:tbl>
+      <w:tblPr>
+        <w:tblStyle w:val="TableGrid"/>
+        <w:tblW w:w="0" w:type="auto"/>
+        <w:tblLook w:val="04A0" w:firstRow="1" w:lastRow="0" w:firstColumn="1" w:lastColumn="0" w:noHBand="0" w:noVBand="1"/>
+      </w:tblPr>
+      <w:tblGrid>
+        <w:gridCol w:w="4675"/>
+        <w:gridCol w:w="4675"/>
+      </w:tblGrid>
+      <w:tr>
+        <w:tc>
+          <w:tcPr>
+            <w:tcW w:w="4675" w:type="dxa"/>
+            <w:shd w:val="clear" w:color="auto" w:fill="AEAAAA" w:themeFill="background2" w:themeFillShade="BF"/>
+          </w:tcPr>
+          <w:p>
+            <w:r>
+              <w:t xml:space="preserve">Name </w:t>
+            </w:r>
+          </w:p>
+        </w:tc>
+        <w:tc>
+          <w:tcPr>
+            <w:tcW w:w="4675" w:type="dxa"/>
+          </w:tcPr>
+          <w:p>
+            <w:r>
+              <w:t>SWITCH_</w:t>
+            </w:r>
+            <w:r>
+              <w:t>TYPE</w:t>
+            </w:r>
+          </w:p>
+        </w:tc>
+      </w:tr>
+      <w:tr>
+        <w:tc>
+          <w:tcPr>
+            <w:tcW w:w="4675" w:type="dxa"/>
+            <w:shd w:val="clear" w:color="auto" w:fill="AEAAAA" w:themeFill="background2" w:themeFillShade="BF"/>
+          </w:tcPr>
+          <w:p>
+            <w:r>
+              <w:t xml:space="preserve">Types </w:t>
+            </w:r>
+          </w:p>
+        </w:tc>
+        <w:tc>
+          <w:tcPr>
+            <w:tcW w:w="4675" w:type="dxa"/>
+          </w:tcPr>
+          <w:p>
+            <w:r>
+              <w:t xml:space="preserve">Macro </w:t>
+            </w:r>
+          </w:p>
+        </w:tc>
+      </w:tr>
+      <w:tr>
+        <w:tc>
+          <w:tcPr>
+            <w:tcW w:w="4675" w:type="dxa"/>
+            <w:shd w:val="clear" w:color="auto" w:fill="AEAAAA" w:themeFill="background2" w:themeFillShade="BF"/>
+          </w:tcPr>
+          <w:p>
+            <w:r>
+              <w:t>Range</w:t>
+            </w:r>
+          </w:p>
+          <w:p/>
+          <w:p/>
+        </w:tc>
+        <w:tc>
+          <w:tcPr>
+            <w:tcW w:w="4675" w:type="dxa"/>
+          </w:tcPr>
+          <w:p>
+            <w:r>
+              <w:t>PULL_UP</w:t>
+            </w:r>
+            <w:r>
+              <w:t xml:space="preserve"> -&gt;1</w:t>
+            </w:r>
+          </w:p>
+          <w:p>
+            <w:r>
+              <w:t>PULL_DOWN</w:t>
+            </w:r>
+            <w:r>
+              <w:t xml:space="preserve"> -&gt;2</w:t>
+            </w:r>
+            <w:r>
+              <w:t xml:space="preserve">  </w:t>
+            </w:r>
+          </w:p>
+          <w:p/>
+        </w:tc>
+      </w:tr>
+      <w:tr>
+        <w:tc>
+          <w:tcPr>
+            <w:tcW w:w="4675" w:type="dxa"/>
+            <w:shd w:val="clear" w:color="auto" w:fill="AEAAAA" w:themeFill="background2" w:themeFillShade="BF"/>
+          </w:tcPr>
+          <w:p>
+            <w:r>
+              <w:t xml:space="preserve">Description </w:t>
+            </w:r>
+          </w:p>
+        </w:tc>
+        <w:tc>
+          <w:tcPr>
+            <w:tcW w:w="4675" w:type="dxa"/>
+          </w:tcPr>
+          <w:p>
+            <w:r>
+              <w:t xml:space="preserve">This macro define </w:t>
+            </w:r>
+            <w:r>
+              <w:t>connection type</w:t>
+            </w:r>
+            <w:r>
+              <w:t xml:space="preserve"> from pull up or pull down</w:t>
+            </w:r>
+            <w:r>
+              <w:t>.</w:t>
+            </w:r>
+          </w:p>
+        </w:tc>
+      </w:tr>
+    </w:tbl>
+    <w:p>
+      <w:pPr>
+        <w:pStyle w:val="Heading1"/>
+      </w:pPr>
+    </w:p>
+    <w:p>
+      <w:pPr>
+        <w:rPr>
+          <w:rFonts w:eastAsiaTheme="majorEastAsia"/>
+        </w:rPr>
+      </w:pPr>
+    </w:p>
+    <w:tbl>
+      <w:tblPr>
+        <w:tblStyle w:val="TableGrid"/>
+        <w:tblW w:w="0" w:type="auto"/>
+        <w:tblLook w:val="04A0" w:firstRow="1" w:lastRow="0" w:firstColumn="1" w:lastColumn="0" w:noHBand="0" w:noVBand="1"/>
+      </w:tblPr>
+      <w:tblGrid>
+        <w:gridCol w:w="4675"/>
+        <w:gridCol w:w="4675"/>
+      </w:tblGrid>
+      <w:tr>
+        <w:tc>
+          <w:tcPr>
+            <w:tcW w:w="4675" w:type="dxa"/>
+            <w:shd w:val="clear" w:color="auto" w:fill="AEAAAA" w:themeFill="background2" w:themeFillShade="BF"/>
+          </w:tcPr>
+          <w:p>
+            <w:r>
+              <w:t xml:space="preserve">Name </w:t>
+            </w:r>
+          </w:p>
+        </w:tc>
+        <w:tc>
+          <w:tcPr>
+            <w:tcW w:w="4675" w:type="dxa"/>
+          </w:tcPr>
+          <w:p>
+            <w:r>
+              <w:t>SWITCH_</w:t>
+            </w:r>
+            <w:r>
+              <w:t>STATE</w:t>
+            </w:r>
+          </w:p>
+        </w:tc>
+      </w:tr>
+      <w:tr>
+        <w:tc>
+          <w:tcPr>
+            <w:tcW w:w="4675" w:type="dxa"/>
+            <w:shd w:val="clear" w:color="auto" w:fill="AEAAAA" w:themeFill="background2" w:themeFillShade="BF"/>
+          </w:tcPr>
+          <w:p>
+            <w:r>
+              <w:t xml:space="preserve">Types </w:t>
+            </w:r>
+          </w:p>
+        </w:tc>
+        <w:tc>
+          <w:tcPr>
+            <w:tcW w:w="4675" w:type="dxa"/>
+          </w:tcPr>
+          <w:p>
+            <w:r>
+              <w:t>En</w:t>
+            </w:r>
+            <w:r>
+              <w:t>u</w:t>
+            </w:r>
+            <w:r>
+              <w:t xml:space="preserve">m </w:t>
+            </w:r>
+          </w:p>
+        </w:tc>
+      </w:tr>
+      <w:tr>
+        <w:tc>
+          <w:tcPr>
+            <w:tcW w:w="4675" w:type="dxa"/>
+            <w:shd w:val="clear" w:color="auto" w:fill="AEAAAA" w:themeFill="background2" w:themeFillShade="BF"/>
+          </w:tcPr>
+          <w:p>
+            <w:r>
+              <w:t>Range</w:t>
+            </w:r>
+          </w:p>
+          <w:p/>
+          <w:p/>
+        </w:tc>
+        <w:tc>
+          <w:tcPr>
+            <w:tcW w:w="4675" w:type="dxa"/>
+          </w:tcPr>
+          <w:p>
+            <w:r>
+              <w:t xml:space="preserve">SWITCH_PRESSED </w:t>
+            </w:r>
+          </w:p>
+          <w:p>
+            <w:r>
+              <w:t>SWITCH_NOT_PRESSED</w:t>
+            </w:r>
+          </w:p>
+        </w:tc>
+      </w:tr>
+      <w:tr>
+        <w:tc>
+          <w:tcPr>
+            <w:tcW w:w="4675" w:type="dxa"/>
+            <w:shd w:val="clear" w:color="auto" w:fill="AEAAAA" w:themeFill="background2" w:themeFillShade="BF"/>
+          </w:tcPr>
+          <w:p>
+            <w:r>
+              <w:t xml:space="preserve">Description </w:t>
+            </w:r>
+          </w:p>
+        </w:tc>
+        <w:tc>
+          <w:tcPr>
+            <w:tcW w:w="4675" w:type="dxa"/>
+          </w:tcPr>
+          <w:p>
+            <w:r>
+              <w:t>This</w:t>
+            </w:r>
+            <w:r>
+              <w:t xml:space="preserve"> enum</w:t>
+            </w:r>
+            <w:r>
+              <w:t xml:space="preserve"> </w:t>
+            </w:r>
+            <w:r>
+              <w:t xml:space="preserve">indicate the </w:t>
+            </w:r>
+            <w:r>
+              <w:t xml:space="preserve">switch’s </w:t>
+            </w:r>
+            <w:r>
+              <w:t>state</w:t>
+            </w:r>
+            <w:r>
+              <w:t xml:space="preserve"> .</w:t>
+            </w:r>
+          </w:p>
+        </w:tc>
+      </w:tr>
+    </w:tbl>
+    <w:p>
+      <w:pPr>
+        <w:rPr>
+          <w:rFonts w:eastAsiaTheme="majorEastAsia"/>
+        </w:rPr>
+      </w:pPr>
+    </w:p>
+    <w:p>
+      <w:pPr>
+        <w:pStyle w:val="Heading1"/>
+      </w:pPr>
+    </w:p>
+    <w:p>
+      <w:pPr>
+        <w:pStyle w:val="Heading1"/>
+      </w:pPr>
+    </w:p>
     <w:p>
       <w:pPr>
         <w:spacing w:before="0" w:after="160" w:line="259" w:lineRule="auto"/>
         <w:jc w:val="left"/>
-        <w:rPr>
-          <w:rFonts w:asciiTheme="minorHAnsi" w:hAnsiTheme="minorHAnsi" w:cstheme="minorHAnsi"/>
-        </w:rPr>
       </w:pPr>
       <w:r>
-        <w:rPr>
-          <w:noProof/>
-        </w:rPr>
-        <mc:AlternateContent>
-          <mc:Choice Requires="wps">
-            <w:drawing>
-              <wp:anchor distT="0" distB="0" distL="114300" distR="114300" simplePos="0" relativeHeight="251663360" behindDoc="0" locked="0" layoutInCell="1" allowOverlap="1" wp14:anchorId="2D2BA7AB" wp14:editId="74D14F21">
-                <wp:simplePos x="0" y="0"/>
-                <wp:positionH relativeFrom="column">
-                  <wp:posOffset>1816100</wp:posOffset>
-                </wp:positionH>
-                <wp:positionV relativeFrom="paragraph">
-                  <wp:posOffset>2964180</wp:posOffset>
-                </wp:positionV>
-                <wp:extent cx="3124200" cy="635"/>
-                <wp:effectExtent l="0" t="0" r="0" b="0"/>
-                <wp:wrapSquare wrapText="bothSides"/>
-                <wp:docPr id="6" name="Text Box 6"/>
-                <wp:cNvGraphicFramePr/>
-                <a:graphic xmlns:a="http://schemas.openxmlformats.org/drawingml/2006/main">
-                  <a:graphicData uri="http://schemas.microsoft.com/office/word/2010/wordprocessingShape">
-                    <wps:wsp>
-                      <wps:cNvSpPr txBox="1"/>
-                      <wps:spPr>
-                        <a:xfrm>
-                          <a:off x="0" y="0"/>
-                          <a:ext cx="3124200" cy="635"/>
-                        </a:xfrm>
-                        <a:prstGeom prst="rect">
-                          <a:avLst/>
-                        </a:prstGeom>
-                        <a:solidFill>
-                          <a:prstClr val="white"/>
-                        </a:solidFill>
-                        <a:ln>
-                          <a:noFill/>
-                        </a:ln>
-                      </wps:spPr>
-                      <wps:txbx>
-                        <w:txbxContent>
-                          <w:p>
-                            <w:pPr>
-                              <w:pStyle w:val="Caption"/>
-                              <w:rPr>
-                                <w:rFonts w:cstheme="minorHAnsi"/>
-                                <w:noProof/>
-                                <w:sz w:val="20"/>
-                                <w:szCs w:val="20"/>
-                              </w:rPr>
-                            </w:pPr>
-                            <w:bookmarkStart w:id="24" w:name="_Toc34136284"/>
-                            <w:r>
-                              <w:t xml:space="preserve">Figure </w:t>
-                            </w:r>
-                            <w:r>
-                              <w:fldChar w:fldCharType="begin"/>
-                            </w:r>
-                            <w:r>
-                              <w:instrText xml:space="preserve"> SEQ Figure \* ARABIC </w:instrText>
-                            </w:r>
-                            <w:r>
-                              <w:fldChar w:fldCharType="separate"/>
-                            </w:r>
-                            <w:r>
-                              <w:rPr>
-                                <w:noProof/>
-                              </w:rPr>
-                              <w:t>4</w:t>
-                            </w:r>
-                            <w:r>
-                              <w:rPr>
-                                <w:noProof/>
-                              </w:rPr>
-                              <w:fldChar w:fldCharType="end"/>
-                            </w:r>
-                            <w:r>
-                              <w:rPr>
-                                <w:lang w:val="en-GB"/>
-                              </w:rPr>
-                              <w:t xml:space="preserve"> </w:t>
-                            </w:r>
-                            <w:r>
-                              <w:rPr>
-                                <w:lang w:val="en-GB"/>
-                              </w:rPr>
-                              <w:t xml:space="preserve">Flow chart for switch </w:t>
-                            </w:r>
-                            <w:r>
-                              <w:rPr>
-                                <w:lang w:val="en-GB"/>
-                              </w:rPr>
-                              <w:t>Get Switch value</w:t>
-                            </w:r>
-                            <w:bookmarkEnd w:id="24"/>
-                          </w:p>
-                        </w:txbxContent>
-                      </wps:txbx>
-                      <wps:bodyPr rot="0" spcFirstLastPara="0" vertOverflow="overflow" horzOverflow="overflow" vert="horz" wrap="square" lIns="0" tIns="0" rIns="0" bIns="0" numCol="1" spcCol="0" rtlCol="0" fromWordArt="0" anchor="t" anchorCtr="0" forceAA="0" compatLnSpc="1">
-                        <a:prstTxWarp prst="textNoShape">
-                          <a:avLst/>
-                        </a:prstTxWarp>
-                        <a:spAutoFit/>
-                      </wps:bodyPr>
-                    </wps:wsp>
-                  </a:graphicData>
-                </a:graphic>
-              </wp:anchor>
-            </w:drawing>
-          </mc:Choice>
-          <mc:Fallback>
-            <w:pict>
-              <v:shape w14:anchorId="2D2BA7AB" id="Text Box 6" o:spid="_x0000_s1027" type="#_x0000_t202" style="position:absolute;margin-left:143pt;margin-top:233.4pt;width:246pt;height:.05pt;z-index:251663360;visibility:visible;mso-wrap-style:square;mso-wrap-distance-left:9pt;mso-wrap-distance-top:0;mso-wrap-distance-right:9pt;mso-wrap-distance-bottom:0;mso-position-horizontal:absolute;mso-position-horizontal-relative:text;mso-position-vertical:absolute;mso-position-vertical-relative:text;v-text-anchor:top" o:gfxdata="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" stroked="f">
-                <v:textbox style="mso-fit-shape-to-text:t" inset="0,0,0,0">
-                  <w:txbxContent>
-                    <w:p>
-                      <w:pPr>
-                        <w:pStyle w:val="Caption"/>
-                        <w:rPr>
-                          <w:rFonts w:cstheme="minorHAnsi"/>
-                          <w:noProof/>
-                          <w:sz w:val="20"/>
-                          <w:szCs w:val="20"/>
-                        </w:rPr>
-                      </w:pPr>
-                      <w:bookmarkStart w:id="25" w:name="_Toc34136284"/>
-                      <w:r>
-                        <w:t xml:space="preserve">Figure </w:t>
-                      </w:r>
-                      <w:fldSimple w:instr=" SEQ Figure \* ARABIC ">
-                        <w:r>
-                          <w:rPr>
-                            <w:noProof/>
-                          </w:rPr>
-                          <w:t>4</w:t>
-                        </w:r>
-                      </w:fldSimple>
-                      <w:r>
-                        <w:rPr>
-                          <w:lang w:val="en-GB"/>
-                        </w:rPr>
-                        <w:t xml:space="preserve"> </w:t>
-                      </w:r>
-                      <w:r>
-                        <w:rPr>
-                          <w:lang w:val="en-GB"/>
-                        </w:rPr>
-                        <w:t xml:space="preserve">Flow chart for switch </w:t>
-                      </w:r>
-                      <w:r>
-                        <w:rPr>
-                          <w:lang w:val="en-GB"/>
-                        </w:rPr>
-                        <w:t>Get Switch value</w:t>
-                      </w:r>
-                      <w:bookmarkEnd w:id="25"/>
-                    </w:p>
-                  </w:txbxContent>
-                </v:textbox>
-                <w10:wrap type="square"/>
-              </v:shape>
-            </w:pict>
-          </mc:Fallback>
-        </mc:AlternateContent>
+        <w:br w:type="page"/>
       </w:r>
+    </w:p>
+    <w:p/>
+    <w:p>
+      <w:pPr>
+        <w:pStyle w:val="Heading1"/>
+      </w:pPr>
+      <w:bookmarkStart w:id="24" w:name="_Toc34386066"/>
       <w:r>
-        <w:rPr>
-          <w:rFonts w:asciiTheme="minorHAnsi" w:hAnsiTheme="minorHAnsi" w:cstheme="minorHAnsi"/>
-          <w:noProof/>
-        </w:rPr>
-        <w:drawing>
-          <wp:anchor distT="0" distB="0" distL="114300" distR="114300" simplePos="0" relativeHeight="251659264" behindDoc="0" locked="0" layoutInCell="1" allowOverlap="1" wp14:anchorId="6E2E7078" wp14:editId="6DC3B5C2">
-            <wp:simplePos x="0" y="0"/>
-            <wp:positionH relativeFrom="column">
-              <wp:posOffset>1816638</wp:posOffset>
-            </wp:positionH>
-            <wp:positionV relativeFrom="paragraph">
-              <wp:posOffset>40463</wp:posOffset>
-            </wp:positionV>
-            <wp:extent cx="3124200" cy="2867025"/>
-            <wp:effectExtent l="0" t="0" r="0" b="9525"/>
-            <wp:wrapSquare wrapText="bothSides"/>
-            <wp:docPr id="4" name="Picture 4"/>
-            <wp:cNvGraphicFramePr>
-              <a:graphicFrameLocks xmlns:a="http://schemas.openxmlformats.org/drawingml/2006/main" noChangeAspect="1"/>
-            </wp:cNvGraphicFramePr>
-            <a:graphic xmlns:a="http://schemas.openxmlformats.org/drawingml/2006/main">
-              <a:graphicData uri="http://schemas.openxmlformats.org/drawingml/2006/picture">
-                <pic:pic xmlns:pic="http://schemas.openxmlformats.org/drawingml/2006/picture">
-                  <pic:nvPicPr>
-                    <pic:cNvPr id="4" name="SwitchGetPinValue.png"/>
-                    <pic:cNvPicPr/>
-                  </pic:nvPicPr>
-                  <pic:blipFill>
-                    <a:blip r:embed="rId13">
-                      <a:extLst>
-                        <a:ext uri="{28A0092B-C50C-407E-A947-70E740481C1C}">
-                          <a14:useLocalDpi xmlns:a14="http://schemas.microsoft.com/office/drawing/2010/main" val="0"/>
-                        </a:ext>
-                      </a:extLst>
-                    </a:blip>
-                    <a:stretch>
-                      <a:fillRect/>
-                    </a:stretch>
-                  </pic:blipFill>
-                  <pic:spPr>
-                    <a:xfrm>
-                      <a:off x="0" y="0"/>
-                      <a:ext cx="3124200" cy="2867025"/>
-                    </a:xfrm>
-                    <a:prstGeom prst="rect">
-                      <a:avLst/>
-                    </a:prstGeom>
-                  </pic:spPr>
-                </pic:pic>
-              </a:graphicData>
-            </a:graphic>
-            <wp14:sizeRelH relativeFrom="page">
-              <wp14:pctWidth>0</wp14:pctWidth>
-            </wp14:sizeRelH>
-            <wp14:sizeRelV relativeFrom="page">
-              <wp14:pctHeight>0</wp14:pctHeight>
-            </wp14:sizeRelV>
-          </wp:anchor>
-        </w:drawing>
+        <w:t>Reference table:</w:t>
       </w:r>
-    </w:p>
-    <w:p>
-      <w:pPr>
-        <w:rPr>
-          <w:rFonts w:asciiTheme="minorHAnsi" w:hAnsiTheme="minorHAnsi" w:cstheme="minorHAnsi"/>
-        </w:rPr>
-      </w:pPr>
-    </w:p>
-    <w:p>
-      <w:pPr>
-        <w:rPr>
-          <w:rFonts w:asciiTheme="minorHAnsi" w:hAnsiTheme="minorHAnsi" w:cstheme="minorHAnsi"/>
-        </w:rPr>
-      </w:pPr>
-    </w:p>
-    <w:p>
-      <w:pPr>
-        <w:rPr>
-          <w:rFonts w:asciiTheme="minorHAnsi" w:hAnsiTheme="minorHAnsi" w:cstheme="minorHAnsi"/>
-        </w:rPr>
-      </w:pPr>
-    </w:p>
-    <w:p>
-      <w:pPr>
-        <w:rPr>
-          <w:rFonts w:asciiTheme="minorHAnsi" w:hAnsiTheme="minorHAnsi" w:cstheme="minorHAnsi"/>
-        </w:rPr>
-      </w:pPr>
-    </w:p>
-    <w:p>
-      <w:pPr>
-        <w:rPr>
-          <w:rFonts w:asciiTheme="minorHAnsi" w:hAnsiTheme="minorHAnsi" w:cstheme="minorHAnsi"/>
-        </w:rPr>
-      </w:pPr>
-    </w:p>
-    <w:p>
-      <w:pPr>
-        <w:rPr>
-          <w:rFonts w:asciiTheme="minorHAnsi" w:hAnsiTheme="minorHAnsi" w:cstheme="minorHAnsi"/>
-        </w:rPr>
-      </w:pPr>
-    </w:p>
-    <w:p>
-      <w:pPr>
-        <w:rPr>
-          <w:rFonts w:asciiTheme="minorHAnsi" w:hAnsiTheme="minorHAnsi" w:cstheme="minorHAnsi"/>
-        </w:rPr>
-      </w:pPr>
-    </w:p>
-    <w:p>
-      <w:pPr>
-        <w:rPr>
-          <w:rFonts w:asciiTheme="minorHAnsi" w:hAnsiTheme="minorHAnsi" w:cstheme="minorHAnsi"/>
-        </w:rPr>
-      </w:pPr>
-    </w:p>
-    <w:p>
-      <w:pPr>
-        <w:rPr>
-          <w:rFonts w:asciiTheme="minorHAnsi" w:hAnsiTheme="minorHAnsi" w:cstheme="minorHAnsi"/>
-        </w:rPr>
-      </w:pPr>
-    </w:p>
-    <w:p>
-      <w:pPr>
-        <w:rPr>
-          <w:rFonts w:asciiTheme="minorHAnsi" w:hAnsiTheme="minorHAnsi" w:cstheme="minorHAnsi"/>
-        </w:rPr>
-      </w:pPr>
-    </w:p>
-    <w:p>
-      <w:pPr>
-        <w:rPr>
-          <w:rFonts w:asciiTheme="minorHAnsi" w:hAnsiTheme="minorHAnsi" w:cstheme="minorHAnsi"/>
-        </w:rPr>
-      </w:pPr>
-    </w:p>
-    <w:p>
-      <w:pPr>
-        <w:rPr>
-          <w:rFonts w:asciiTheme="minorHAnsi" w:hAnsiTheme="minorHAnsi" w:cstheme="minorHAnsi"/>
-        </w:rPr>
-      </w:pPr>
-    </w:p>
-    <w:p>
-      <w:pPr>
-        <w:rPr>
-          <w:rFonts w:asciiTheme="minorHAnsi" w:hAnsiTheme="minorHAnsi" w:cstheme="minorHAnsi"/>
-        </w:rPr>
-      </w:pPr>
-    </w:p>
-    <w:p>
-      <w:pPr>
-        <w:rPr>
-          <w:rFonts w:asciiTheme="minorHAnsi" w:hAnsiTheme="minorHAnsi" w:cstheme="minorHAnsi"/>
-        </w:rPr>
-      </w:pPr>
-    </w:p>
-    <w:p>
-      <w:pPr>
-        <w:pStyle w:val="Heading1"/>
-        <w:rPr>
-          <w:rFonts w:asciiTheme="minorHAnsi" w:hAnsiTheme="minorHAnsi" w:cstheme="minorHAnsi"/>
-        </w:rPr>
-      </w:pPr>
-      <w:bookmarkStart w:id="25" w:name="_Toc34144839"/>
-      <w:r>
-        <w:rPr>
-          <w:rFonts w:asciiTheme="minorHAnsi" w:hAnsiTheme="minorHAnsi" w:cstheme="minorHAnsi"/>
-        </w:rPr>
-        <w:lastRenderedPageBreak/>
-        <w:t>Software features</w:t>
-      </w:r>
-      <w:bookmarkEnd w:id="25"/>
-      <w:r>
-        <w:rPr>
-          <w:rFonts w:asciiTheme="minorHAnsi" w:hAnsiTheme="minorHAnsi" w:cstheme="minorHAnsi"/>
-        </w:rPr>
-        <w:t xml:space="preserve"> </w:t>
-      </w:r>
-    </w:p>
-    <w:p>
-      <w:pPr>
-        <w:rPr>
-          <w:rFonts w:asciiTheme="minorHAnsi" w:hAnsiTheme="minorHAnsi" w:cstheme="minorHAnsi"/>
-        </w:rPr>
-      </w:pPr>
-    </w:p>
-    <w:p>
-      <w:pPr>
-        <w:rPr>
-          <w:rFonts w:asciiTheme="minorHAnsi" w:hAnsiTheme="minorHAnsi" w:cstheme="minorHAnsi"/>
-        </w:rPr>
-      </w:pPr>
-    </w:p>
-    <w:p>
-      <w:pPr>
-        <w:rPr>
-          <w:rFonts w:asciiTheme="minorHAnsi" w:hAnsiTheme="minorHAnsi" w:cstheme="minorHAnsi"/>
-        </w:rPr>
-      </w:pPr>
-    </w:p>
-    <w:p>
-      <w:pPr>
-        <w:rPr>
-          <w:rFonts w:asciiTheme="minorHAnsi" w:hAnsiTheme="minorHAnsi" w:cstheme="minorHAnsi"/>
-        </w:rPr>
-      </w:pPr>
-    </w:p>
-    <w:p>
-      <w:pPr>
-        <w:rPr>
-          <w:rFonts w:asciiTheme="minorHAnsi" w:hAnsiTheme="minorHAnsi" w:cstheme="minorHAnsi"/>
-        </w:rPr>
-      </w:pPr>
-    </w:p>
-    <w:p>
-      <w:pPr>
-        <w:rPr>
-          <w:rFonts w:asciiTheme="minorHAnsi" w:hAnsiTheme="minorHAnsi" w:cstheme="minorHAnsi"/>
-        </w:rPr>
-      </w:pPr>
-    </w:p>
-    <w:p>
-      <w:pPr>
-        <w:rPr>
-          <w:rFonts w:asciiTheme="minorHAnsi" w:hAnsiTheme="minorHAnsi" w:cstheme="minorHAnsi"/>
-        </w:rPr>
-      </w:pPr>
-    </w:p>
-    <w:p>
-      <w:pPr>
-        <w:rPr>
-          <w:rFonts w:asciiTheme="minorHAnsi" w:hAnsiTheme="minorHAnsi" w:cstheme="minorHAnsi"/>
-        </w:rPr>
-      </w:pPr>
-    </w:p>
-    <w:p>
-      <w:pPr>
-        <w:rPr>
-          <w:rFonts w:asciiTheme="minorHAnsi" w:hAnsiTheme="minorHAnsi" w:cstheme="minorHAnsi"/>
-        </w:rPr>
-      </w:pPr>
-    </w:p>
-    <w:p>
-      <w:pPr>
-        <w:rPr>
-          <w:rFonts w:asciiTheme="minorHAnsi" w:hAnsiTheme="minorHAnsi" w:cstheme="minorHAnsi"/>
-        </w:rPr>
-      </w:pPr>
-    </w:p>
-    <w:p>
-      <w:pPr>
-        <w:rPr>
-          <w:rFonts w:asciiTheme="minorHAnsi" w:hAnsiTheme="minorHAnsi" w:cstheme="minorHAnsi"/>
-        </w:rPr>
-      </w:pPr>
-    </w:p>
-    <w:p>
-      <w:pPr>
-        <w:rPr>
-          <w:rFonts w:asciiTheme="minorHAnsi" w:hAnsiTheme="minorHAnsi" w:cstheme="minorHAnsi"/>
-        </w:rPr>
-      </w:pPr>
-    </w:p>
-    <w:p>
-      <w:pPr>
-        <w:rPr>
-          <w:rFonts w:asciiTheme="minorHAnsi" w:hAnsiTheme="minorHAnsi" w:cstheme="minorHAnsi"/>
-        </w:rPr>
-      </w:pPr>
-    </w:p>
-    <w:p>
-      <w:pPr>
-        <w:rPr>
-          <w:rFonts w:asciiTheme="minorHAnsi" w:hAnsiTheme="minorHAnsi" w:cstheme="minorHAnsi"/>
-        </w:rPr>
-      </w:pPr>
-    </w:p>
-    <w:p>
-      <w:pPr>
-        <w:rPr>
-          <w:rFonts w:asciiTheme="minorHAnsi" w:hAnsiTheme="minorHAnsi" w:cstheme="minorHAnsi"/>
-        </w:rPr>
-      </w:pPr>
-    </w:p>
-    <w:p>
-      <w:pPr>
-        <w:rPr>
-          <w:rFonts w:asciiTheme="minorHAnsi" w:hAnsiTheme="minorHAnsi" w:cstheme="minorHAnsi"/>
-        </w:rPr>
-      </w:pPr>
-    </w:p>
-    <w:p>
-      <w:pPr>
-        <w:rPr>
-          <w:rFonts w:asciiTheme="minorHAnsi" w:hAnsiTheme="minorHAnsi" w:cstheme="minorHAnsi"/>
-        </w:rPr>
-      </w:pPr>
-    </w:p>
-    <w:p>
-      <w:pPr>
-        <w:rPr>
-          <w:rFonts w:asciiTheme="minorHAnsi" w:hAnsiTheme="minorHAnsi" w:cstheme="minorHAnsi"/>
-        </w:rPr>
-      </w:pPr>
-    </w:p>
-    <w:p>
-      <w:pPr>
-        <w:rPr>
-          <w:rFonts w:asciiTheme="minorHAnsi" w:hAnsiTheme="minorHAnsi" w:cstheme="minorHAnsi"/>
-        </w:rPr>
-      </w:pPr>
-    </w:p>
-    <w:p>
-      <w:pPr>
-        <w:rPr>
-          <w:rFonts w:asciiTheme="minorHAnsi" w:hAnsiTheme="minorHAnsi" w:cstheme="minorHAnsi"/>
-        </w:rPr>
-      </w:pPr>
-    </w:p>
-    <w:p>
-      <w:pPr>
-        <w:rPr>
-          <w:rFonts w:asciiTheme="minorHAnsi" w:hAnsiTheme="minorHAnsi" w:cstheme="minorHAnsi"/>
-        </w:rPr>
-      </w:pPr>
-    </w:p>
-    <w:p>
-      <w:pPr>
-        <w:rPr>
-          <w:rFonts w:asciiTheme="minorHAnsi" w:hAnsiTheme="minorHAnsi" w:cstheme="minorHAnsi"/>
-        </w:rPr>
-      </w:pPr>
-    </w:p>
-    <w:p>
-      <w:pPr>
-        <w:rPr>
-          <w:rFonts w:asciiTheme="minorHAnsi" w:hAnsiTheme="minorHAnsi" w:cstheme="minorHAnsi"/>
-        </w:rPr>
-      </w:pPr>
-    </w:p>
-    <w:p>
-      <w:pPr>
-        <w:rPr>
-          <w:rFonts w:asciiTheme="minorHAnsi" w:hAnsiTheme="minorHAnsi" w:cstheme="minorHAnsi"/>
-        </w:rPr>
-      </w:pPr>
-    </w:p>
-    <w:p>
-      <w:pPr>
-        <w:rPr>
-          <w:rFonts w:asciiTheme="minorHAnsi" w:hAnsiTheme="minorHAnsi" w:cstheme="minorHAnsi"/>
-        </w:rPr>
-      </w:pPr>
-    </w:p>
-    <w:p>
-      <w:pPr>
-        <w:rPr>
-          <w:rFonts w:asciiTheme="minorHAnsi" w:hAnsiTheme="minorHAnsi" w:cstheme="minorHAnsi"/>
-        </w:rPr>
-      </w:pPr>
-    </w:p>
-    <w:p>
-      <w:pPr>
-        <w:rPr>
-          <w:rFonts w:asciiTheme="minorHAnsi" w:hAnsiTheme="minorHAnsi" w:cstheme="minorHAnsi"/>
-        </w:rPr>
-      </w:pPr>
-    </w:p>
-    <w:p>
-      <w:pPr>
-        <w:rPr>
-          <w:rFonts w:asciiTheme="minorHAnsi" w:hAnsiTheme="minorHAnsi" w:cstheme="minorHAnsi"/>
-        </w:rPr>
-      </w:pPr>
-    </w:p>
-    <w:p>
-      <w:pPr>
-        <w:rPr>
-          <w:rFonts w:asciiTheme="minorHAnsi" w:hAnsiTheme="minorHAnsi" w:cstheme="minorHAnsi"/>
-        </w:rPr>
-      </w:pPr>
-    </w:p>
-    <w:p>
-      <w:pPr>
-        <w:rPr>
-          <w:rFonts w:asciiTheme="minorHAnsi" w:hAnsiTheme="minorHAnsi" w:cstheme="minorHAnsi"/>
-        </w:rPr>
-      </w:pPr>
-    </w:p>
-    <w:p>
-      <w:pPr>
-        <w:rPr>
-          <w:rFonts w:asciiTheme="minorHAnsi" w:hAnsiTheme="minorHAnsi" w:cstheme="minorHAnsi"/>
-        </w:rPr>
-      </w:pPr>
-    </w:p>
-    <w:p>
-      <w:pPr>
-        <w:rPr>
-          <w:rFonts w:asciiTheme="minorHAnsi" w:hAnsiTheme="minorHAnsi" w:cstheme="minorHAnsi"/>
-        </w:rPr>
-      </w:pPr>
-    </w:p>
-    <w:p>
-      <w:pPr>
-        <w:rPr>
-          <w:rFonts w:asciiTheme="minorHAnsi" w:hAnsiTheme="minorHAnsi" w:cstheme="minorHAnsi"/>
-        </w:rPr>
-      </w:pPr>
-    </w:p>
-    <w:p>
-      <w:pPr>
-        <w:rPr>
-          <w:rFonts w:asciiTheme="minorHAnsi" w:hAnsiTheme="minorHAnsi" w:cstheme="minorHAnsi"/>
-        </w:rPr>
-      </w:pPr>
-    </w:p>
-    <w:p>
-      <w:pPr>
-        <w:rPr>
-          <w:rFonts w:asciiTheme="minorHAnsi" w:hAnsiTheme="minorHAnsi" w:cstheme="minorHAnsi"/>
-        </w:rPr>
-      </w:pPr>
-    </w:p>
-    <w:p>
-      <w:pPr>
-        <w:rPr>
-          <w:rFonts w:asciiTheme="minorHAnsi" w:hAnsiTheme="minorHAnsi" w:cstheme="minorHAnsi"/>
-        </w:rPr>
-      </w:pPr>
-    </w:p>
-    <w:p>
-      <w:pPr>
-        <w:pStyle w:val="Heading1"/>
-        <w:rPr>
-          <w:rFonts w:asciiTheme="minorHAnsi" w:hAnsiTheme="minorHAnsi" w:cstheme="minorHAnsi"/>
-        </w:rPr>
-      </w:pPr>
-      <w:bookmarkStart w:id="26" w:name="_Toc34144840"/>
-      <w:r>
-        <w:rPr>
-          <w:rFonts w:asciiTheme="minorHAnsi" w:hAnsiTheme="minorHAnsi" w:cstheme="minorHAnsi"/>
-        </w:rPr>
-        <w:t>Static Architecture</w:t>
-      </w:r>
-      <w:bookmarkEnd w:id="26"/>
-    </w:p>
-    <w:p>
-      <w:pPr>
-        <w:rPr>
-          <w:rFonts w:asciiTheme="minorHAnsi" w:hAnsiTheme="minorHAnsi" w:cstheme="minorHAnsi"/>
-        </w:rPr>
-      </w:pPr>
-    </w:p>
-    <w:p>
-      <w:pPr>
-        <w:rPr>
-          <w:rFonts w:asciiTheme="minorHAnsi" w:hAnsiTheme="minorHAnsi" w:cstheme="minorHAnsi"/>
-        </w:rPr>
-      </w:pPr>
-    </w:p>
-    <w:p>
-      <w:pPr>
-        <w:rPr>
-          <w:rFonts w:asciiTheme="minorHAnsi" w:hAnsiTheme="minorHAnsi" w:cstheme="minorHAnsi"/>
-        </w:rPr>
-      </w:pPr>
-    </w:p>
-    <w:p>
-      <w:pPr>
-        <w:rPr>
-          <w:rFonts w:asciiTheme="minorHAnsi" w:hAnsiTheme="minorHAnsi" w:cstheme="minorHAnsi"/>
-        </w:rPr>
-      </w:pPr>
-    </w:p>
-    <w:p>
-      <w:pPr>
-        <w:rPr>
-          <w:rFonts w:asciiTheme="minorHAnsi" w:hAnsiTheme="minorHAnsi" w:cstheme="minorHAnsi"/>
-        </w:rPr>
-      </w:pPr>
-    </w:p>
-    <w:p>
-      <w:pPr>
-        <w:rPr>
-          <w:rFonts w:asciiTheme="minorHAnsi" w:hAnsiTheme="minorHAnsi" w:cstheme="minorHAnsi"/>
-        </w:rPr>
-      </w:pPr>
-    </w:p>
-    <w:p>
-      <w:pPr>
-        <w:rPr>
-          <w:rFonts w:asciiTheme="minorHAnsi" w:hAnsiTheme="minorHAnsi" w:cstheme="minorHAnsi"/>
-        </w:rPr>
-      </w:pPr>
-    </w:p>
-    <w:p>
-      <w:pPr>
-        <w:rPr>
-          <w:rFonts w:asciiTheme="minorHAnsi" w:hAnsiTheme="minorHAnsi" w:cstheme="minorHAnsi"/>
-        </w:rPr>
-      </w:pPr>
-    </w:p>
-    <w:p>
-      <w:pPr>
-        <w:rPr>
-          <w:rFonts w:asciiTheme="minorHAnsi" w:hAnsiTheme="minorHAnsi" w:cstheme="minorHAnsi"/>
-        </w:rPr>
-      </w:pPr>
-    </w:p>
-    <w:p>
-      <w:pPr>
-        <w:rPr>
-          <w:rFonts w:asciiTheme="minorHAnsi" w:hAnsiTheme="minorHAnsi" w:cstheme="minorHAnsi"/>
-        </w:rPr>
-      </w:pPr>
-    </w:p>
-    <w:p>
-      <w:pPr>
-        <w:rPr>
-          <w:rFonts w:asciiTheme="minorHAnsi" w:hAnsiTheme="minorHAnsi" w:cstheme="minorHAnsi"/>
-        </w:rPr>
-      </w:pPr>
-    </w:p>
-    <w:p>
-      <w:pPr>
-        <w:rPr>
-          <w:rFonts w:asciiTheme="minorHAnsi" w:hAnsiTheme="minorHAnsi" w:cstheme="minorHAnsi"/>
-        </w:rPr>
-      </w:pPr>
-    </w:p>
-    <w:p>
-      <w:pPr>
-        <w:rPr>
-          <w:rFonts w:asciiTheme="minorHAnsi" w:hAnsiTheme="minorHAnsi" w:cstheme="minorHAnsi"/>
-        </w:rPr>
-      </w:pPr>
-    </w:p>
-    <w:p>
-      <w:pPr>
-        <w:rPr>
-          <w:rFonts w:asciiTheme="minorHAnsi" w:hAnsiTheme="minorHAnsi" w:cstheme="minorHAnsi"/>
-        </w:rPr>
-      </w:pPr>
-    </w:p>
-    <w:p>
-      <w:pPr>
-        <w:rPr>
-          <w:rFonts w:asciiTheme="minorHAnsi" w:hAnsiTheme="minorHAnsi" w:cstheme="minorHAnsi"/>
-        </w:rPr>
-      </w:pPr>
-    </w:p>
-    <w:p>
-      <w:pPr>
-        <w:rPr>
-          <w:rFonts w:asciiTheme="minorHAnsi" w:hAnsiTheme="minorHAnsi" w:cstheme="minorHAnsi"/>
-        </w:rPr>
-      </w:pPr>
-    </w:p>
-    <w:p>
-      <w:pPr>
-        <w:rPr>
-          <w:rFonts w:asciiTheme="minorHAnsi" w:hAnsiTheme="minorHAnsi" w:cstheme="minorHAnsi"/>
-        </w:rPr>
-      </w:pPr>
-    </w:p>
-    <w:p>
-      <w:pPr>
-        <w:rPr>
-          <w:rFonts w:asciiTheme="minorHAnsi" w:hAnsiTheme="minorHAnsi" w:cstheme="minorHAnsi"/>
-        </w:rPr>
-      </w:pPr>
-    </w:p>
-    <w:p>
-      <w:pPr>
-        <w:rPr>
-          <w:rFonts w:asciiTheme="minorHAnsi" w:hAnsiTheme="minorHAnsi" w:cstheme="minorHAnsi"/>
-        </w:rPr>
-      </w:pPr>
-    </w:p>
-    <w:p>
-      <w:pPr>
-        <w:rPr>
-          <w:rFonts w:asciiTheme="minorHAnsi" w:hAnsiTheme="minorHAnsi" w:cstheme="minorHAnsi"/>
-        </w:rPr>
-      </w:pPr>
-    </w:p>
-    <w:p>
-      <w:pPr>
-        <w:rPr>
-          <w:rFonts w:asciiTheme="minorHAnsi" w:hAnsiTheme="minorHAnsi" w:cstheme="minorHAnsi"/>
-        </w:rPr>
-      </w:pPr>
-    </w:p>
-    <w:p>
-      <w:pPr>
-        <w:rPr>
-          <w:rFonts w:asciiTheme="minorHAnsi" w:hAnsiTheme="minorHAnsi" w:cstheme="minorHAnsi"/>
-        </w:rPr>
-      </w:pPr>
-    </w:p>
-    <w:p>
-      <w:pPr>
-        <w:rPr>
-          <w:rFonts w:asciiTheme="minorHAnsi" w:hAnsiTheme="minorHAnsi" w:cstheme="minorHAnsi"/>
-        </w:rPr>
-      </w:pPr>
-    </w:p>
-    <w:p>
-      <w:pPr>
-        <w:rPr>
-          <w:rFonts w:asciiTheme="minorHAnsi" w:hAnsiTheme="minorHAnsi" w:cstheme="minorHAnsi"/>
-        </w:rPr>
-      </w:pPr>
-    </w:p>
-    <w:p>
-      <w:pPr>
-        <w:rPr>
-          <w:rFonts w:asciiTheme="minorHAnsi" w:hAnsiTheme="minorHAnsi" w:cstheme="minorHAnsi"/>
-        </w:rPr>
-      </w:pPr>
-    </w:p>
-    <w:p>
-      <w:pPr>
-        <w:rPr>
-          <w:rFonts w:asciiTheme="minorHAnsi" w:hAnsiTheme="minorHAnsi" w:cstheme="minorHAnsi"/>
-        </w:rPr>
-      </w:pPr>
-    </w:p>
-    <w:p>
-      <w:pPr>
-        <w:rPr>
-          <w:rFonts w:asciiTheme="minorHAnsi" w:hAnsiTheme="minorHAnsi" w:cstheme="minorHAnsi"/>
-        </w:rPr>
-      </w:pPr>
-    </w:p>
-    <w:p>
-      <w:pPr>
-        <w:rPr>
-          <w:rFonts w:asciiTheme="minorHAnsi" w:hAnsiTheme="minorHAnsi" w:cstheme="minorHAnsi"/>
-        </w:rPr>
-      </w:pPr>
-    </w:p>
-    <w:p>
-      <w:pPr>
-        <w:rPr>
-          <w:rFonts w:asciiTheme="minorHAnsi" w:hAnsiTheme="minorHAnsi" w:cstheme="minorHAnsi"/>
-        </w:rPr>
-      </w:pPr>
-    </w:p>
-    <w:p>
-      <w:pPr>
-        <w:rPr>
-          <w:rFonts w:asciiTheme="minorHAnsi" w:hAnsiTheme="minorHAnsi" w:cstheme="minorHAnsi"/>
-        </w:rPr>
-      </w:pPr>
-    </w:p>
-    <w:p>
-      <w:pPr>
-        <w:rPr>
-          <w:rFonts w:asciiTheme="minorHAnsi" w:hAnsiTheme="minorHAnsi" w:cstheme="minorHAnsi"/>
-          <w:b/>
-          <w:bCs/>
+      <w:bookmarkEnd w:id="22"/>
+      <w:bookmarkEnd w:id="24"/>
+    </w:p>
+    <w:tbl>
+      <w:tblPr>
+        <w:tblStyle w:val="TableGrid"/>
+        <w:tblW w:w="11160" w:type="dxa"/>
+        <w:tblInd w:w="-635" w:type="dxa"/>
+        <w:tblLook w:val="04A0" w:firstRow="1" w:lastRow="0" w:firstColumn="1" w:lastColumn="0" w:noHBand="0" w:noVBand="1"/>
+      </w:tblPr>
+      <w:tblGrid>
+        <w:gridCol w:w="2095"/>
+        <w:gridCol w:w="2091"/>
+        <w:gridCol w:w="3039"/>
+        <w:gridCol w:w="3935"/>
+      </w:tblGrid>
+      <w:tr>
+        <w:trPr>
+          <w:trHeight w:val="499"/>
+        </w:trPr>
+        <w:tc>
+          <w:tcPr>
+            <w:tcW w:w="2095" w:type="dxa"/>
+          </w:tcPr>
+          <w:p>
+            <w:pPr>
+              <w:jc w:val="left"/>
+              <w:rPr>
+                <w:rFonts w:asciiTheme="majorHAnsi" w:hAnsiTheme="majorHAnsi" w:cstheme="majorHAnsi"/>
+                <w:b/>
+                <w:bCs/>
+                <w:sz w:val="36"/>
+                <w:szCs w:val="36"/>
+              </w:rPr>
+            </w:pPr>
+            <w:r>
+              <w:rPr>
+                <w:rFonts w:asciiTheme="majorHAnsi" w:hAnsiTheme="majorHAnsi" w:cstheme="majorHAnsi"/>
+                <w:b/>
+                <w:bCs/>
+                <w:sz w:val="36"/>
+                <w:szCs w:val="36"/>
+              </w:rPr>
+              <w:t>ID</w:t>
+            </w:r>
+          </w:p>
+        </w:tc>
+        <w:tc>
+          <w:tcPr>
+            <w:tcW w:w="2091" w:type="dxa"/>
+          </w:tcPr>
+          <w:p>
+            <w:pPr>
+              <w:jc w:val="left"/>
+              <w:rPr>
+                <w:rFonts w:asciiTheme="majorHAnsi" w:hAnsiTheme="majorHAnsi" w:cstheme="majorHAnsi"/>
+                <w:b/>
+                <w:bCs/>
+                <w:sz w:val="36"/>
+                <w:szCs w:val="36"/>
+              </w:rPr>
+            </w:pPr>
+            <w:r>
+              <w:rPr>
+                <w:rFonts w:asciiTheme="majorHAnsi" w:hAnsiTheme="majorHAnsi" w:cstheme="majorHAnsi"/>
+                <w:b/>
+                <w:bCs/>
+                <w:sz w:val="36"/>
+                <w:szCs w:val="36"/>
+              </w:rPr>
+              <w:t xml:space="preserve">Version </w:t>
+            </w:r>
+          </w:p>
+        </w:tc>
+        <w:tc>
+          <w:tcPr>
+            <w:tcW w:w="3039" w:type="dxa"/>
+          </w:tcPr>
+          <w:p>
+            <w:pPr>
+              <w:jc w:val="left"/>
+              <w:rPr>
+                <w:rFonts w:asciiTheme="majorHAnsi" w:hAnsiTheme="majorHAnsi" w:cstheme="majorHAnsi"/>
+                <w:b/>
+                <w:bCs/>
+                <w:sz w:val="32"/>
+                <w:szCs w:val="32"/>
+              </w:rPr>
+            </w:pPr>
+            <w:r>
+              <w:rPr>
+                <w:rFonts w:asciiTheme="majorHAnsi" w:hAnsiTheme="majorHAnsi" w:cstheme="majorHAnsi"/>
+                <w:b/>
+                <w:bCs/>
+                <w:sz w:val="36"/>
+                <w:szCs w:val="36"/>
+              </w:rPr>
+              <w:t>Document</w:t>
+            </w:r>
+          </w:p>
+        </w:tc>
+        <w:tc>
+          <w:tcPr>
+            <w:tcW w:w="3935" w:type="dxa"/>
+          </w:tcPr>
+          <w:p>
+            <w:pPr>
+              <w:jc w:val="left"/>
+              <w:rPr>
+                <w:rFonts w:asciiTheme="majorHAnsi" w:hAnsiTheme="majorHAnsi" w:cstheme="majorHAnsi"/>
+                <w:b/>
+                <w:bCs/>
+                <w:sz w:val="36"/>
+                <w:szCs w:val="36"/>
+              </w:rPr>
+            </w:pPr>
+            <w:r>
+              <w:rPr>
+                <w:rFonts w:asciiTheme="majorHAnsi" w:hAnsiTheme="majorHAnsi" w:cstheme="majorHAnsi"/>
+                <w:b/>
+                <w:bCs/>
+                <w:sz w:val="36"/>
+                <w:szCs w:val="36"/>
+              </w:rPr>
+              <w:t xml:space="preserve">Status </w:t>
+            </w:r>
+          </w:p>
+        </w:tc>
+      </w:tr>
+      <w:tr>
+        <w:trPr>
+          <w:trHeight w:val="1201"/>
+        </w:trPr>
+        <w:tc>
+          <w:tcPr>
+            <w:tcW w:w="2095" w:type="dxa"/>
+          </w:tcPr>
+          <w:p>
+            <w:pPr>
+              <w:jc w:val="left"/>
+              <w:rPr>
+                <w:rFonts w:asciiTheme="majorHAnsi" w:hAnsiTheme="majorHAnsi" w:cstheme="majorHAnsi"/>
+                <w:sz w:val="32"/>
+                <w:szCs w:val="32"/>
+              </w:rPr>
+            </w:pPr>
+            <w:r>
+              <w:rPr>
+                <w:rFonts w:asciiTheme="majorHAnsi" w:hAnsiTheme="majorHAnsi" w:cstheme="majorHAnsi"/>
+                <w:sz w:val="32"/>
+                <w:szCs w:val="32"/>
+              </w:rPr>
+              <w:t>1</w:t>
+            </w:r>
+          </w:p>
+        </w:tc>
+        <w:tc>
+          <w:tcPr>
+            <w:tcW w:w="2091" w:type="dxa"/>
+          </w:tcPr>
+          <w:p>
+            <w:pPr>
+              <w:jc w:val="left"/>
+              <w:rPr>
+                <w:rFonts w:asciiTheme="majorHAnsi" w:hAnsiTheme="majorHAnsi" w:cstheme="majorHAnsi"/>
+                <w:sz w:val="32"/>
+                <w:szCs w:val="32"/>
+              </w:rPr>
+            </w:pPr>
+            <w:r>
+              <w:rPr>
+                <w:rFonts w:asciiTheme="majorHAnsi" w:hAnsiTheme="majorHAnsi" w:cstheme="majorHAnsi"/>
+                <w:sz w:val="32"/>
+                <w:szCs w:val="32"/>
+              </w:rPr>
+              <w:t>2.2</w:t>
+            </w:r>
+          </w:p>
+        </w:tc>
+        <w:tc>
+          <w:tcPr>
+            <w:tcW w:w="3039" w:type="dxa"/>
+          </w:tcPr>
+          <w:p>
+            <w:pPr>
+              <w:jc w:val="left"/>
+              <w:rPr>
+                <w:rFonts w:asciiTheme="majorHAnsi" w:hAnsiTheme="majorHAnsi" w:cstheme="majorHAnsi"/>
+                <w:sz w:val="32"/>
+                <w:szCs w:val="32"/>
+              </w:rPr>
+            </w:pPr>
+            <w:r>
+              <w:rPr>
+                <w:rFonts w:asciiTheme="majorHAnsi" w:hAnsiTheme="majorHAnsi" w:cstheme="majorHAnsi"/>
+                <w:sz w:val="32"/>
+                <w:szCs w:val="32"/>
+              </w:rPr>
+              <w:t>SRS</w:t>
+            </w:r>
+          </w:p>
+        </w:tc>
+        <w:tc>
+          <w:tcPr>
+            <w:tcW w:w="3935" w:type="dxa"/>
+          </w:tcPr>
+          <w:p>
+            <w:pPr>
+              <w:jc w:val="left"/>
+              <w:rPr>
+                <w:rFonts w:asciiTheme="majorHAnsi" w:hAnsiTheme="majorHAnsi" w:cstheme="majorHAnsi"/>
+                <w:sz w:val="32"/>
+                <w:szCs w:val="32"/>
+              </w:rPr>
+            </w:pPr>
+            <w:r>
+              <w:rPr>
+                <w:rFonts w:asciiTheme="majorHAnsi" w:hAnsiTheme="majorHAnsi" w:cstheme="majorHAnsi"/>
+                <w:sz w:val="32"/>
+                <w:szCs w:val="32"/>
+              </w:rPr>
+              <w:t>Released</w:t>
+            </w:r>
+          </w:p>
+        </w:tc>
+      </w:tr>
+      <w:tr>
+        <w:trPr>
+          <w:trHeight w:val="1201"/>
+        </w:trPr>
+        <w:tc>
+          <w:tcPr>
+            <w:tcW w:w="2095" w:type="dxa"/>
+          </w:tcPr>
+          <w:p>
+            <w:pPr>
+              <w:jc w:val="left"/>
+              <w:rPr>
+                <w:rFonts w:asciiTheme="majorHAnsi" w:hAnsiTheme="majorHAnsi" w:cstheme="majorHAnsi"/>
+                <w:sz w:val="32"/>
+                <w:szCs w:val="32"/>
+              </w:rPr>
+            </w:pPr>
+            <w:r>
+              <w:rPr>
+                <w:rFonts w:asciiTheme="majorHAnsi" w:hAnsiTheme="majorHAnsi" w:cstheme="majorHAnsi"/>
+                <w:sz w:val="32"/>
+                <w:szCs w:val="32"/>
+              </w:rPr>
+              <w:t>2</w:t>
+            </w:r>
+          </w:p>
+        </w:tc>
+        <w:tc>
+          <w:tcPr>
+            <w:tcW w:w="2091" w:type="dxa"/>
+          </w:tcPr>
+          <w:p>
+            <w:pPr>
+              <w:jc w:val="left"/>
+              <w:rPr>
+                <w:rFonts w:asciiTheme="majorHAnsi" w:hAnsiTheme="majorHAnsi" w:cstheme="majorHAnsi"/>
+                <w:sz w:val="32"/>
+                <w:szCs w:val="32"/>
+              </w:rPr>
+            </w:pPr>
+            <w:r>
+              <w:rPr>
+                <w:rFonts w:asciiTheme="majorHAnsi" w:hAnsiTheme="majorHAnsi" w:cstheme="majorHAnsi"/>
+                <w:sz w:val="32"/>
+                <w:szCs w:val="32"/>
+              </w:rPr>
+              <w:t>1.5</w:t>
+            </w:r>
+          </w:p>
+        </w:tc>
+        <w:tc>
+          <w:tcPr>
+            <w:tcW w:w="3039" w:type="dxa"/>
+          </w:tcPr>
+          <w:p>
+            <w:pPr>
+              <w:jc w:val="left"/>
+              <w:rPr>
+                <w:rFonts w:asciiTheme="majorHAnsi" w:hAnsiTheme="majorHAnsi" w:cstheme="majorHAnsi"/>
+                <w:sz w:val="32"/>
+                <w:szCs w:val="32"/>
+              </w:rPr>
+            </w:pPr>
+            <w:r>
+              <w:rPr>
+                <w:rFonts w:asciiTheme="majorHAnsi" w:hAnsiTheme="majorHAnsi" w:cstheme="majorHAnsi"/>
+                <w:sz w:val="32"/>
+                <w:szCs w:val="32"/>
+              </w:rPr>
+              <w:t>GD</w:t>
+            </w:r>
+            <w:r>
+              <w:rPr>
+                <w:rFonts w:asciiTheme="majorHAnsi" w:hAnsiTheme="majorHAnsi" w:cstheme="majorHAnsi"/>
+                <w:sz w:val="32"/>
+                <w:szCs w:val="32"/>
+              </w:rPr>
+              <w:t>D</w:t>
+            </w:r>
+          </w:p>
+        </w:tc>
+        <w:tc>
+          <w:tcPr>
+            <w:tcW w:w="3935" w:type="dxa"/>
+          </w:tcPr>
+          <w:p>
+            <w:pPr>
+              <w:jc w:val="left"/>
+              <w:rPr>
+                <w:rFonts w:asciiTheme="majorHAnsi" w:hAnsiTheme="majorHAnsi" w:cstheme="majorHAnsi"/>
+                <w:sz w:val="32"/>
+                <w:szCs w:val="32"/>
+              </w:rPr>
+            </w:pPr>
+            <w:r>
+              <w:rPr>
+                <w:rFonts w:asciiTheme="majorHAnsi" w:hAnsiTheme="majorHAnsi" w:cstheme="majorHAnsi"/>
+                <w:sz w:val="32"/>
+                <w:szCs w:val="32"/>
+              </w:rPr>
+              <w:t>Proposed</w:t>
+            </w:r>
+          </w:p>
+        </w:tc>
+      </w:tr>
+    </w:tbl>
+    <w:p>
+      <w:pPr>
+        <w:jc w:val="left"/>
+        <w:rPr>
+          <w:rFonts w:asciiTheme="majorHAnsi" w:hAnsiTheme="majorHAnsi" w:cstheme="majorHAnsi"/>
+        </w:rPr>
+      </w:pPr>
+    </w:p>
+    <w:p>
+      <w:pPr>
+        <w:rPr>
+          <w:rFonts w:asciiTheme="minorHAnsi" w:hAnsiTheme="minorHAnsi" w:cstheme="minorHAnsi"/>
+        </w:rPr>
+      </w:pPr>
+    </w:p>
+    <w:p>
+      <w:pPr>
+        <w:rPr>
+          <w:rFonts w:asciiTheme="minorHAnsi" w:hAnsiTheme="minorHAnsi" w:cstheme="minorHAnsi"/>
+        </w:rPr>
+      </w:pPr>
+    </w:p>
+    <w:p>
+      <w:pPr>
+        <w:spacing w:before="0" w:after="160" w:line="259" w:lineRule="auto"/>
+        <w:jc w:val="left"/>
+        <w:rPr>
+          <w:rFonts w:asciiTheme="minorHAnsi" w:hAnsiTheme="minorHAnsi" w:cstheme="minorHAnsi"/>
+        </w:rPr>
+      </w:pPr>
+    </w:p>
+    <w:p>
+      <w:pPr>
+        <w:spacing w:before="0" w:after="160" w:line="259" w:lineRule="auto"/>
+        <w:jc w:val="left"/>
+        <w:rPr>
+          <w:rFonts w:asciiTheme="minorHAnsi" w:hAnsiTheme="minorHAnsi" w:cstheme="minorHAnsi"/>
+        </w:rPr>
+      </w:pPr>
+    </w:p>
+    <w:p>
+      <w:pPr>
+        <w:spacing w:before="0" w:after="160" w:line="259" w:lineRule="auto"/>
+        <w:jc w:val="left"/>
+        <w:rPr>
+          <w:rFonts w:asciiTheme="minorHAnsi" w:hAnsiTheme="minorHAnsi" w:cstheme="minorHAnsi"/>
+        </w:rPr>
+      </w:pPr>
+    </w:p>
+    <w:bookmarkEnd w:id="21"/>
+    <w:p>
+      <w:pPr>
+        <w:rPr>
+          <w:rFonts w:asciiTheme="minorHAnsi" w:hAnsiTheme="minorHAnsi" w:cstheme="minorHAnsi"/>
+        </w:rPr>
+      </w:pPr>
+    </w:p>
+    <w:p>
+      <w:pPr>
+        <w:rPr>
+          <w:rFonts w:asciiTheme="minorHAnsi" w:hAnsiTheme="minorHAnsi" w:cstheme="minorHAnsi"/>
+        </w:rPr>
+      </w:pPr>
+    </w:p>
+    <w:p>
+      <w:pPr>
+        <w:rPr>
+          <w:rFonts w:asciiTheme="minorHAnsi" w:hAnsiTheme="minorHAnsi" w:cstheme="minorHAnsi"/>
+        </w:rPr>
+      </w:pPr>
+    </w:p>
+    <w:p>
+      <w:pPr>
+        <w:rPr>
+          <w:rFonts w:asciiTheme="minorHAnsi" w:hAnsiTheme="minorHAnsi" w:cstheme="minorHAnsi"/>
+        </w:rPr>
+      </w:pPr>
+    </w:p>
+    <w:p>
+      <w:pPr>
+        <w:rPr>
+          <w:rFonts w:asciiTheme="minorHAnsi" w:hAnsiTheme="minorHAnsi" w:cstheme="minorHAnsi"/>
           <w:sz w:val="28"/>
           <w:szCs w:val="28"/>
         </w:rPr>
       </w:pPr>
     </w:p>
-    <w:p>
-      <w:pPr>
-        <w:pStyle w:val="Heading1"/>
-        <w:rPr>
-          <w:b/>
-          <w:bCs/>
-          <w:color w:val="000000" w:themeColor="text1"/>
-          <w:sz w:val="44"/>
-          <w:szCs w:val="44"/>
-        </w:rPr>
-      </w:pPr>
-      <w:bookmarkStart w:id="27" w:name="_Toc34144841"/>
-      <w:r>
-        <w:rPr>
-          <w:b/>
-          <w:bCs/>
-          <w:color w:val="000000" w:themeColor="text1"/>
-          <w:sz w:val="44"/>
-          <w:szCs w:val="44"/>
-        </w:rPr>
-        <w:t>Requirements</w:t>
-      </w:r>
-      <w:r>
-        <w:rPr>
-          <w:b/>
-          <w:bCs/>
-          <w:color w:val="000000" w:themeColor="text1"/>
-          <w:sz w:val="44"/>
-          <w:szCs w:val="44"/>
-        </w:rPr>
-        <w:t>:</w:t>
-      </w:r>
-      <w:bookmarkEnd w:id="27"/>
-    </w:p>
-    <w:p>
-      <w:pPr>
-        <w:rPr>
-          <w:rFonts w:asciiTheme="minorHAnsi" w:hAnsiTheme="minorHAnsi" w:cstheme="minorHAnsi"/>
-        </w:rPr>
-      </w:pPr>
-    </w:p>
-    <w:p>
-      <w:pPr>
-        <w:rPr>
-          <w:rFonts w:asciiTheme="minorHAnsi" w:hAnsiTheme="minorHAnsi" w:cstheme="minorHAnsi"/>
-        </w:rPr>
-      </w:pPr>
-    </w:p>
-    <w:p>
-      <w:pPr>
-        <w:rPr>
-          <w:rFonts w:asciiTheme="minorHAnsi" w:hAnsiTheme="minorHAnsi" w:cstheme="minorHAnsi"/>
-        </w:rPr>
-      </w:pPr>
-    </w:p>
-    <w:p>
-      <w:pPr>
-        <w:rPr>
-          <w:rFonts w:asciiTheme="minorHAnsi" w:hAnsiTheme="minorHAnsi" w:cstheme="minorHAnsi"/>
-        </w:rPr>
-      </w:pPr>
-    </w:p>
-    <w:p>
-      <w:pPr>
-        <w:rPr>
-          <w:rFonts w:asciiTheme="minorHAnsi" w:hAnsiTheme="minorHAnsi" w:cstheme="minorHAnsi"/>
-        </w:rPr>
-      </w:pPr>
-    </w:p>
-    <w:p>
-      <w:pPr>
-        <w:rPr>
-          <w:rFonts w:asciiTheme="minorHAnsi" w:hAnsiTheme="minorHAnsi" w:cstheme="minorHAnsi"/>
-        </w:rPr>
-      </w:pPr>
-    </w:p>
-    <w:p>
-      <w:pPr>
-        <w:rPr>
-          <w:rFonts w:asciiTheme="minorHAnsi" w:hAnsiTheme="minorHAnsi" w:cstheme="minorHAnsi"/>
-        </w:rPr>
-      </w:pPr>
-    </w:p>
-    <w:p>
-      <w:pPr>
-        <w:rPr>
-          <w:rFonts w:asciiTheme="minorHAnsi" w:hAnsiTheme="minorHAnsi" w:cstheme="minorHAnsi"/>
-        </w:rPr>
-      </w:pPr>
-    </w:p>
-    <w:p>
-      <w:pPr>
-        <w:rPr>
-          <w:rFonts w:asciiTheme="minorHAnsi" w:hAnsiTheme="minorHAnsi" w:cstheme="minorHAnsi"/>
-        </w:rPr>
-      </w:pPr>
-    </w:p>
-    <w:p>
-      <w:pPr>
-        <w:rPr>
-          <w:rFonts w:asciiTheme="minorHAnsi" w:hAnsiTheme="minorHAnsi" w:cstheme="minorHAnsi"/>
-        </w:rPr>
-      </w:pPr>
-    </w:p>
-    <w:p>
-      <w:pPr>
-        <w:rPr>
-          <w:rFonts w:asciiTheme="minorHAnsi" w:hAnsiTheme="minorHAnsi" w:cstheme="minorHAnsi"/>
-        </w:rPr>
-      </w:pPr>
-    </w:p>
-    <w:p>
-      <w:pPr>
-        <w:rPr>
-          <w:rFonts w:asciiTheme="minorHAnsi" w:hAnsiTheme="minorHAnsi" w:cstheme="minorHAnsi"/>
-        </w:rPr>
-      </w:pPr>
-    </w:p>
-    <w:p>
-      <w:pPr>
-        <w:rPr>
-          <w:rFonts w:asciiTheme="minorHAnsi" w:hAnsiTheme="minorHAnsi" w:cstheme="minorHAnsi"/>
-        </w:rPr>
-      </w:pPr>
-    </w:p>
-    <w:p>
-      <w:pPr>
-        <w:rPr>
-          <w:rFonts w:asciiTheme="minorHAnsi" w:hAnsiTheme="minorHAnsi" w:cstheme="minorHAnsi"/>
-        </w:rPr>
-      </w:pPr>
-    </w:p>
-    <w:p>
-      <w:pPr>
-        <w:rPr>
-          <w:rFonts w:asciiTheme="minorHAnsi" w:hAnsiTheme="minorHAnsi" w:cstheme="minorHAnsi"/>
-        </w:rPr>
-      </w:pPr>
-    </w:p>
-    <w:p>
-      <w:pPr>
-        <w:rPr>
-          <w:rFonts w:asciiTheme="minorHAnsi" w:hAnsiTheme="minorHAnsi" w:cstheme="minorHAnsi"/>
-        </w:rPr>
-      </w:pPr>
-    </w:p>
-    <w:p>
-      <w:pPr>
-        <w:rPr>
-          <w:rFonts w:asciiTheme="minorHAnsi" w:hAnsiTheme="minorHAnsi" w:cstheme="minorHAnsi"/>
-        </w:rPr>
-      </w:pPr>
-    </w:p>
-    <w:p>
-      <w:pPr>
-        <w:rPr>
-          <w:rFonts w:asciiTheme="minorHAnsi" w:hAnsiTheme="minorHAnsi" w:cstheme="minorHAnsi"/>
-          <w:sz w:val="28"/>
-          <w:szCs w:val="28"/>
-        </w:rPr>
-      </w:pPr>
-    </w:p>
     <w:sectPr>
-      <w:headerReference w:type="default" r:id="rId14"/>
-      <w:footerReference w:type="default" r:id="rId15"/>
+      <w:headerReference w:type="default" r:id="rId12"/>
+      <w:footerReference w:type="default" r:id="rId13"/>
       <w:pgSz w:w="12240" w:h="15840"/>
       <w:pgMar w:top="1440" w:right="1440" w:bottom="1440" w:left="1440" w:header="720" w:footer="720" w:gutter="0"/>
       <w:cols w:space="720"/>
@@ -4825,6 +5395,9 @@
         </w:tcPr>
         <w:p>
           <w:pPr>
+            <w:tabs>
+              <w:tab w:val="right" w:pos="2056"/>
+            </w:tabs>
             <w:spacing w:before="40" w:after="40"/>
             <w:ind w:right="68"/>
             <w:rPr>
@@ -4853,7 +5426,13 @@
             <w:rPr>
               <w:color w:val="767171" w:themeColor="background2" w:themeShade="80"/>
             </w:rPr>
-            <w:t>1</w:t>
+            <w:t>3</w:t>
+          </w:r>
+          <w:r>
+            <w:rPr>
+              <w:color w:val="767171" w:themeColor="background2" w:themeShade="80"/>
+            </w:rPr>
+            <w:tab/>
           </w:r>
         </w:p>
       </w:tc>
@@ -4948,7 +5527,13 @@
             <w:rPr>
               <w:color w:val="767171" w:themeColor="background2" w:themeShade="80"/>
             </w:rPr>
-            <w:t>03</w:t>
+            <w:t>0</w:t>
+          </w:r>
+          <w:r>
+            <w:rPr>
+              <w:color w:val="767171" w:themeColor="background2" w:themeShade="80"/>
+            </w:rPr>
+            <w:t>6</w:t>
           </w:r>
           <w:r>
             <w:rPr>
@@ -6193,7 +6778,7 @@
 </file>
 
 <file path=customXml/itemProps1.xml><?xml version="1.0" encoding="utf-8"?>
-<ds:datastoreItem xmlns:ds="http://schemas.openxmlformats.org/officeDocument/2006/customXml" ds:itemID="{26C2BE7A-1B18-4572-86B8-712E102C9A9A}">
+<ds:datastoreItem xmlns:ds="http://schemas.openxmlformats.org/officeDocument/2006/customXml" ds:itemID="{A52BAD88-F26A-432C-A357-6FDE22403807}">
   <ds:schemaRefs>
     <ds:schemaRef ds:uri="http://schemas.openxmlformats.org/officeDocument/2006/bibliography"/>
   </ds:schemaRefs>

</xml_diff>